<commit_message>
added schema diagram, modified er diagram
</commit_message>
<xml_diff>
--- a/report.docx
+++ b/report.docx
@@ -12,6 +12,8 @@
           <w:lang w:val="en-US"/>
         </w:rPr>
       </w:pPr>
+      <w:bookmarkStart w:id="0" w:name="_Hlk37431594"/>
+      <w:bookmarkEnd w:id="0"/>
       <w:r>
         <w:rPr>
           <w:rFonts w:cs="Times New Roman"/>
@@ -778,7 +780,7 @@
           <w:lang w:val="en-US"/>
         </w:rPr>
       </w:pPr>
-      <w:bookmarkStart w:id="0" w:name="_Toc37342696"/>
+      <w:bookmarkStart w:id="1" w:name="_Toc37342696"/>
       <w:r>
         <w:rPr>
           <w:rFonts w:asciiTheme="minorHAnsi" w:hAnsiTheme="minorHAnsi"/>
@@ -794,7 +796,7 @@
         </w:rPr>
         <w:t xml:space="preserve"> (25%)</w:t>
       </w:r>
-      <w:bookmarkEnd w:id="0"/>
+      <w:bookmarkEnd w:id="1"/>
     </w:p>
     <w:p>
       <w:pPr>
@@ -815,10 +817,10 @@
           <w:lang w:val="en-US"/>
         </w:rPr>
         <w:drawing>
-          <wp:inline distT="0" distB="0" distL="0" distR="0" wp14:anchorId="2D653395" wp14:editId="366B6F65">
+          <wp:inline distT="0" distB="0" distL="0" distR="0" wp14:anchorId="1FB4FEF2" wp14:editId="663368D6">
             <wp:extent cx="5943600" cy="6171565"/>
             <wp:effectExtent l="0" t="0" r="0" b="635"/>
-            <wp:docPr id="5" name="Picture 5" descr="A close up of a map&#10;&#10;Description automatically generated"/>
+            <wp:docPr id="2" name="Picture 2" descr="A close up of a map&#10;&#10;Description automatically generated"/>
             <wp:cNvGraphicFramePr>
               <a:graphicFrameLocks xmlns:a="http://schemas.openxmlformats.org/drawingml/2006/main" noChangeAspect="1"/>
             </wp:cNvGraphicFramePr>
@@ -826,7 +828,7 @@
               <a:graphicData uri="http://schemas.openxmlformats.org/drawingml/2006/picture">
                 <pic:pic xmlns:pic="http://schemas.openxmlformats.org/drawingml/2006/picture">
                   <pic:nvPicPr>
-                    <pic:cNvPr id="5" name="ER.png"/>
+                    <pic:cNvPr id="2" name="ER.png"/>
                     <pic:cNvPicPr/>
                   </pic:nvPicPr>
                   <pic:blipFill>
@@ -1025,7 +1027,7 @@
           <w:lang w:val="en-US"/>
         </w:rPr>
       </w:pPr>
-      <w:bookmarkStart w:id="1" w:name="_Toc37342697"/>
+      <w:bookmarkStart w:id="2" w:name="_Toc37342697"/>
       <w:r>
         <w:rPr>
           <w:rFonts w:asciiTheme="minorHAnsi" w:hAnsiTheme="minorHAnsi"/>
@@ -1040,7 +1042,7 @@
         </w:rPr>
         <w:t xml:space="preserve"> (20%)</w:t>
       </w:r>
-      <w:bookmarkEnd w:id="1"/>
+      <w:bookmarkEnd w:id="2"/>
     </w:p>
     <w:p>
       <w:pPr>
@@ -1066,13 +1068,25 @@
           <w:u w:val="single"/>
           <w:lang w:val="en-US"/>
         </w:rPr>
-        <w:t>a_id</w:t>
-      </w:r>
-      <w:r>
-        <w:rPr>
-          <w:lang w:val="en-US"/>
-        </w:rPr>
-        <w:t>, a_name)</w:t>
+        <w:t>auth_id</w:t>
+      </w:r>
+      <w:r>
+        <w:rPr>
+          <w:lang w:val="en-US"/>
+        </w:rPr>
+        <w:t xml:space="preserve">, </w:t>
+      </w:r>
+      <w:r>
+        <w:rPr>
+          <w:lang w:val="en-US"/>
+        </w:rPr>
+        <w:t>auth_name</w:t>
+      </w:r>
+      <w:r>
+        <w:rPr>
+          <w:lang w:val="en-US"/>
+        </w:rPr>
+        <w:t>)</w:t>
       </w:r>
     </w:p>
     <w:p>
@@ -1099,13 +1113,25 @@
           <w:u w:val="single"/>
           <w:lang w:val="en-US"/>
         </w:rPr>
-        <w:t>g_id</w:t>
-      </w:r>
-      <w:r>
-        <w:rPr>
-          <w:lang w:val="en-US"/>
-        </w:rPr>
-        <w:t>, g_name)</w:t>
+        <w:t>genre_id</w:t>
+      </w:r>
+      <w:r>
+        <w:rPr>
+          <w:lang w:val="en-US"/>
+        </w:rPr>
+        <w:t xml:space="preserve">, </w:t>
+      </w:r>
+      <w:r>
+        <w:rPr>
+          <w:lang w:val="en-US"/>
+        </w:rPr>
+        <w:t>genre_name</w:t>
+      </w:r>
+      <w:r>
+        <w:rPr>
+          <w:lang w:val="en-US"/>
+        </w:rPr>
+        <w:t>)</w:t>
       </w:r>
     </w:p>
     <w:p>
@@ -1145,42 +1171,14 @@
         <w:rPr>
           <w:lang w:val="en-US"/>
         </w:rPr>
-        <w:t>p_id</w:t>
+        <w:t>pub_id</w:t>
       </w:r>
       <w:proofErr w:type="spellEnd"/>
       <w:r>
         <w:rPr>
           <w:lang w:val="en-US"/>
         </w:rPr>
-        <w:t xml:space="preserve">, </w:t>
-      </w:r>
-      <w:proofErr w:type="spellStart"/>
-      <w:r>
-        <w:rPr>
-          <w:lang w:val="en-US"/>
-        </w:rPr>
-        <w:t>num_pages</w:t>
-      </w:r>
-      <w:proofErr w:type="spellEnd"/>
-      <w:r>
-        <w:rPr>
-          <w:lang w:val="en-US"/>
-        </w:rPr>
-        <w:t xml:space="preserve">, price, quantity, </w:t>
-      </w:r>
-      <w:proofErr w:type="spellStart"/>
-      <w:r>
-        <w:rPr>
-          <w:lang w:val="en-US"/>
-        </w:rPr>
-        <w:t>pub_percent</w:t>
-      </w:r>
-      <w:proofErr w:type="spellEnd"/>
-      <w:r>
-        <w:rPr>
-          <w:lang w:val="en-US"/>
-        </w:rPr>
-        <w:t>, year, summary)</w:t>
+        <w:t>, num_pages, price, quantity, pub_percent, year, summary)</w:t>
       </w:r>
     </w:p>
     <w:p>
@@ -1208,7 +1206,7 @@
           <w:u w:val="single"/>
           <w:lang w:val="en-US"/>
         </w:rPr>
-        <w:t>p_id</w:t>
+        <w:t>pub_id</w:t>
       </w:r>
       <w:proofErr w:type="spellEnd"/>
       <w:r>
@@ -1222,14 +1220,26 @@
         <w:rPr>
           <w:lang w:val="en-US"/>
         </w:rPr>
-        <w:t>p_name</w:t>
+        <w:t>pub_name</w:t>
       </w:r>
       <w:proofErr w:type="spellEnd"/>
       <w:r>
         <w:rPr>
           <w:lang w:val="en-US"/>
         </w:rPr>
-        <w:t>, email, phone)</w:t>
+        <w:t>, email, phone</w:t>
+      </w:r>
+      <w:r>
+        <w:rPr>
+          <w:lang w:val="en-US"/>
+        </w:rPr>
+        <w:t>, addr_id</w:t>
+      </w:r>
+      <w:r>
+        <w:rPr>
+          <w:lang w:val="en-US"/>
+        </w:rPr>
+        <w:t>)</w:t>
       </w:r>
     </w:p>
     <w:p>
@@ -1250,7 +1260,6 @@
         </w:rPr>
         <w:t>address(</w:t>
       </w:r>
-      <w:proofErr w:type="spellStart"/>
       <w:proofErr w:type="gramEnd"/>
       <w:r>
         <w:rPr>
@@ -1273,54 +1282,11 @@
         </w:rPr>
         <w:t>_id</w:t>
       </w:r>
-      <w:proofErr w:type="spellEnd"/>
-      <w:r>
-        <w:rPr>
-          <w:lang w:val="en-US"/>
-        </w:rPr>
-        <w:t xml:space="preserve">, country, province, city, </w:t>
-      </w:r>
-      <w:proofErr w:type="spellStart"/>
-      <w:r>
-        <w:rPr>
-          <w:lang w:val="en-US"/>
-        </w:rPr>
-        <w:t>street_name</w:t>
-      </w:r>
-      <w:proofErr w:type="spellEnd"/>
-      <w:r>
-        <w:rPr>
-          <w:lang w:val="en-US"/>
-        </w:rPr>
-        <w:t xml:space="preserve">, </w:t>
-      </w:r>
-      <w:proofErr w:type="spellStart"/>
-      <w:r>
-        <w:rPr>
-          <w:lang w:val="en-US"/>
-        </w:rPr>
-        <w:t>street_num</w:t>
-      </w:r>
-      <w:proofErr w:type="spellEnd"/>
-      <w:r>
-        <w:rPr>
-          <w:lang w:val="en-US"/>
-        </w:rPr>
-        <w:t xml:space="preserve">, </w:t>
-      </w:r>
-      <w:proofErr w:type="spellStart"/>
-      <w:r>
-        <w:rPr>
-          <w:lang w:val="en-US"/>
-        </w:rPr>
-        <w:t>postal_code</w:t>
-      </w:r>
-      <w:proofErr w:type="spellEnd"/>
-      <w:r>
-        <w:rPr>
-          <w:lang w:val="en-US"/>
-        </w:rPr>
-        <w:t>)</w:t>
+      <w:r>
+        <w:rPr>
+          <w:lang w:val="en-US"/>
+        </w:rPr>
+        <w:t>, country, province, city, street_name, street_num, postal_code)</w:t>
       </w:r>
     </w:p>
     <w:p>
@@ -1341,44 +1307,32 @@
         </w:rPr>
         <w:t>purchase(</w:t>
       </w:r>
-      <w:proofErr w:type="spellStart"/>
       <w:proofErr w:type="gramEnd"/>
       <w:r>
         <w:rPr>
           <w:u w:val="single"/>
           <w:lang w:val="en-US"/>
         </w:rPr>
-        <w:t>o_id</w:t>
-      </w:r>
-      <w:proofErr w:type="spellEnd"/>
-      <w:r>
-        <w:rPr>
-          <w:lang w:val="en-US"/>
-        </w:rPr>
-        <w:t xml:space="preserve">, </w:t>
-      </w:r>
-      <w:proofErr w:type="spellStart"/>
-      <w:r>
-        <w:rPr>
-          <w:lang w:val="en-US"/>
-        </w:rPr>
-        <w:t>tracking_num</w:t>
-      </w:r>
-      <w:proofErr w:type="spellEnd"/>
-      <w:r>
-        <w:rPr>
-          <w:lang w:val="en-US"/>
-        </w:rPr>
-        <w:t xml:space="preserve">, </w:t>
-      </w:r>
-      <w:proofErr w:type="spellStart"/>
-      <w:r>
-        <w:rPr>
-          <w:lang w:val="en-US"/>
-        </w:rPr>
-        <w:t>c_id</w:t>
-      </w:r>
-      <w:proofErr w:type="spellEnd"/>
+        <w:t>order_id</w:t>
+      </w:r>
+      <w:r>
+        <w:rPr>
+          <w:lang w:val="en-US"/>
+        </w:rPr>
+        <w:t xml:space="preserve">, tracking_num, </w:t>
+      </w:r>
+      <w:r>
+        <w:rPr>
+          <w:lang w:val="en-US"/>
+        </w:rPr>
+        <w:t>cust_id</w:t>
+      </w:r>
+      <w:r>
+        <w:rPr>
+          <w:lang w:val="en-US"/>
+        </w:rPr>
+        <w:t>, addr_id</w:t>
+      </w:r>
       <w:r>
         <w:rPr>
           <w:lang w:val="en-US"/>
@@ -1404,21 +1358,31 @@
         </w:rPr>
         <w:t>customer(</w:t>
       </w:r>
-      <w:proofErr w:type="spellStart"/>
       <w:proofErr w:type="gramEnd"/>
       <w:r>
         <w:rPr>
           <w:u w:val="single"/>
           <w:lang w:val="en-US"/>
         </w:rPr>
-        <w:t>c_id</w:t>
-      </w:r>
-      <w:proofErr w:type="spellEnd"/>
-      <w:r>
-        <w:rPr>
-          <w:lang w:val="en-US"/>
-        </w:rPr>
-        <w:t>, username, password)</w:t>
+        <w:t>cust_id</w:t>
+      </w:r>
+      <w:r>
+        <w:rPr>
+          <w:lang w:val="en-US"/>
+        </w:rPr>
+        <w:t>, username, password</w:t>
+      </w:r>
+      <w:r>
+        <w:rPr>
+          <w:lang w:val="en-US"/>
+        </w:rPr>
+        <w:t>, cart_id</w:t>
+      </w:r>
+      <w:r>
+        <w:rPr>
+          <w:lang w:val="en-US"/>
+        </w:rPr>
+        <w:t>)</w:t>
       </w:r>
     </w:p>
     <w:p>
@@ -1437,32 +1401,29 @@
         <w:rPr>
           <w:lang w:val="en-US"/>
         </w:rPr>
-        <w:t>cart(</w:t>
-      </w:r>
-      <w:proofErr w:type="spellStart"/>
+        <w:t>writes(</w:t>
+      </w:r>
       <w:proofErr w:type="gramEnd"/>
       <w:r>
         <w:rPr>
           <w:u w:val="single"/>
           <w:lang w:val="en-US"/>
         </w:rPr>
-        <w:t>cart_id</w:t>
-      </w:r>
-      <w:proofErr w:type="spellEnd"/>
+        <w:t>auth_id</w:t>
+      </w:r>
       <w:r>
         <w:rPr>
           <w:lang w:val="en-US"/>
         </w:rPr>
         <w:t xml:space="preserve">, </w:t>
       </w:r>
-      <w:proofErr w:type="spellStart"/>
-      <w:r>
-        <w:rPr>
-          <w:lang w:val="en-US"/>
-        </w:rPr>
-        <w:t>c_id</w:t>
-      </w:r>
-      <w:proofErr w:type="spellEnd"/>
+      <w:r>
+        <w:rPr>
+          <w:u w:val="single"/>
+          <w:lang w:val="en-US"/>
+        </w:rPr>
+        <w:t>ISBN</w:t>
+      </w:r>
       <w:r>
         <w:rPr>
           <w:lang w:val="en-US"/>
@@ -1481,12 +1442,18 @@
           <w:lang w:val="en-US"/>
         </w:rPr>
       </w:pPr>
+      <w:r>
+        <w:rPr>
+          <w:lang w:val="en-US"/>
+        </w:rPr>
+        <w:t>book_</w:t>
+      </w:r>
       <w:proofErr w:type="gramStart"/>
       <w:r>
         <w:rPr>
           <w:lang w:val="en-US"/>
         </w:rPr>
-        <w:t>writes(</w:t>
+        <w:t>genre(</w:t>
       </w:r>
       <w:proofErr w:type="gramEnd"/>
       <w:r>
@@ -1494,7 +1461,7 @@
           <w:u w:val="single"/>
           <w:lang w:val="en-US"/>
         </w:rPr>
-        <w:t>a_id</w:t>
+        <w:t>ISBN</w:t>
       </w:r>
       <w:r>
         <w:rPr>
@@ -1507,7 +1474,7 @@
           <w:u w:val="single"/>
           <w:lang w:val="en-US"/>
         </w:rPr>
-        <w:t>ISBN</w:t>
+        <w:t>genre_id</w:t>
       </w:r>
       <w:r>
         <w:rPr>
@@ -1527,28 +1494,29 @@
           <w:lang w:val="en-US"/>
         </w:rPr>
       </w:pPr>
+      <w:proofErr w:type="gramStart"/>
+      <w:r>
+        <w:rPr>
+          <w:lang w:val="en-US"/>
+        </w:rPr>
+        <w:t>published(</w:t>
+      </w:r>
       <w:proofErr w:type="spellStart"/>
-      <w:r>
-        <w:rPr>
-          <w:lang w:val="en-US"/>
-        </w:rPr>
-        <w:t>book_</w:t>
-      </w:r>
-      <w:proofErr w:type="gramStart"/>
-      <w:r>
-        <w:rPr>
-          <w:lang w:val="en-US"/>
-        </w:rPr>
-        <w:t>genre</w:t>
+      <w:proofErr w:type="gramEnd"/>
+      <w:r>
+        <w:rPr>
+          <w:u w:val="single"/>
+          <w:lang w:val="en-US"/>
+        </w:rPr>
+        <w:t>pub_id</w:t>
       </w:r>
       <w:proofErr w:type="spellEnd"/>
       <w:r>
         <w:rPr>
           <w:lang w:val="en-US"/>
         </w:rPr>
-        <w:t>(</w:t>
-      </w:r>
-      <w:proofErr w:type="gramEnd"/>
+        <w:t xml:space="preserve">, </w:t>
+      </w:r>
       <w:r>
         <w:rPr>
           <w:u w:val="single"/>
@@ -1556,21 +1524,6 @@
         </w:rPr>
         <w:t>ISBN</w:t>
       </w:r>
-      <w:r>
-        <w:rPr>
-          <w:lang w:val="en-US"/>
-        </w:rPr>
-        <w:t xml:space="preserve">, </w:t>
-      </w:r>
-      <w:proofErr w:type="spellStart"/>
-      <w:r>
-        <w:rPr>
-          <w:u w:val="single"/>
-          <w:lang w:val="en-US"/>
-        </w:rPr>
-        <w:t>g_id</w:t>
-      </w:r>
-      <w:proofErr w:type="spellEnd"/>
       <w:r>
         <w:rPr>
           <w:lang w:val="en-US"/>
@@ -1589,23 +1542,27 @@
           <w:lang w:val="en-US"/>
         </w:rPr>
       </w:pPr>
+      <w:r>
+        <w:rPr>
+          <w:lang w:val="en-US"/>
+        </w:rPr>
+        <w:t>book_</w:t>
+      </w:r>
       <w:proofErr w:type="gramStart"/>
       <w:r>
         <w:rPr>
           <w:lang w:val="en-US"/>
         </w:rPr>
-        <w:t>published(</w:t>
-      </w:r>
-      <w:proofErr w:type="spellStart"/>
+        <w:t>purchased(</w:t>
+      </w:r>
       <w:proofErr w:type="gramEnd"/>
       <w:r>
         <w:rPr>
           <w:u w:val="single"/>
           <w:lang w:val="en-US"/>
         </w:rPr>
-        <w:t>p_id</w:t>
-      </w:r>
-      <w:proofErr w:type="spellEnd"/>
+        <w:t>ISBN</w:t>
+      </w:r>
       <w:r>
         <w:rPr>
           <w:lang w:val="en-US"/>
@@ -1617,13 +1574,13 @@
           <w:u w:val="single"/>
           <w:lang w:val="en-US"/>
         </w:rPr>
-        <w:t>ISBN</w:t>
-      </w:r>
-      <w:r>
-        <w:rPr>
-          <w:lang w:val="en-US"/>
-        </w:rPr>
-        <w:t>)</w:t>
+        <w:t>order_id</w:t>
+      </w:r>
+      <w:r>
+        <w:rPr>
+          <w:lang w:val="en-US"/>
+        </w:rPr>
+        <w:t>, quantity)</w:t>
       </w:r>
     </w:p>
     <w:p>
@@ -1637,66 +1594,51 @@
           <w:lang w:val="en-US"/>
         </w:rPr>
       </w:pPr>
-      <w:proofErr w:type="spellStart"/>
-      <w:r>
-        <w:rPr>
-          <w:lang w:val="en-US"/>
-        </w:rPr>
-        <w:t>publisher_</w:t>
+      <w:r>
+        <w:rPr>
+          <w:lang w:val="en-US"/>
+        </w:rPr>
+        <w:t>customer_</w:t>
       </w:r>
       <w:proofErr w:type="gramStart"/>
       <w:r>
         <w:rPr>
           <w:lang w:val="en-US"/>
         </w:rPr>
-        <w:t>addr</w:t>
-      </w:r>
-      <w:proofErr w:type="spellEnd"/>
-      <w:r>
-        <w:rPr>
-          <w:lang w:val="en-US"/>
-        </w:rPr>
-        <w:t>(</w:t>
-      </w:r>
-      <w:proofErr w:type="spellStart"/>
+        <w:t>shipping(</w:t>
+      </w:r>
       <w:proofErr w:type="gramEnd"/>
       <w:r>
         <w:rPr>
           <w:u w:val="single"/>
           <w:lang w:val="en-US"/>
         </w:rPr>
-        <w:t>p_id</w:t>
-      </w:r>
-      <w:proofErr w:type="spellEnd"/>
+        <w:t>cust_id</w:t>
+      </w:r>
       <w:r>
         <w:rPr>
           <w:lang w:val="en-US"/>
         </w:rPr>
         <w:t xml:space="preserve">, </w:t>
       </w:r>
-      <w:proofErr w:type="spellStart"/>
-      <w:r>
-        <w:rPr>
-          <w:u w:val="single"/>
+      <w:r>
+        <w:rPr>
           <w:lang w:val="en-US"/>
         </w:rPr>
         <w:t>a</w:t>
       </w:r>
       <w:r>
         <w:rPr>
-          <w:u w:val="single"/>
           <w:lang w:val="en-US"/>
         </w:rPr>
         <w:t>ddr</w:t>
       </w:r>
       <w:r>
         <w:rPr>
-          <w:u w:val="single"/>
           <w:lang w:val="en-US"/>
         </w:rPr>
         <w:t>_id</w:t>
       </w:r>
-      <w:proofErr w:type="spellEnd"/>
       <w:r>
         <w:rPr>
           <w:lang w:val="en-US"/>
@@ -1715,26 +1657,18 @@
           <w:lang w:val="en-US"/>
         </w:rPr>
       </w:pPr>
-      <w:proofErr w:type="spellStart"/>
-      <w:r>
-        <w:rPr>
-          <w:lang w:val="en-US"/>
-        </w:rPr>
-        <w:t>book_</w:t>
+      <w:r>
+        <w:rPr>
+          <w:lang w:val="en-US"/>
+        </w:rPr>
+        <w:t>customer_</w:t>
       </w:r>
       <w:proofErr w:type="gramStart"/>
       <w:r>
         <w:rPr>
           <w:lang w:val="en-US"/>
         </w:rPr>
-        <w:t>purchased</w:t>
-      </w:r>
-      <w:proofErr w:type="spellEnd"/>
-      <w:r>
-        <w:rPr>
-          <w:lang w:val="en-US"/>
-        </w:rPr>
-        <w:t>(</w:t>
+        <w:t>billing(</w:t>
       </w:r>
       <w:proofErr w:type="gramEnd"/>
       <w:r>
@@ -1742,7 +1676,7 @@
           <w:u w:val="single"/>
           <w:lang w:val="en-US"/>
         </w:rPr>
-        <w:t>ISBN</w:t>
+        <w:t>cust_id</w:t>
       </w:r>
       <w:r>
         <w:rPr>
@@ -1750,20 +1684,29 @@
         </w:rPr>
         <w:t xml:space="preserve">, </w:t>
       </w:r>
-      <w:proofErr w:type="spellStart"/>
-      <w:r>
-        <w:rPr>
-          <w:u w:val="single"/>
-          <w:lang w:val="en-US"/>
-        </w:rPr>
-        <w:t>o_id</w:t>
-      </w:r>
-      <w:proofErr w:type="spellEnd"/>
-      <w:r>
-        <w:rPr>
-          <w:lang w:val="en-US"/>
-        </w:rPr>
-        <w:t>, quantity)</w:t>
+      <w:r>
+        <w:rPr>
+          <w:lang w:val="en-US"/>
+        </w:rPr>
+        <w:t>a</w:t>
+      </w:r>
+      <w:r>
+        <w:rPr>
+          <w:lang w:val="en-US"/>
+        </w:rPr>
+        <w:t>ddr</w:t>
+      </w:r>
+      <w:r>
+        <w:rPr>
+          <w:lang w:val="en-US"/>
+        </w:rPr>
+        <w:t>_id</w:t>
+      </w:r>
+      <w:r>
+        <w:rPr>
+          <w:lang w:val="en-US"/>
+        </w:rPr>
+        <w:t>)</w:t>
       </w:r>
     </w:p>
     <w:p>
@@ -1777,204 +1720,38 @@
           <w:lang w:val="en-US"/>
         </w:rPr>
       </w:pPr>
-      <w:proofErr w:type="spellStart"/>
-      <w:r>
-        <w:rPr>
-          <w:lang w:val="en-US"/>
-        </w:rPr>
-        <w:t>customer_</w:t>
+      <w:r>
+        <w:rPr>
+          <w:lang w:val="en-US"/>
+        </w:rPr>
+        <w:t>book_in_</w:t>
       </w:r>
       <w:proofErr w:type="gramStart"/>
       <w:r>
         <w:rPr>
           <w:lang w:val="en-US"/>
         </w:rPr>
-        <w:t>shipping</w:t>
-      </w:r>
-      <w:proofErr w:type="spellEnd"/>
-      <w:r>
-        <w:rPr>
-          <w:lang w:val="en-US"/>
-        </w:rPr>
-        <w:t>(</w:t>
-      </w:r>
-      <w:proofErr w:type="spellStart"/>
+        <w:t>cart(</w:t>
+      </w:r>
       <w:proofErr w:type="gramEnd"/>
       <w:r>
         <w:rPr>
           <w:u w:val="single"/>
           <w:lang w:val="en-US"/>
         </w:rPr>
-        <w:t>c_id</w:t>
-      </w:r>
-      <w:proofErr w:type="spellEnd"/>
+        <w:t>cart_id</w:t>
+      </w:r>
       <w:r>
         <w:rPr>
           <w:lang w:val="en-US"/>
         </w:rPr>
         <w:t xml:space="preserve">, </w:t>
       </w:r>
-      <w:proofErr w:type="spellStart"/>
       <w:r>
         <w:rPr>
           <w:u w:val="single"/>
           <w:lang w:val="en-US"/>
         </w:rPr>
-        <w:t>a</w:t>
-      </w:r>
-      <w:r>
-        <w:rPr>
-          <w:u w:val="single"/>
-          <w:lang w:val="en-US"/>
-        </w:rPr>
-        <w:t>ddr</w:t>
-      </w:r>
-      <w:r>
-        <w:rPr>
-          <w:u w:val="single"/>
-          <w:lang w:val="en-US"/>
-        </w:rPr>
-        <w:t>_id</w:t>
-      </w:r>
-      <w:proofErr w:type="spellEnd"/>
-      <w:r>
-        <w:rPr>
-          <w:lang w:val="en-US"/>
-        </w:rPr>
-        <w:t>)</w:t>
-      </w:r>
-    </w:p>
-    <w:p>
-      <w:pPr>
-        <w:pStyle w:val="ListParagraph"/>
-        <w:numPr>
-          <w:ilvl w:val="0"/>
-          <w:numId w:val="6"/>
-        </w:numPr>
-        <w:rPr>
-          <w:lang w:val="en-US"/>
-        </w:rPr>
-      </w:pPr>
-      <w:proofErr w:type="spellStart"/>
-      <w:r>
-        <w:rPr>
-          <w:lang w:val="en-US"/>
-        </w:rPr>
-        <w:t>customer_</w:t>
-      </w:r>
-      <w:proofErr w:type="gramStart"/>
-      <w:r>
-        <w:rPr>
-          <w:lang w:val="en-US"/>
-        </w:rPr>
-        <w:t>billing</w:t>
-      </w:r>
-      <w:proofErr w:type="spellEnd"/>
-      <w:r>
-        <w:rPr>
-          <w:lang w:val="en-US"/>
-        </w:rPr>
-        <w:t>(</w:t>
-      </w:r>
-      <w:proofErr w:type="spellStart"/>
-      <w:proofErr w:type="gramEnd"/>
-      <w:r>
-        <w:rPr>
-          <w:u w:val="single"/>
-          <w:lang w:val="en-US"/>
-        </w:rPr>
-        <w:t>c_id</w:t>
-      </w:r>
-      <w:proofErr w:type="spellEnd"/>
-      <w:r>
-        <w:rPr>
-          <w:lang w:val="en-US"/>
-        </w:rPr>
-        <w:t xml:space="preserve">, </w:t>
-      </w:r>
-      <w:proofErr w:type="spellStart"/>
-      <w:r>
-        <w:rPr>
-          <w:u w:val="single"/>
-          <w:lang w:val="en-US"/>
-        </w:rPr>
-        <w:t>a</w:t>
-      </w:r>
-      <w:r>
-        <w:rPr>
-          <w:u w:val="single"/>
-          <w:lang w:val="en-US"/>
-        </w:rPr>
-        <w:t>ddr</w:t>
-      </w:r>
-      <w:r>
-        <w:rPr>
-          <w:u w:val="single"/>
-          <w:lang w:val="en-US"/>
-        </w:rPr>
-        <w:t>_id</w:t>
-      </w:r>
-      <w:proofErr w:type="spellEnd"/>
-      <w:r>
-        <w:rPr>
-          <w:lang w:val="en-US"/>
-        </w:rPr>
-        <w:t>)</w:t>
-      </w:r>
-    </w:p>
-    <w:p>
-      <w:pPr>
-        <w:pStyle w:val="ListParagraph"/>
-        <w:numPr>
-          <w:ilvl w:val="0"/>
-          <w:numId w:val="6"/>
-        </w:numPr>
-        <w:rPr>
-          <w:lang w:val="en-US"/>
-        </w:rPr>
-      </w:pPr>
-      <w:proofErr w:type="spellStart"/>
-      <w:r>
-        <w:rPr>
-          <w:lang w:val="en-US"/>
-        </w:rPr>
-        <w:t>book_in_</w:t>
-      </w:r>
-      <w:proofErr w:type="gramStart"/>
-      <w:r>
-        <w:rPr>
-          <w:lang w:val="en-US"/>
-        </w:rPr>
-        <w:t>cart</w:t>
-      </w:r>
-      <w:proofErr w:type="spellEnd"/>
-      <w:r>
-        <w:rPr>
-          <w:lang w:val="en-US"/>
-        </w:rPr>
-        <w:t>(</w:t>
-      </w:r>
-      <w:proofErr w:type="spellStart"/>
-      <w:proofErr w:type="gramEnd"/>
-      <w:r>
-        <w:rPr>
-          <w:u w:val="single"/>
-          <w:lang w:val="en-US"/>
-        </w:rPr>
-        <w:t>cart_id</w:t>
-      </w:r>
-      <w:proofErr w:type="spellEnd"/>
-      <w:r>
-        <w:rPr>
-          <w:lang w:val="en-US"/>
-        </w:rPr>
-        <w:t xml:space="preserve">, </w:t>
-      </w:r>
-      <w:r>
-        <w:rPr>
-          <w:u w:val="single"/>
-          <w:lang w:val="en-US"/>
-        </w:rPr>
         <w:t>ISBN</w:t>
       </w:r>
       <w:r>
@@ -1982,84 +1759,6 @@
           <w:lang w:val="en-US"/>
         </w:rPr>
         <w:t>, quantity)</w:t>
-      </w:r>
-    </w:p>
-    <w:p>
-      <w:pPr>
-        <w:pStyle w:val="ListParagraph"/>
-        <w:numPr>
-          <w:ilvl w:val="0"/>
-          <w:numId w:val="6"/>
-        </w:numPr>
-        <w:rPr>
-          <w:lang w:val="en-US"/>
-        </w:rPr>
-      </w:pPr>
-      <w:proofErr w:type="spellStart"/>
-      <w:r>
-        <w:rPr>
-          <w:lang w:val="en-US"/>
-        </w:rPr>
-        <w:t>ships_</w:t>
-      </w:r>
-      <w:proofErr w:type="gramStart"/>
-      <w:r>
-        <w:rPr>
-          <w:lang w:val="en-US"/>
-        </w:rPr>
-        <w:t>to</w:t>
-      </w:r>
-      <w:proofErr w:type="spellEnd"/>
-      <w:r>
-        <w:rPr>
-          <w:lang w:val="en-US"/>
-        </w:rPr>
-        <w:t>(</w:t>
-      </w:r>
-      <w:proofErr w:type="spellStart"/>
-      <w:proofErr w:type="gramEnd"/>
-      <w:r>
-        <w:rPr>
-          <w:u w:val="single"/>
-          <w:lang w:val="en-US"/>
-        </w:rPr>
-        <w:t>a</w:t>
-      </w:r>
-      <w:r>
-        <w:rPr>
-          <w:u w:val="single"/>
-          <w:lang w:val="en-US"/>
-        </w:rPr>
-        <w:t>ddr</w:t>
-      </w:r>
-      <w:r>
-        <w:rPr>
-          <w:u w:val="single"/>
-          <w:lang w:val="en-US"/>
-        </w:rPr>
-        <w:t>_id</w:t>
-      </w:r>
-      <w:proofErr w:type="spellEnd"/>
-      <w:r>
-        <w:rPr>
-          <w:lang w:val="en-US"/>
-        </w:rPr>
-        <w:t xml:space="preserve">, </w:t>
-      </w:r>
-      <w:proofErr w:type="spellStart"/>
-      <w:r>
-        <w:rPr>
-          <w:u w:val="single"/>
-          <w:lang w:val="en-US"/>
-        </w:rPr>
-        <w:t>o_id</w:t>
-      </w:r>
-      <w:proofErr w:type="spellEnd"/>
-      <w:r>
-        <w:rPr>
-          <w:lang w:val="en-US"/>
-        </w:rPr>
-        <w:t>)</w:t>
       </w:r>
     </w:p>
     <w:p>
@@ -2082,7 +1781,7 @@
           <w:lang w:val="en-US"/>
         </w:rPr>
       </w:pPr>
-      <w:bookmarkStart w:id="2" w:name="_Toc37342698"/>
+      <w:bookmarkStart w:id="3" w:name="_Toc37342698"/>
       <w:r>
         <w:rPr>
           <w:rFonts w:asciiTheme="minorHAnsi" w:hAnsiTheme="minorHAnsi"/>
@@ -2097,7 +1796,7 @@
         </w:rPr>
         <w:t xml:space="preserve"> (20%)</w:t>
       </w:r>
-      <w:bookmarkEnd w:id="2"/>
+      <w:bookmarkEnd w:id="3"/>
     </w:p>
     <w:p>
       <w:pPr>
@@ -2131,7 +1830,13 @@
         <w:rPr>
           <w:lang w:val="en-US"/>
         </w:rPr>
-        <w:t xml:space="preserve">a_id </w:t>
+        <w:t>auth_id</w:t>
+      </w:r>
+      <w:r>
+        <w:rPr>
+          <w:lang w:val="en-US"/>
+        </w:rPr>
+        <w:t xml:space="preserve"> </w:t>
       </w:r>
       <w:r>
         <w:t>→</w:t>
@@ -2140,44 +1845,47 @@
         <w:rPr>
           <w:lang w:val="en-US"/>
         </w:rPr>
-        <w:t xml:space="preserve"> a_name</w:t>
-      </w:r>
-      <w:r>
-        <w:rPr>
-          <w:lang w:val="en-US"/>
-        </w:rPr>
-        <w:tab/>
-      </w:r>
-      <w:r>
-        <w:rPr>
-          <w:lang w:val="en-US"/>
-        </w:rPr>
-        <w:tab/>
-      </w:r>
-      <w:r>
-        <w:rPr>
-          <w:lang w:val="en-US"/>
-        </w:rPr>
-        <w:tab/>
-      </w:r>
-      <w:r>
-        <w:rPr>
-          <w:lang w:val="en-US"/>
-        </w:rPr>
-        <w:tab/>
-      </w:r>
-      <w:r>
-        <w:rPr>
-          <w:lang w:val="en-US"/>
-        </w:rPr>
-        <w:tab/>
-      </w:r>
-      <w:r>
-        <w:rPr>
-          <w:lang w:val="en-US"/>
-        </w:rPr>
-        <w:tab/>
-        <w:t>a_id+ = R</w:t>
+        <w:t xml:space="preserve"> </w:t>
+      </w:r>
+      <w:r>
+        <w:rPr>
+          <w:lang w:val="en-US"/>
+        </w:rPr>
+        <w:t>auth_name</w:t>
+      </w:r>
+      <w:r>
+        <w:rPr>
+          <w:lang w:val="en-US"/>
+        </w:rPr>
+        <w:tab/>
+      </w:r>
+      <w:r>
+        <w:rPr>
+          <w:lang w:val="en-US"/>
+        </w:rPr>
+        <w:tab/>
+      </w:r>
+    </w:p>
+    <w:p>
+      <w:pPr>
+        <w:pStyle w:val="ListParagraph"/>
+        <w:spacing w:after="0"/>
+        <w:ind w:left="1440"/>
+        <w:rPr>
+          <w:lang w:val="en-US"/>
+        </w:rPr>
+      </w:pPr>
+      <w:r>
+        <w:rPr>
+          <w:lang w:val="en-US"/>
+        </w:rPr>
+        <w:t>auth_id</w:t>
+      </w:r>
+      <w:r>
+        <w:rPr>
+          <w:lang w:val="en-US"/>
+        </w:rPr>
+        <w:t>+ = R</w:t>
       </w:r>
     </w:p>
     <w:p>
@@ -2220,14 +1928,12 @@
         <w:spacing w:after="0"/>
         <w:ind w:left="1440"/>
       </w:pPr>
-      <w:proofErr w:type="spellStart"/>
-      <w:r>
-        <w:rPr>
-          <w:lang w:val="en-US"/>
-        </w:rPr>
-        <w:t>g_id</w:t>
-      </w:r>
-      <w:proofErr w:type="spellEnd"/>
+      <w:r>
+        <w:rPr>
+          <w:lang w:val="en-US"/>
+        </w:rPr>
+        <w:t>genre_id</w:t>
+      </w:r>
       <w:r>
         <w:rPr>
           <w:lang w:val="en-US"/>
@@ -2237,76 +1943,42 @@
       <w:r>
         <w:t xml:space="preserve">→ </w:t>
       </w:r>
-      <w:proofErr w:type="spellStart"/>
-      <w:r>
-        <w:t>g_name</w:t>
-      </w:r>
-      <w:proofErr w:type="spellEnd"/>
-      <w:r>
-        <w:tab/>
-      </w:r>
-      <w:r>
-        <w:tab/>
-      </w:r>
-      <w:r>
-        <w:tab/>
-      </w:r>
-      <w:r>
-        <w:tab/>
-      </w:r>
-      <w:r>
-        <w:tab/>
-      </w:r>
-      <w:r>
-        <w:tab/>
-      </w:r>
-      <w:proofErr w:type="spellStart"/>
-      <w:r>
-        <w:t>g_id</w:t>
-      </w:r>
-      <w:proofErr w:type="spellEnd"/>
+      <w:r>
+        <w:t>genre_name</w:t>
+      </w:r>
+      <w:r>
+        <w:tab/>
+      </w:r>
+      <w:r>
+        <w:tab/>
+      </w:r>
+      <w:r>
+        <w:t>genre_id</w:t>
+      </w:r>
       <w:r>
         <w:t>+ = R</w:t>
       </w:r>
       <w:r>
         <w:br/>
       </w:r>
-      <w:proofErr w:type="spellStart"/>
-      <w:r>
-        <w:t>g_name</w:t>
-      </w:r>
-      <w:proofErr w:type="spellEnd"/>
+      <w:r>
+        <w:t>genre_name</w:t>
+      </w:r>
       <w:r>
         <w:t xml:space="preserve"> → </w:t>
       </w:r>
-      <w:proofErr w:type="spellStart"/>
-      <w:r>
-        <w:t>g_id</w:t>
-      </w:r>
-      <w:proofErr w:type="spellEnd"/>
-      <w:r>
-        <w:tab/>
-      </w:r>
-      <w:r>
-        <w:tab/>
-      </w:r>
-      <w:r>
-        <w:tab/>
-      </w:r>
-      <w:r>
-        <w:tab/>
-      </w:r>
-      <w:r>
-        <w:tab/>
-      </w:r>
-      <w:r>
-        <w:tab/>
-      </w:r>
-      <w:proofErr w:type="spellStart"/>
-      <w:r>
-        <w:t>g_name</w:t>
-      </w:r>
-      <w:proofErr w:type="spellEnd"/>
+      <w:r>
+        <w:t>genre_id</w:t>
+      </w:r>
+      <w:r>
+        <w:tab/>
+      </w:r>
+      <w:r>
+        <w:tab/>
+      </w:r>
+      <w:r>
+        <w:t>genre_name</w:t>
+      </w:r>
       <w:r>
         <w:t>+ = R</w:t>
       </w:r>
@@ -2379,7 +2051,7 @@
       </w:r>
       <w:proofErr w:type="spellStart"/>
       <w:r>
-        <w:t>p_id</w:t>
+        <w:t>pub_id</w:t>
       </w:r>
       <w:proofErr w:type="spellEnd"/>
       <w:r>
@@ -2431,48 +2103,48 @@
         <w:ind w:left="1440"/>
       </w:pPr>
       <w:r>
+        <w:t>summary → ISBN</w:t>
+      </w:r>
+      <w:r>
+        <w:tab/>
+      </w:r>
+      <w:r>
+        <w:tab/>
+        <w:t>summary → price</w:t>
+      </w:r>
+      <w:r>
+        <w:tab/>
+        <w:t>summary+ = R</w:t>
+      </w:r>
+    </w:p>
+    <w:p>
+      <w:pPr>
+        <w:spacing w:after="0"/>
+        <w:ind w:left="1440"/>
+      </w:pPr>
+      <w:r>
+        <w:t>summary → title</w:t>
+      </w:r>
+      <w:r>
+        <w:tab/>
+      </w:r>
+      <w:r>
+        <w:tab/>
+        <w:t>summary → quantity</w:t>
+      </w:r>
+    </w:p>
+    <w:p>
+      <w:pPr>
+        <w:spacing w:after="0"/>
+        <w:ind w:left="1440"/>
+      </w:pPr>
+      <w:r>
         <w:lastRenderedPageBreak/>
-        <w:t>summary → ISBN</w:t>
-      </w:r>
-      <w:r>
-        <w:tab/>
-      </w:r>
-      <w:r>
-        <w:tab/>
-        <w:t>summary → price</w:t>
-      </w:r>
-      <w:r>
-        <w:tab/>
-        <w:t>summary+ = R</w:t>
-      </w:r>
-    </w:p>
-    <w:p>
-      <w:pPr>
-        <w:spacing w:after="0"/>
-        <w:ind w:left="1440"/>
-      </w:pPr>
-      <w:r>
-        <w:t>summary → title</w:t>
-      </w:r>
-      <w:r>
-        <w:tab/>
-      </w:r>
-      <w:r>
-        <w:tab/>
-        <w:t>summary → quantity</w:t>
-      </w:r>
-    </w:p>
-    <w:p>
-      <w:pPr>
-        <w:spacing w:after="0"/>
-        <w:ind w:left="1440"/>
-      </w:pPr>
-      <w:r>
         <w:t xml:space="preserve">summary → </w:t>
       </w:r>
       <w:proofErr w:type="spellStart"/>
       <w:r>
-        <w:t>p_id</w:t>
+        <w:t>pub_id</w:t>
       </w:r>
       <w:proofErr w:type="spellEnd"/>
       <w:r>
@@ -2544,7 +2216,7 @@
         <w:rPr>
           <w:lang w:val="en-US"/>
         </w:rPr>
-        <w:t>p_id</w:t>
+        <w:t>pub_id</w:t>
       </w:r>
       <w:proofErr w:type="spellEnd"/>
       <w:r>
@@ -2554,17 +2226,190 @@
         <w:t xml:space="preserve"> </w:t>
       </w:r>
       <w:r>
+        <w:t xml:space="preserve">→ </w:t>
+      </w:r>
+      <w:proofErr w:type="spellStart"/>
+      <w:r>
+        <w:t>pub_name</w:t>
+      </w:r>
+      <w:proofErr w:type="spellEnd"/>
+      <w:r>
+        <w:tab/>
+      </w:r>
+      <w:proofErr w:type="spellStart"/>
+      <w:r>
+        <w:t>pub_name</w:t>
+      </w:r>
+      <w:proofErr w:type="spellEnd"/>
+      <w:r>
+        <w:t xml:space="preserve"> → </w:t>
+      </w:r>
+      <w:proofErr w:type="spellStart"/>
+      <w:r>
+        <w:t>pub_id</w:t>
+      </w:r>
+      <w:proofErr w:type="spellEnd"/>
+      <w:r>
+        <w:tab/>
+      </w:r>
+      <w:r>
+        <w:t xml:space="preserve">email → </w:t>
+      </w:r>
+      <w:proofErr w:type="spellStart"/>
+      <w:r>
+        <w:t>pub_id</w:t>
+      </w:r>
+      <w:proofErr w:type="spellEnd"/>
+      <w:r>
+        <w:tab/>
+      </w:r>
+      <w:r>
+        <w:t xml:space="preserve">             </w:t>
+      </w:r>
+    </w:p>
+    <w:p>
+      <w:pPr>
+        <w:spacing w:after="0"/>
+        <w:ind w:left="1440"/>
+      </w:pPr>
+      <w:proofErr w:type="spellStart"/>
+      <w:r>
+        <w:t>pub_id</w:t>
+      </w:r>
+      <w:proofErr w:type="spellEnd"/>
+      <w:r>
+        <w:t xml:space="preserve"> → email</w:t>
+      </w:r>
+      <w:r>
+        <w:tab/>
+      </w:r>
+      <w:r>
+        <w:tab/>
+      </w:r>
+      <w:proofErr w:type="spellStart"/>
+      <w:r>
+        <w:t>pub_name</w:t>
+      </w:r>
+      <w:proofErr w:type="spellEnd"/>
+      <w:r>
+        <w:t xml:space="preserve"> → email</w:t>
+      </w:r>
+      <w:r>
+        <w:t xml:space="preserve">      </w:t>
+      </w:r>
+      <w:r>
+        <w:t xml:space="preserve">  </w:t>
+      </w:r>
+      <w:proofErr w:type="spellStart"/>
+      <w:r>
+        <w:t>email</w:t>
+      </w:r>
+      <w:proofErr w:type="spellEnd"/>
+      <w:r>
+        <w:t xml:space="preserve"> → </w:t>
+      </w:r>
+      <w:proofErr w:type="spellStart"/>
+      <w:r>
+        <w:t>pub_name</w:t>
+      </w:r>
+      <w:proofErr w:type="spellEnd"/>
+      <w:r>
+        <w:t xml:space="preserve">  </w:t>
+      </w:r>
+      <w:r>
+        <w:tab/>
+      </w:r>
+    </w:p>
+    <w:p>
+      <w:pPr>
+        <w:spacing w:after="0"/>
+        <w:ind w:left="1440"/>
+      </w:pPr>
+      <w:proofErr w:type="spellStart"/>
+      <w:r>
+        <w:t>pub_id</w:t>
+      </w:r>
+      <w:proofErr w:type="spellEnd"/>
+      <w:r>
+        <w:t xml:space="preserve"> → phone</w:t>
+      </w:r>
+      <w:r>
+        <w:tab/>
+      </w:r>
+      <w:proofErr w:type="spellStart"/>
+      <w:r>
+        <w:t>pub_name</w:t>
+      </w:r>
+      <w:proofErr w:type="spellEnd"/>
+      <w:r>
+        <w:t xml:space="preserve"> → phone</w:t>
+      </w:r>
+      <w:r>
+        <w:tab/>
+        <w:t>email → phone</w:t>
+      </w:r>
+    </w:p>
+    <w:p>
+      <w:pPr>
+        <w:spacing w:after="0"/>
+        <w:ind w:left="1440"/>
+      </w:pPr>
+      <w:proofErr w:type="spellStart"/>
+      <w:r>
+        <w:t>pub_id</w:t>
+      </w:r>
+      <w:proofErr w:type="spellEnd"/>
+      <w:r>
+        <w:t xml:space="preserve"> </w:t>
+      </w:r>
+      <w:r>
         <w:t>→</w:t>
       </w:r>
       <w:r>
+        <w:t xml:space="preserve"> addr_id</w:t>
+      </w:r>
+      <w:r>
+        <w:tab/>
+      </w:r>
+      <w:proofErr w:type="spellStart"/>
+      <w:r>
+        <w:t>pub_name</w:t>
+      </w:r>
+      <w:proofErr w:type="spellEnd"/>
+      <w:r>
         <w:t xml:space="preserve"> </w:t>
       </w:r>
+      <w:r>
+        <w:t>→</w:t>
+      </w:r>
+      <w:r>
+        <w:t xml:space="preserve"> addr_id</w:t>
+      </w:r>
+      <w:r>
+        <w:tab/>
+        <w:t xml:space="preserve">email </w:t>
+      </w:r>
+      <w:r>
+        <w:t>→</w:t>
+      </w:r>
+      <w:r>
+        <w:t xml:space="preserve"> addr_id</w:t>
+      </w:r>
+    </w:p>
+    <w:p>
+      <w:pPr>
+        <w:spacing w:after="0"/>
+        <w:ind w:left="1440"/>
+      </w:pPr>
       <w:proofErr w:type="spellStart"/>
       <w:r>
-        <w:t>p_name</w:t>
+        <w:t>pub_id</w:t>
       </w:r>
       <w:proofErr w:type="spellEnd"/>
       <w:r>
+        <w:t>+ = R</w:t>
+      </w:r>
+      <w:r>
         <w:tab/>
       </w:r>
       <w:r>
@@ -2572,12 +2417,52 @@
       </w:r>
       <w:proofErr w:type="spellStart"/>
       <w:r>
-        <w:t>p_name</w:t>
+        <w:t>pub_name</w:t>
       </w:r>
       <w:proofErr w:type="spellEnd"/>
       <w:r>
+        <w:t>+ = R</w:t>
+      </w:r>
+      <w:r>
+        <w:tab/>
+      </w:r>
+      <w:r>
+        <w:tab/>
+        <w:t xml:space="preserve">email+ = </w:t>
+      </w:r>
+      <w:r>
+        <w:t>R</w:t>
+      </w:r>
+    </w:p>
+    <w:p>
+      <w:pPr>
+        <w:spacing w:after="0"/>
+        <w:ind w:left="1440"/>
+      </w:pPr>
+    </w:p>
+    <w:p>
+      <w:pPr>
+        <w:spacing w:after="0"/>
+        <w:ind w:left="1440"/>
+      </w:pPr>
+      <w:r>
+        <w:t xml:space="preserve">phone </w:t>
+      </w:r>
+      <w:r>
+        <w:t>→</w:t>
+      </w:r>
+      <w:r>
         <w:t xml:space="preserve"> </w:t>
       </w:r>
+      <w:proofErr w:type="spellStart"/>
+      <w:r>
+        <w:t>pub_id</w:t>
+      </w:r>
+      <w:proofErr w:type="spellEnd"/>
+      <w:r>
+        <w:tab/>
+        <w:t xml:space="preserve">addr_id </w:t>
+      </w:r>
       <w:r>
         <w:t>→</w:t>
       </w:r>
@@ -2586,15 +2471,17 @@
       </w:r>
       <w:proofErr w:type="spellStart"/>
       <w:r>
-        <w:t>p_id</w:t>
+        <w:t>pub_id</w:t>
       </w:r>
       <w:proofErr w:type="spellEnd"/>
-      <w:r>
-        <w:tab/>
-      </w:r>
-      <w:r>
-        <w:tab/>
-        <w:t xml:space="preserve">email </w:t>
+    </w:p>
+    <w:p>
+      <w:pPr>
+        <w:spacing w:after="0"/>
+        <w:ind w:left="1440"/>
+      </w:pPr>
+      <w:r>
+        <w:t xml:space="preserve">phone </w:t>
       </w:r>
       <w:r>
         <w:t>→</w:t>
@@ -2604,37 +2491,45 @@
       </w:r>
       <w:proofErr w:type="spellStart"/>
       <w:r>
-        <w:t>p_id</w:t>
+        <w:t>pub_name</w:t>
       </w:r>
       <w:proofErr w:type="spellEnd"/>
       <w:r>
         <w:tab/>
-      </w:r>
-      <w:r>
-        <w:tab/>
+        <w:t xml:space="preserve">addr_id </w:t>
+      </w:r>
+      <w:r>
+        <w:t>→</w:t>
+      </w:r>
+      <w:r>
+        <w:t xml:space="preserve"> </w:t>
+      </w:r>
+      <w:proofErr w:type="spellStart"/>
+      <w:r>
+        <w:t>pub_name</w:t>
+      </w:r>
+      <w:proofErr w:type="spellEnd"/>
+    </w:p>
+    <w:p>
+      <w:pPr>
+        <w:spacing w:after="0"/>
+        <w:ind w:left="1440"/>
+      </w:pPr>
+      <w:r>
         <w:t xml:space="preserve">phone </w:t>
       </w:r>
       <w:r>
         <w:t>→</w:t>
       </w:r>
       <w:r>
-        <w:t xml:space="preserve"> </w:t>
-      </w:r>
-      <w:proofErr w:type="spellStart"/>
-      <w:r>
-        <w:t>p_id</w:t>
-      </w:r>
-      <w:proofErr w:type="spellEnd"/>
-      <w:r>
-        <w:br/>
-      </w:r>
-      <w:proofErr w:type="spellStart"/>
-      <w:r>
-        <w:t>p_id</w:t>
-      </w:r>
-      <w:proofErr w:type="spellEnd"/>
-      <w:r>
-        <w:t xml:space="preserve"> </w:t>
+        <w:t xml:space="preserve"> email</w:t>
+      </w:r>
+      <w:r>
+        <w:tab/>
+      </w:r>
+      <w:r>
+        <w:tab/>
+        <w:t xml:space="preserve">addr_id </w:t>
       </w:r>
       <w:r>
         <w:t>→</w:t>
@@ -2642,156 +2537,46 @@
       <w:r>
         <w:t xml:space="preserve"> email</w:t>
       </w:r>
-      <w:r>
-        <w:tab/>
-      </w:r>
-      <w:r>
-        <w:tab/>
-      </w:r>
-      <w:proofErr w:type="spellStart"/>
-      <w:r>
-        <w:t>p_name</w:t>
-      </w:r>
-      <w:proofErr w:type="spellEnd"/>
-      <w:r>
-        <w:t xml:space="preserve"> </w:t>
+    </w:p>
+    <w:p>
+      <w:pPr>
+        <w:spacing w:after="0"/>
+        <w:ind w:left="1440"/>
+      </w:pPr>
+      <w:r>
+        <w:t xml:space="preserve">phone </w:t>
       </w:r>
       <w:r>
         <w:t>→</w:t>
       </w:r>
       <w:r>
-        <w:t xml:space="preserve"> email</w:t>
-      </w:r>
-      <w:r>
-        <w:tab/>
-        <w:t xml:space="preserve">email </w:t>
+        <w:t xml:space="preserve"> addr_id</w:t>
+      </w:r>
+      <w:r>
+        <w:tab/>
+        <w:t xml:space="preserve">addr_id </w:t>
       </w:r>
       <w:r>
         <w:t>→</w:t>
       </w:r>
       <w:r>
-        <w:t xml:space="preserve"> </w:t>
-      </w:r>
-      <w:proofErr w:type="spellStart"/>
-      <w:r>
-        <w:t>p_name</w:t>
-      </w:r>
-      <w:proofErr w:type="spellEnd"/>
-      <w:r>
-        <w:t xml:space="preserve">         phone </w:t>
-      </w:r>
-      <w:r>
-        <w:t>→</w:t>
-      </w:r>
-      <w:r>
-        <w:t xml:space="preserve"> </w:t>
-      </w:r>
-      <w:proofErr w:type="spellStart"/>
-      <w:r>
-        <w:t>p_name</w:t>
-      </w:r>
-      <w:proofErr w:type="spellEnd"/>
-      <w:r>
-        <w:br/>
-      </w:r>
-      <w:proofErr w:type="spellStart"/>
-      <w:r>
-        <w:t>p_id</w:t>
-      </w:r>
-      <w:proofErr w:type="spellEnd"/>
-      <w:r>
-        <w:t xml:space="preserve"> </w:t>
-      </w:r>
-      <w:r>
-        <w:t>→</w:t>
-      </w:r>
-      <w:r>
         <w:t xml:space="preserve"> phone</w:t>
       </w:r>
-      <w:r>
-        <w:tab/>
-      </w:r>
-      <w:r>
-        <w:tab/>
-      </w:r>
-      <w:proofErr w:type="spellStart"/>
-      <w:r>
-        <w:t>p_name</w:t>
-      </w:r>
-      <w:proofErr w:type="spellEnd"/>
-      <w:r>
-        <w:t xml:space="preserve"> </w:t>
-      </w:r>
-      <w:r>
-        <w:t>→</w:t>
-      </w:r>
-      <w:r>
-        <w:t xml:space="preserve"> phone</w:t>
-      </w:r>
-      <w:r>
-        <w:tab/>
-        <w:t xml:space="preserve">email </w:t>
-      </w:r>
-      <w:r>
-        <w:t>→</w:t>
-      </w:r>
-      <w:r>
-        <w:t xml:space="preserve"> phone</w:t>
-      </w:r>
-      <w:r>
-        <w:tab/>
-      </w:r>
-      <w:r>
-        <w:tab/>
-        <w:t xml:space="preserve">phone </w:t>
-      </w:r>
-      <w:r>
-        <w:t>→</w:t>
-      </w:r>
-      <w:r>
-        <w:t xml:space="preserve"> email</w:t>
-      </w:r>
-    </w:p>
-    <w:p>
-      <w:pPr>
-        <w:spacing w:after="0"/>
-        <w:ind w:left="1440"/>
-      </w:pPr>
-      <w:proofErr w:type="spellStart"/>
-      <w:r>
-        <w:t>p_id</w:t>
-      </w:r>
-      <w:proofErr w:type="spellEnd"/>
-      <w:r>
-        <w:t>+ = R</w:t>
-      </w:r>
-      <w:r>
-        <w:tab/>
-      </w:r>
-      <w:r>
-        <w:tab/>
-      </w:r>
-      <w:proofErr w:type="spellStart"/>
-      <w:r>
-        <w:t>p_name</w:t>
-      </w:r>
-      <w:proofErr w:type="spellEnd"/>
-      <w:r>
-        <w:t>+ = R</w:t>
-      </w:r>
-      <w:r>
-        <w:tab/>
-      </w:r>
-      <w:r>
-        <w:tab/>
-        <w:t>email+ = R</w:t>
-      </w:r>
-      <w:r>
-        <w:tab/>
-      </w:r>
-      <w:r>
-        <w:tab/>
+    </w:p>
+    <w:p>
+      <w:pPr>
+        <w:spacing w:after="0"/>
+        <w:ind w:left="1440"/>
+      </w:pPr>
+      <w:r>
         <w:t>phone+ = R</w:t>
+      </w:r>
+      <w:r>
+        <w:tab/>
+      </w:r>
+      <w:r>
+        <w:tab/>
+        <w:t>addr_id+ = R</w:t>
       </w:r>
     </w:p>
     <w:p>
@@ -2827,7 +2612,6 @@
         <w:spacing w:after="0"/>
         <w:ind w:left="1440"/>
       </w:pPr>
-      <w:proofErr w:type="spellStart"/>
       <w:r>
         <w:rPr>
           <w:lang w:val="en-US"/>
@@ -2844,381 +2628,255 @@
         <w:rPr>
           <w:lang w:val="en-US"/>
         </w:rPr>
+        <w:t xml:space="preserve">_id </w:t>
+      </w:r>
+      <w:r>
+        <w:t>→ country</w:t>
+      </w:r>
+      <w:r>
+        <w:tab/>
+        <w:t>a</w:t>
+      </w:r>
+      <w:r>
+        <w:t>ddr</w:t>
+      </w:r>
+      <w:r>
+        <w:t>_id → street_name</w:t>
+      </w:r>
+    </w:p>
+    <w:p>
+      <w:pPr>
+        <w:spacing w:after="0"/>
+        <w:ind w:left="1440"/>
+      </w:pPr>
+      <w:r>
+        <w:t>a</w:t>
+      </w:r>
+      <w:r>
+        <w:t>ddr</w:t>
+      </w:r>
+      <w:r>
+        <w:t>_id → province</w:t>
+      </w:r>
+      <w:r>
+        <w:tab/>
+        <w:t>a</w:t>
+      </w:r>
+      <w:r>
+        <w:t>ddr</w:t>
+      </w:r>
+      <w:r>
+        <w:t>_id → street_num</w:t>
+      </w:r>
+    </w:p>
+    <w:p>
+      <w:pPr>
+        <w:spacing w:after="0"/>
+        <w:ind w:left="1440"/>
+        <w:rPr>
+          <w:lang w:val="en-US"/>
+        </w:rPr>
+      </w:pPr>
+      <w:r>
+        <w:t>a</w:t>
+      </w:r>
+      <w:r>
+        <w:t>ddr</w:t>
+      </w:r>
+      <w:r>
+        <w:t>_id → city</w:t>
+      </w:r>
+      <w:r>
+        <w:tab/>
+      </w:r>
+      <w:r>
+        <w:tab/>
+        <w:t>a</w:t>
+      </w:r>
+      <w:r>
+        <w:t>ddr</w:t>
+      </w:r>
+      <w:r>
+        <w:t>_id → postal_code</w:t>
+      </w:r>
+    </w:p>
+    <w:p>
+      <w:pPr>
+        <w:spacing w:after="0"/>
+        <w:rPr>
+          <w:lang w:val="en-US"/>
+        </w:rPr>
+      </w:pPr>
+    </w:p>
+    <w:p>
+      <w:pPr>
+        <w:spacing w:after="0"/>
+        <w:ind w:left="1440"/>
+      </w:pPr>
+      <w:r>
+        <w:t>postal_code → country</w:t>
+      </w:r>
+      <w:r>
+        <w:tab/>
+      </w:r>
+      <w:r>
+        <w:tab/>
+        <w:t>BREAKS BCNF</w:t>
+      </w:r>
+    </w:p>
+    <w:p>
+      <w:pPr>
+        <w:spacing w:after="0"/>
+        <w:ind w:left="1440"/>
+      </w:pPr>
+      <w:r>
+        <w:t>postal_code → province</w:t>
+      </w:r>
+      <w:r>
+        <w:tab/>
+        <w:t>BREAKS BCNF</w:t>
+      </w:r>
+    </w:p>
+    <w:p>
+      <w:pPr>
+        <w:spacing w:after="0"/>
+        <w:ind w:left="1440"/>
+        <w:rPr>
+          <w:lang w:val="en-US"/>
+        </w:rPr>
+      </w:pPr>
+    </w:p>
+    <w:p>
+      <w:pPr>
+        <w:spacing w:after="0"/>
+        <w:ind w:left="1440"/>
+        <w:rPr>
+          <w:lang w:val="en-US"/>
+        </w:rPr>
+      </w:pPr>
+      <w:r>
+        <w:rPr>
+          <w:lang w:val="en-US"/>
+        </w:rPr>
+        <w:t>To make BCNF:</w:t>
+      </w:r>
+    </w:p>
+    <w:p>
+      <w:pPr>
+        <w:spacing w:after="0"/>
+        <w:ind w:left="1440"/>
+        <w:rPr>
+          <w:lang w:val="en-US"/>
+        </w:rPr>
+      </w:pPr>
+      <w:r>
+        <w:rPr>
+          <w:lang w:val="en-US"/>
+        </w:rPr>
+        <w:t xml:space="preserve">Add a relation: </w:t>
+      </w:r>
+      <w:r>
+        <w:rPr>
+          <w:lang w:val="en-US"/>
+        </w:rPr>
+        <w:t>postal</w:t>
+      </w:r>
+      <w:r>
+        <w:rPr>
+          <w:lang w:val="en-US"/>
+        </w:rPr>
+        <w:t>_</w:t>
+      </w:r>
+      <w:proofErr w:type="gramStart"/>
+      <w:r>
+        <w:rPr>
+          <w:lang w:val="en-US"/>
+        </w:rPr>
+        <w:t>area</w:t>
+      </w:r>
+      <w:r>
+        <w:rPr>
+          <w:lang w:val="en-US"/>
+        </w:rPr>
+        <w:t>(</w:t>
+      </w:r>
+      <w:proofErr w:type="gramEnd"/>
+      <w:r>
+        <w:rPr>
+          <w:u w:val="single"/>
+          <w:lang w:val="en-US"/>
+        </w:rPr>
+        <w:t>postal_code</w:t>
+      </w:r>
+      <w:r>
+        <w:rPr>
+          <w:lang w:val="en-US"/>
+        </w:rPr>
+        <w:t>, province, country)</w:t>
+      </w:r>
+    </w:p>
+    <w:p>
+      <w:pPr>
+        <w:spacing w:after="0"/>
+        <w:ind w:left="1440"/>
+      </w:pPr>
+      <w:r>
+        <w:rPr>
+          <w:lang w:val="en-US"/>
+        </w:rPr>
+        <w:tab/>
+        <w:t xml:space="preserve">postal_code </w:t>
+      </w:r>
+      <w:r>
+        <w:t>→ province</w:t>
+      </w:r>
+    </w:p>
+    <w:p>
+      <w:pPr>
+        <w:spacing w:after="0"/>
+        <w:ind w:left="1440"/>
+      </w:pPr>
+      <w:r>
+        <w:tab/>
+        <w:t>postal_code → country</w:t>
+      </w:r>
+    </w:p>
+    <w:p>
+      <w:pPr>
+        <w:spacing w:after="0"/>
+        <w:ind w:left="1440"/>
+      </w:pPr>
+      <w:r>
+        <w:t xml:space="preserve">Address becomes: </w:t>
+      </w:r>
+      <w:proofErr w:type="gramStart"/>
+      <w:r>
+        <w:t>a</w:t>
+      </w:r>
+      <w:r>
+        <w:t>ddress(</w:t>
+      </w:r>
+      <w:proofErr w:type="gramEnd"/>
+      <w:r>
+        <w:rPr>
+          <w:u w:val="single"/>
+        </w:rPr>
+        <w:t>a</w:t>
+      </w:r>
+      <w:r>
+        <w:rPr>
+          <w:u w:val="single"/>
+        </w:rPr>
+        <w:t>ddr</w:t>
+      </w:r>
+      <w:r>
+        <w:rPr>
+          <w:u w:val="single"/>
+        </w:rPr>
         <w:t>_id</w:t>
       </w:r>
-      <w:proofErr w:type="spellEnd"/>
-      <w:r>
-        <w:rPr>
-          <w:lang w:val="en-US"/>
-        </w:rPr>
-        <w:t xml:space="preserve"> </w:t>
-      </w:r>
-      <w:r>
-        <w:t>→</w:t>
-      </w:r>
-      <w:r>
-        <w:t xml:space="preserve"> country</w:t>
-      </w:r>
-      <w:r>
-        <w:tab/>
-      </w:r>
-      <w:proofErr w:type="spellStart"/>
-      <w:r>
-        <w:t>a</w:t>
-      </w:r>
-      <w:r>
-        <w:t>ddr</w:t>
-      </w:r>
-      <w:r>
-        <w:t>_id</w:t>
-      </w:r>
-      <w:proofErr w:type="spellEnd"/>
-      <w:r>
-        <w:t xml:space="preserve"> → </w:t>
-      </w:r>
-      <w:proofErr w:type="spellStart"/>
-      <w:r>
-        <w:t>street_name</w:t>
-      </w:r>
-      <w:proofErr w:type="spellEnd"/>
-    </w:p>
-    <w:p>
-      <w:pPr>
-        <w:spacing w:after="0"/>
-        <w:ind w:left="1440"/>
-      </w:pPr>
-      <w:proofErr w:type="spellStart"/>
-      <w:r>
-        <w:t>a</w:t>
-      </w:r>
-      <w:r>
-        <w:t>ddr</w:t>
-      </w:r>
-      <w:r>
-        <w:t>_id</w:t>
-      </w:r>
-      <w:proofErr w:type="spellEnd"/>
-      <w:r>
-        <w:t xml:space="preserve"> </w:t>
-      </w:r>
-      <w:r>
-        <w:t>→</w:t>
-      </w:r>
-      <w:r>
-        <w:t xml:space="preserve"> province</w:t>
-      </w:r>
-      <w:r>
-        <w:tab/>
-      </w:r>
-      <w:proofErr w:type="spellStart"/>
-      <w:r>
-        <w:t>a</w:t>
-      </w:r>
-      <w:r>
-        <w:t>ddr</w:t>
-      </w:r>
-      <w:r>
-        <w:t>_id</w:t>
-      </w:r>
-      <w:proofErr w:type="spellEnd"/>
-      <w:r>
-        <w:t xml:space="preserve"> → </w:t>
-      </w:r>
-      <w:proofErr w:type="spellStart"/>
-      <w:r>
-        <w:t>street_num</w:t>
-      </w:r>
-      <w:proofErr w:type="spellEnd"/>
-    </w:p>
-    <w:p>
-      <w:pPr>
-        <w:spacing w:after="0"/>
-        <w:ind w:left="1440"/>
-        <w:rPr>
-          <w:lang w:val="en-US"/>
-        </w:rPr>
-      </w:pPr>
-      <w:proofErr w:type="spellStart"/>
-      <w:r>
-        <w:t>a</w:t>
-      </w:r>
-      <w:r>
-        <w:t>ddr</w:t>
-      </w:r>
-      <w:r>
-        <w:t>_id</w:t>
-      </w:r>
-      <w:proofErr w:type="spellEnd"/>
-      <w:r>
-        <w:t xml:space="preserve"> </w:t>
-      </w:r>
-      <w:r>
-        <w:t>→</w:t>
-      </w:r>
-      <w:r>
-        <w:t xml:space="preserve"> city</w:t>
-      </w:r>
-      <w:r>
-        <w:tab/>
-      </w:r>
-      <w:r>
-        <w:tab/>
-      </w:r>
-      <w:proofErr w:type="spellStart"/>
-      <w:r>
-        <w:t>a</w:t>
-      </w:r>
-      <w:r>
-        <w:t>ddr</w:t>
-      </w:r>
-      <w:r>
-        <w:t>_id</w:t>
-      </w:r>
-      <w:proofErr w:type="spellEnd"/>
-      <w:r>
-        <w:t xml:space="preserve"> → </w:t>
-      </w:r>
-      <w:proofErr w:type="spellStart"/>
-      <w:r>
-        <w:t>postal_code</w:t>
-      </w:r>
-      <w:proofErr w:type="spellEnd"/>
-    </w:p>
-    <w:p>
-      <w:pPr>
-        <w:spacing w:after="0"/>
-        <w:rPr>
-          <w:lang w:val="en-US"/>
-        </w:rPr>
-      </w:pPr>
-    </w:p>
-    <w:p>
-      <w:pPr>
-        <w:spacing w:after="0"/>
-        <w:ind w:left="1440"/>
-      </w:pPr>
-      <w:proofErr w:type="spellStart"/>
-      <w:r>
-        <w:t>postal_code</w:t>
-      </w:r>
-      <w:proofErr w:type="spellEnd"/>
-      <w:r>
-        <w:t xml:space="preserve"> </w:t>
-      </w:r>
-      <w:r>
-        <w:t>→</w:t>
-      </w:r>
-      <w:r>
-        <w:t xml:space="preserve"> country</w:t>
-      </w:r>
-      <w:r>
-        <w:tab/>
-      </w:r>
-      <w:r>
-        <w:tab/>
-        <w:t>BREAKS BCNF</w:t>
-      </w:r>
-    </w:p>
-    <w:p>
-      <w:pPr>
-        <w:spacing w:after="0"/>
-        <w:ind w:left="1440"/>
-      </w:pPr>
-      <w:proofErr w:type="spellStart"/>
-      <w:r>
-        <w:t>postal_code</w:t>
-      </w:r>
-      <w:proofErr w:type="spellEnd"/>
-      <w:r>
-        <w:t xml:space="preserve"> </w:t>
-      </w:r>
-      <w:r>
-        <w:t>→</w:t>
-      </w:r>
-      <w:r>
-        <w:t xml:space="preserve"> province</w:t>
-      </w:r>
-      <w:r>
-        <w:tab/>
-        <w:t>BREAKS BCNF</w:t>
-      </w:r>
-    </w:p>
-    <w:p>
-      <w:pPr>
-        <w:spacing w:after="0"/>
-        <w:ind w:left="1440"/>
-        <w:rPr>
-          <w:lang w:val="en-US"/>
-        </w:rPr>
-      </w:pPr>
-    </w:p>
-    <w:p>
-      <w:pPr>
-        <w:spacing w:after="0"/>
-        <w:ind w:left="1440"/>
-        <w:rPr>
-          <w:lang w:val="en-US"/>
-        </w:rPr>
-      </w:pPr>
-      <w:r>
-        <w:rPr>
-          <w:lang w:val="en-US"/>
-        </w:rPr>
-        <w:t>To make BCNF:</w:t>
-      </w:r>
-    </w:p>
-    <w:p>
-      <w:pPr>
-        <w:spacing w:after="0"/>
-        <w:ind w:left="1440"/>
-        <w:rPr>
-          <w:lang w:val="en-US"/>
-        </w:rPr>
-      </w:pPr>
-      <w:r>
-        <w:rPr>
-          <w:lang w:val="en-US"/>
-        </w:rPr>
-        <w:t xml:space="preserve">Add a relation: </w:t>
-      </w:r>
-      <w:proofErr w:type="gramStart"/>
-      <w:r>
-        <w:rPr>
-          <w:lang w:val="en-US"/>
-        </w:rPr>
-        <w:t>Province(</w:t>
-      </w:r>
-      <w:proofErr w:type="spellStart"/>
-      <w:proofErr w:type="gramEnd"/>
-      <w:r>
-        <w:rPr>
-          <w:u w:val="single"/>
-          <w:lang w:val="en-US"/>
-        </w:rPr>
-        <w:t>postal_code</w:t>
-      </w:r>
-      <w:proofErr w:type="spellEnd"/>
-      <w:r>
-        <w:rPr>
-          <w:lang w:val="en-US"/>
-        </w:rPr>
-        <w:t>, province, country)</w:t>
-      </w:r>
-    </w:p>
-    <w:p>
-      <w:pPr>
-        <w:spacing w:after="0"/>
-        <w:ind w:left="1440"/>
-      </w:pPr>
-      <w:r>
-        <w:rPr>
-          <w:lang w:val="en-US"/>
-        </w:rPr>
-        <w:tab/>
-      </w:r>
-      <w:proofErr w:type="spellStart"/>
-      <w:r>
-        <w:rPr>
-          <w:lang w:val="en-US"/>
-        </w:rPr>
-        <w:t>postal_code</w:t>
-      </w:r>
-      <w:proofErr w:type="spellEnd"/>
-      <w:r>
-        <w:rPr>
-          <w:lang w:val="en-US"/>
-        </w:rPr>
-        <w:t xml:space="preserve"> </w:t>
-      </w:r>
-      <w:r>
-        <w:t>→</w:t>
-      </w:r>
-      <w:r>
-        <w:t xml:space="preserve"> province</w:t>
-      </w:r>
-    </w:p>
-    <w:p>
-      <w:pPr>
-        <w:spacing w:after="0"/>
-        <w:ind w:left="1440"/>
-      </w:pPr>
-      <w:r>
-        <w:tab/>
-      </w:r>
-      <w:proofErr w:type="spellStart"/>
-      <w:r>
-        <w:t>postal_code</w:t>
-      </w:r>
-      <w:proofErr w:type="spellEnd"/>
-      <w:r>
-        <w:t xml:space="preserve"> </w:t>
-      </w:r>
-      <w:r>
-        <w:t>→</w:t>
-      </w:r>
-      <w:r>
-        <w:t xml:space="preserve"> country</w:t>
-      </w:r>
-    </w:p>
-    <w:p>
-      <w:pPr>
-        <w:spacing w:after="0"/>
-        <w:ind w:left="1440"/>
-      </w:pPr>
-      <w:r>
-        <w:t xml:space="preserve">Address becomes: </w:t>
-      </w:r>
-      <w:proofErr w:type="gramStart"/>
-      <w:r>
-        <w:t>Address(</w:t>
-      </w:r>
-      <w:proofErr w:type="spellStart"/>
-      <w:proofErr w:type="gramEnd"/>
-      <w:r>
-        <w:rPr>
-          <w:u w:val="single"/>
-        </w:rPr>
-        <w:t>a</w:t>
-      </w:r>
-      <w:r>
-        <w:rPr>
-          <w:u w:val="single"/>
-        </w:rPr>
-        <w:t>ddr</w:t>
-      </w:r>
-      <w:r>
-        <w:rPr>
-          <w:u w:val="single"/>
-        </w:rPr>
-        <w:t>_id</w:t>
-      </w:r>
-      <w:proofErr w:type="spellEnd"/>
-      <w:r>
-        <w:t xml:space="preserve">, city, </w:t>
-      </w:r>
-      <w:proofErr w:type="spellStart"/>
-      <w:r>
-        <w:t>street_name</w:t>
-      </w:r>
-      <w:proofErr w:type="spellEnd"/>
-      <w:r>
-        <w:t xml:space="preserve">, </w:t>
-      </w:r>
-      <w:proofErr w:type="spellStart"/>
-      <w:r>
-        <w:t>street_num</w:t>
-      </w:r>
-      <w:proofErr w:type="spellEnd"/>
-      <w:r>
-        <w:t xml:space="preserve">, </w:t>
-      </w:r>
-      <w:proofErr w:type="spellStart"/>
-      <w:r>
-        <w:t>postal_code</w:t>
-      </w:r>
-      <w:proofErr w:type="spellEnd"/>
-      <w:r>
-        <w:t>)</w:t>
+      <w:r>
+        <w:t>, city, street_name, street_num, postal_code)</w:t>
       </w:r>
     </w:p>
     <w:p>
@@ -3245,116 +2903,121 @@
         <w:spacing w:after="0"/>
         <w:ind w:left="1440"/>
       </w:pPr>
+      <w:r>
+        <w:rPr>
+          <w:lang w:val="en-US"/>
+        </w:rPr>
+        <w:t>order_id</w:t>
+      </w:r>
+      <w:r>
+        <w:rPr>
+          <w:lang w:val="en-US"/>
+        </w:rPr>
+        <w:t xml:space="preserve"> </w:t>
+      </w:r>
+      <w:r>
+        <w:t xml:space="preserve">→ </w:t>
+      </w:r>
       <w:proofErr w:type="spellStart"/>
       <w:r>
-        <w:rPr>
-          <w:lang w:val="en-US"/>
-        </w:rPr>
-        <w:t>o_id</w:t>
+        <w:t>tracking_num</w:t>
       </w:r>
       <w:proofErr w:type="spellEnd"/>
       <w:r>
-        <w:rPr>
-          <w:lang w:val="en-US"/>
-        </w:rPr>
+        <w:tab/>
+      </w:r>
+      <w:proofErr w:type="spellStart"/>
+      <w:r>
+        <w:t>tracking_num</w:t>
+      </w:r>
+      <w:proofErr w:type="spellEnd"/>
+      <w:r>
+        <w:t xml:space="preserve"> → </w:t>
+      </w:r>
+      <w:r>
+        <w:t>order_id</w:t>
+      </w:r>
+    </w:p>
+    <w:p>
+      <w:pPr>
+        <w:spacing w:after="0"/>
+        <w:ind w:left="1440"/>
+      </w:pPr>
+      <w:r>
+        <w:t>order_id</w:t>
+      </w:r>
+      <w:r>
+        <w:t xml:space="preserve"> → </w:t>
+      </w:r>
+      <w:r>
+        <w:t>cust_id</w:t>
+      </w:r>
+      <w:r>
+        <w:tab/>
+      </w:r>
+      <w:r>
+        <w:tab/>
+      </w:r>
+      <w:proofErr w:type="spellStart"/>
+      <w:r>
+        <w:t>tracking_num</w:t>
+      </w:r>
+      <w:proofErr w:type="spellEnd"/>
+      <w:r>
+        <w:t xml:space="preserve"> → </w:t>
+      </w:r>
+      <w:r>
+        <w:t>cust_id</w:t>
+      </w:r>
+    </w:p>
+    <w:p>
+      <w:pPr>
+        <w:spacing w:after="0"/>
+        <w:ind w:left="1440"/>
+      </w:pPr>
+      <w:r>
+        <w:t xml:space="preserve">order_id </w:t>
+      </w:r>
+      <w:r>
+        <w:t>→</w:t>
+      </w:r>
+      <w:r>
+        <w:t xml:space="preserve"> addr_id</w:t>
+      </w:r>
+      <w:r>
+        <w:tab/>
+      </w:r>
+      <w:r>
+        <w:tab/>
+      </w:r>
+      <w:proofErr w:type="spellStart"/>
+      <w:r>
+        <w:t>tracking_num</w:t>
+      </w:r>
+      <w:proofErr w:type="spellEnd"/>
+      <w:r>
         <w:t xml:space="preserve"> </w:t>
       </w:r>
       <w:r>
         <w:t>→</w:t>
       </w:r>
       <w:r>
-        <w:t xml:space="preserve"> </w:t>
-      </w:r>
-      <w:proofErr w:type="spellStart"/>
-      <w:r>
-        <w:t>tracking_num</w:t>
-      </w:r>
-      <w:proofErr w:type="spellEnd"/>
-      <w:r>
-        <w:tab/>
-      </w:r>
-      <w:proofErr w:type="spellStart"/>
-      <w:r>
-        <w:t>tracking_num</w:t>
-      </w:r>
-      <w:proofErr w:type="spellEnd"/>
-      <w:r>
-        <w:t xml:space="preserve"> </w:t>
-      </w:r>
-      <w:r>
-        <w:t>→</w:t>
-      </w:r>
-      <w:r>
-        <w:t xml:space="preserve"> </w:t>
-      </w:r>
-      <w:proofErr w:type="spellStart"/>
-      <w:r>
-        <w:t>o_id</w:t>
-      </w:r>
-      <w:proofErr w:type="spellEnd"/>
-    </w:p>
-    <w:p>
-      <w:pPr>
-        <w:spacing w:after="0"/>
-        <w:ind w:left="1440"/>
-      </w:pPr>
-      <w:proofErr w:type="spellStart"/>
-      <w:r>
-        <w:t>o_id</w:t>
-      </w:r>
-      <w:proofErr w:type="spellEnd"/>
-      <w:r>
-        <w:t xml:space="preserve"> </w:t>
-      </w:r>
-      <w:r>
-        <w:t>→</w:t>
-      </w:r>
-      <w:r>
-        <w:t xml:space="preserve"> </w:t>
-      </w:r>
-      <w:proofErr w:type="spellStart"/>
-      <w:r>
-        <w:t>c_id</w:t>
-      </w:r>
-      <w:proofErr w:type="spellEnd"/>
-      <w:r>
-        <w:tab/>
-      </w:r>
-      <w:r>
-        <w:tab/>
-      </w:r>
-      <w:proofErr w:type="spellStart"/>
-      <w:r>
-        <w:t>tracking_num</w:t>
-      </w:r>
-      <w:proofErr w:type="spellEnd"/>
-      <w:r>
-        <w:t xml:space="preserve"> </w:t>
-      </w:r>
-      <w:r>
-        <w:t>→</w:t>
-      </w:r>
-      <w:r>
-        <w:t xml:space="preserve"> </w:t>
-      </w:r>
-      <w:proofErr w:type="spellStart"/>
-      <w:r>
-        <w:t>c_id</w:t>
-      </w:r>
-      <w:proofErr w:type="spellEnd"/>
-    </w:p>
-    <w:p>
-      <w:pPr>
-        <w:spacing w:after="0"/>
-        <w:ind w:left="1440"/>
-      </w:pPr>
-      <w:proofErr w:type="spellStart"/>
-      <w:r>
-        <w:t>o_id</w:t>
-      </w:r>
-      <w:proofErr w:type="spellEnd"/>
+        <w:t xml:space="preserve"> addr_id</w:t>
+      </w:r>
+    </w:p>
+    <w:p>
+      <w:pPr>
+        <w:spacing w:after="0"/>
+        <w:ind w:left="1440"/>
+      </w:pPr>
+      <w:r>
+        <w:t>order_id</w:t>
+      </w:r>
       <w:r>
         <w:t>+ = R</w:t>
+      </w:r>
+      <w:r>
+        <w:tab/>
       </w:r>
       <w:r>
         <w:tab/>
@@ -3407,41 +3070,79 @@
         <w:spacing w:after="0"/>
         <w:ind w:left="1440"/>
       </w:pPr>
+      <w:r>
+        <w:rPr>
+          <w:lang w:val="en-US"/>
+        </w:rPr>
+        <w:t>cust_id</w:t>
+      </w:r>
+      <w:r>
+        <w:rPr>
+          <w:lang w:val="en-US"/>
+        </w:rPr>
+        <w:t xml:space="preserve"> </w:t>
+      </w:r>
+      <w:r>
+        <w:t>→ username</w:t>
+      </w:r>
+      <w:r>
+        <w:tab/>
+      </w:r>
+      <w:r>
+        <w:t xml:space="preserve">username → </w:t>
+      </w:r>
+      <w:r>
+        <w:t>cust_id</w:t>
+      </w:r>
+    </w:p>
+    <w:p>
+      <w:pPr>
+        <w:spacing w:after="0"/>
+        <w:ind w:left="1440"/>
+      </w:pPr>
+      <w:r>
+        <w:t>cust_id</w:t>
+      </w:r>
+      <w:r>
+        <w:t xml:space="preserve"> → password</w:t>
+      </w:r>
+      <w:r>
+        <w:tab/>
+        <w:t>username → password</w:t>
+      </w:r>
+    </w:p>
+    <w:p>
+      <w:pPr>
+        <w:spacing w:after="0"/>
+        <w:ind w:left="1440"/>
+      </w:pPr>
+      <w:r>
+        <w:t xml:space="preserve">cust_id </w:t>
+      </w:r>
+      <w:r>
+        <w:t>→</w:t>
+      </w:r>
+      <w:r>
+        <w:t xml:space="preserve"> </w:t>
+      </w:r>
       <w:proofErr w:type="spellStart"/>
       <w:r>
-        <w:rPr>
-          <w:lang w:val="en-US"/>
-        </w:rPr>
-        <w:t>c_id</w:t>
+        <w:t>cart_id</w:t>
       </w:r>
       <w:proofErr w:type="spellEnd"/>
       <w:r>
-        <w:rPr>
-          <w:lang w:val="en-US"/>
-        </w:rPr>
+        <w:tab/>
+        <w:t xml:space="preserve">username </w:t>
+      </w:r>
+      <w:r>
+        <w:t>→</w:t>
+      </w:r>
+      <w:r>
         <w:t xml:space="preserve"> </w:t>
       </w:r>
-      <w:r>
-        <w:t>→</w:t>
-      </w:r>
-      <w:r>
-        <w:t xml:space="preserve"> username</w:t>
-      </w:r>
-      <w:r>
-        <w:tab/>
-      </w:r>
-      <w:r>
-        <w:t xml:space="preserve">username </w:t>
-      </w:r>
-      <w:r>
-        <w:t>→</w:t>
-      </w:r>
-      <w:r>
-        <w:t xml:space="preserve"> </w:t>
-      </w:r>
       <w:proofErr w:type="spellStart"/>
       <w:r>
-        <w:t>c_id</w:t>
+        <w:t>cart_id</w:t>
       </w:r>
       <w:proofErr w:type="spellEnd"/>
     </w:p>
@@ -3450,41 +3151,9 @@
         <w:spacing w:after="0"/>
         <w:ind w:left="1440"/>
       </w:pPr>
-      <w:proofErr w:type="spellStart"/>
-      <w:r>
-        <w:t>c_id</w:t>
-      </w:r>
-      <w:proofErr w:type="spellEnd"/>
-      <w:r>
-        <w:t xml:space="preserve"> </w:t>
-      </w:r>
-      <w:r>
-        <w:t>→</w:t>
-      </w:r>
-      <w:r>
-        <w:t xml:space="preserve"> password</w:t>
-      </w:r>
-      <w:r>
-        <w:tab/>
-        <w:t xml:space="preserve">username </w:t>
-      </w:r>
-      <w:r>
-        <w:t>→</w:t>
-      </w:r>
-      <w:r>
-        <w:t xml:space="preserve"> password</w:t>
-      </w:r>
-    </w:p>
-    <w:p>
-      <w:pPr>
-        <w:spacing w:after="0"/>
-        <w:ind w:left="1440"/>
-      </w:pPr>
-      <w:proofErr w:type="spellStart"/>
-      <w:r>
-        <w:t>c_id</w:t>
-      </w:r>
-      <w:proofErr w:type="spellEnd"/>
+      <w:r>
+        <w:t>cust_id</w:t>
+      </w:r>
       <w:r>
         <w:t>+ = R</w:t>
       </w:r>
@@ -3524,98 +3193,112 @@
         <w:rPr>
           <w:lang w:val="en-US"/>
         </w:rPr>
-        <w:t>Cart</w:t>
-      </w:r>
-    </w:p>
-    <w:p>
-      <w:pPr>
-        <w:spacing w:after="0"/>
-        <w:ind w:left="1440"/>
-        <w:rPr>
-          <w:lang w:val="en-US"/>
-        </w:rPr>
-      </w:pPr>
+        <w:t>Writes</w:t>
+      </w:r>
+    </w:p>
+    <w:p>
+      <w:pPr>
+        <w:spacing w:after="0"/>
+        <w:ind w:left="1440"/>
+        <w:rPr>
+          <w:lang w:val="en-US"/>
+        </w:rPr>
+      </w:pPr>
+      <w:r>
+        <w:rPr>
+          <w:lang w:val="en-US"/>
+        </w:rPr>
+        <w:t>auth_id</w:t>
+      </w:r>
+      <w:r>
+        <w:t xml:space="preserve"> →</w:t>
+      </w:r>
+      <w:r>
+        <w:rPr>
+          <w:lang w:val="en-US"/>
+        </w:rPr>
+        <w:t xml:space="preserve"> ISBN</w:t>
+      </w:r>
+      <w:r>
+        <w:rPr>
+          <w:lang w:val="en-US"/>
+        </w:rPr>
+        <w:tab/>
+      </w:r>
+      <w:r>
+        <w:rPr>
+          <w:lang w:val="en-US"/>
+        </w:rPr>
+        <w:tab/>
+        <w:t xml:space="preserve">ISBN </w:t>
+      </w:r>
+      <w:r>
+        <w:t xml:space="preserve">→ </w:t>
+      </w:r>
       <w:proofErr w:type="spellStart"/>
       <w:r>
-        <w:rPr>
-          <w:lang w:val="en-US"/>
-        </w:rPr>
-        <w:t>c_id</w:t>
+        <w:t>auth_id</w:t>
       </w:r>
       <w:proofErr w:type="spellEnd"/>
-      <w:r>
-        <w:rPr>
-          <w:lang w:val="en-US"/>
-        </w:rPr>
-        <w:t xml:space="preserve"> </w:t>
-      </w:r>
-      <w:r>
-        <w:t>→</w:t>
-      </w:r>
-      <w:r>
-        <w:t xml:space="preserve"> </w:t>
-      </w:r>
-      <w:proofErr w:type="spellStart"/>
-      <w:r>
-        <w:t>cart_id</w:t>
-      </w:r>
-      <w:proofErr w:type="spellEnd"/>
-      <w:r>
-        <w:tab/>
-      </w:r>
-      <w:r>
-        <w:tab/>
-      </w:r>
-      <w:proofErr w:type="spellStart"/>
-      <w:r>
-        <w:t>cart_id</w:t>
-      </w:r>
-      <w:proofErr w:type="spellEnd"/>
-      <w:r>
-        <w:t xml:space="preserve"> → </w:t>
-      </w:r>
-      <w:proofErr w:type="spellStart"/>
-      <w:r>
-        <w:t>c_id</w:t>
-      </w:r>
-      <w:proofErr w:type="spellEnd"/>
-    </w:p>
-    <w:p>
-      <w:pPr>
-        <w:spacing w:after="0"/>
-        <w:ind w:left="1440"/>
-      </w:pPr>
-      <w:proofErr w:type="spellStart"/>
-      <w:r>
-        <w:t>c_id</w:t>
-      </w:r>
-      <w:proofErr w:type="spellEnd"/>
-      <w:r>
+    </w:p>
+    <w:p>
+      <w:pPr>
+        <w:spacing w:after="0"/>
+        <w:ind w:left="1440"/>
+        <w:rPr>
+          <w:lang w:val="en-US"/>
+        </w:rPr>
+      </w:pPr>
+      <w:r>
+        <w:rPr>
+          <w:lang w:val="en-US"/>
+        </w:rPr>
+        <w:t>auth_id</w:t>
+      </w:r>
+      <w:r>
+        <w:rPr>
+          <w:lang w:val="en-US"/>
+        </w:rPr>
         <w:t>+ = R</w:t>
       </w:r>
       <w:r>
-        <w:tab/>
-      </w:r>
-      <w:r>
-        <w:tab/>
-      </w:r>
-      <w:proofErr w:type="spellStart"/>
-      <w:r>
-        <w:t>cart_id</w:t>
-      </w:r>
-      <w:proofErr w:type="spellEnd"/>
-      <w:r>
-        <w:t>+ = R</w:t>
-      </w:r>
-    </w:p>
-    <w:p>
-      <w:pPr>
-        <w:spacing w:after="0"/>
-        <w:ind w:left="1440"/>
-      </w:pPr>
-      <w:r>
+        <w:rPr>
+          <w:lang w:val="en-US"/>
+        </w:rPr>
+        <w:tab/>
+      </w:r>
+      <w:r>
+        <w:rPr>
+          <w:lang w:val="en-US"/>
+        </w:rPr>
+        <w:tab/>
+        <w:t>ISBN+ = R</w:t>
+      </w:r>
+    </w:p>
+    <w:p>
+      <w:pPr>
+        <w:spacing w:after="0"/>
+        <w:ind w:left="1440"/>
+        <w:rPr>
+          <w:lang w:val="en-US"/>
+        </w:rPr>
+      </w:pPr>
+      <w:r>
+        <w:rPr>
+          <w:lang w:val="en-US"/>
+        </w:rPr>
+        <w:lastRenderedPageBreak/>
         <w:t>Therefore, in BCNF</w:t>
       </w:r>
+    </w:p>
+    <w:p>
+      <w:pPr>
+        <w:spacing w:after="0"/>
+        <w:ind w:left="1440"/>
+        <w:rPr>
+          <w:lang w:val="en-US"/>
+        </w:rPr>
+      </w:pPr>
     </w:p>
     <w:p>
       <w:pPr>
@@ -3633,127 +3316,53 @@
         <w:rPr>
           <w:lang w:val="en-US"/>
         </w:rPr>
-        <w:t>Writes</w:t>
-      </w:r>
-    </w:p>
-    <w:p>
-      <w:pPr>
-        <w:spacing w:after="0"/>
-        <w:ind w:left="1440"/>
-        <w:rPr>
-          <w:lang w:val="en-US"/>
-        </w:rPr>
-      </w:pPr>
-      <w:proofErr w:type="spellStart"/>
-      <w:r>
-        <w:rPr>
-          <w:lang w:val="en-US"/>
-        </w:rPr>
-        <w:t>a_id</w:t>
-      </w:r>
-      <w:proofErr w:type="spellEnd"/>
-      <w:r>
-        <w:t xml:space="preserve"> →</w:t>
-      </w:r>
-      <w:r>
-        <w:rPr>
-          <w:lang w:val="en-US"/>
-        </w:rPr>
-        <w:t xml:space="preserve"> ISBN</w:t>
-      </w:r>
-      <w:r>
-        <w:rPr>
-          <w:lang w:val="en-US"/>
-        </w:rPr>
-        <w:tab/>
-      </w:r>
-      <w:r>
-        <w:rPr>
-          <w:lang w:val="en-US"/>
-        </w:rPr>
-        <w:tab/>
+        <w:t>Book_genre</w:t>
+      </w:r>
+    </w:p>
+    <w:p>
+      <w:pPr>
+        <w:spacing w:after="0"/>
+        <w:ind w:left="1440"/>
+      </w:pPr>
+      <w:r>
+        <w:rPr>
+          <w:lang w:val="en-US"/>
+        </w:rPr>
         <w:t xml:space="preserve">ISBN </w:t>
       </w:r>
       <w:r>
-        <w:t>→</w:t>
-      </w:r>
-      <w:r>
-        <w:t xml:space="preserve"> </w:t>
-      </w:r>
-      <w:proofErr w:type="spellStart"/>
-      <w:r>
-        <w:t>a_id</w:t>
-      </w:r>
-      <w:proofErr w:type="spellEnd"/>
-    </w:p>
-    <w:p>
-      <w:pPr>
-        <w:spacing w:after="0"/>
-        <w:ind w:left="1440"/>
-        <w:rPr>
-          <w:lang w:val="en-US"/>
-        </w:rPr>
-      </w:pPr>
-      <w:proofErr w:type="spellStart"/>
-      <w:r>
-        <w:rPr>
-          <w:lang w:val="en-US"/>
-        </w:rPr>
-        <w:t>a_id</w:t>
-      </w:r>
-      <w:proofErr w:type="spellEnd"/>
-      <w:r>
-        <w:rPr>
-          <w:lang w:val="en-US"/>
-        </w:rPr>
-        <w:t>+ = R</w:t>
-      </w:r>
-      <w:r>
-        <w:rPr>
-          <w:lang w:val="en-US"/>
-        </w:rPr>
-        <w:tab/>
-      </w:r>
-      <w:r>
-        <w:rPr>
-          <w:lang w:val="en-US"/>
-        </w:rPr>
-        <w:tab/>
+        <w:t xml:space="preserve">→ </w:t>
+      </w:r>
+      <w:r>
+        <w:t>genre_id</w:t>
+      </w:r>
+      <w:r>
+        <w:tab/>
+      </w:r>
+    </w:p>
+    <w:p>
+      <w:pPr>
+        <w:spacing w:after="0"/>
+        <w:ind w:left="1440"/>
+      </w:pPr>
+      <w:r>
         <w:t>ISBN+ = R</w:t>
       </w:r>
-    </w:p>
-    <w:p>
-      <w:pPr>
-        <w:spacing w:after="0"/>
-        <w:ind w:left="1440"/>
-        <w:rPr>
-          <w:lang w:val="en-US"/>
-        </w:rPr>
-      </w:pPr>
-      <w:r>
-        <w:rPr>
-          <w:lang w:val="en-US"/>
-        </w:rPr>
+      <w:r>
+        <w:tab/>
+      </w:r>
+    </w:p>
+    <w:p>
+      <w:pPr>
+        <w:spacing w:after="0"/>
+        <w:ind w:left="1440"/>
+        <w:rPr>
+          <w:lang w:val="en-US"/>
+        </w:rPr>
+      </w:pPr>
+      <w:r>
         <w:t>Therefore, in BCNF</w:t>
       </w:r>
-    </w:p>
-    <w:p>
-      <w:pPr>
-        <w:spacing w:after="0"/>
-        <w:ind w:left="1440"/>
-        <w:rPr>
-          <w:lang w:val="en-US"/>
-        </w:rPr>
-      </w:pPr>
-    </w:p>
-    <w:p>
-      <w:pPr>
-        <w:spacing w:after="0"/>
-        <w:ind w:left="1440"/>
-        <w:rPr>
-          <w:lang w:val="en-US"/>
-        </w:rPr>
-      </w:pPr>
     </w:p>
     <w:p>
       <w:pPr>
@@ -3767,13 +3376,24 @@
           <w:lang w:val="en-US"/>
         </w:rPr>
       </w:pPr>
+      <w:r>
+        <w:rPr>
+          <w:lang w:val="en-US"/>
+        </w:rPr>
+        <w:t>Published</w:t>
+      </w:r>
+    </w:p>
+    <w:p>
+      <w:pPr>
+        <w:spacing w:after="0"/>
+        <w:ind w:left="1440"/>
+      </w:pPr>
+      <w:r>
+        <w:t xml:space="preserve">ISBN → </w:t>
+      </w:r>
       <w:proofErr w:type="spellStart"/>
       <w:r>
-        <w:rPr>
-          <w:lang w:val="en-US"/>
-        </w:rPr>
-        <w:lastRenderedPageBreak/>
-        <w:t>Book_genre</w:t>
+        <w:t>pub_id</w:t>
       </w:r>
       <w:proofErr w:type="spellEnd"/>
     </w:p>
@@ -3783,36 +3403,7 @@
         <w:ind w:left="1440"/>
       </w:pPr>
       <w:r>
-        <w:rPr>
-          <w:lang w:val="en-US"/>
-        </w:rPr>
-        <w:t xml:space="preserve">ISBN </w:t>
-      </w:r>
-      <w:r>
-        <w:t>→</w:t>
-      </w:r>
-      <w:r>
-        <w:t xml:space="preserve"> </w:t>
-      </w:r>
-      <w:proofErr w:type="spellStart"/>
-      <w:r>
-        <w:t>g_id</w:t>
-      </w:r>
-      <w:proofErr w:type="spellEnd"/>
-      <w:r>
-        <w:tab/>
-      </w:r>
-    </w:p>
-    <w:p>
-      <w:pPr>
-        <w:spacing w:after="0"/>
-        <w:ind w:left="1440"/>
-      </w:pPr>
-      <w:r>
         <w:t>ISBN+ = R</w:t>
-      </w:r>
-      <w:r>
-        <w:tab/>
       </w:r>
     </w:p>
     <w:p>
@@ -3843,48 +3434,55 @@
         <w:rPr>
           <w:lang w:val="en-US"/>
         </w:rPr>
-        <w:t>Published</w:t>
-      </w:r>
-    </w:p>
-    <w:p>
-      <w:pPr>
-        <w:spacing w:after="0"/>
-        <w:ind w:left="1440"/>
-      </w:pPr>
-      <w:r>
-        <w:t xml:space="preserve">ISBN </w:t>
-      </w:r>
-      <w:r>
-        <w:t>→</w:t>
-      </w:r>
-      <w:r>
+        <w:t>Book_purchased</w:t>
+      </w:r>
+    </w:p>
+    <w:p>
+      <w:pPr>
+        <w:spacing w:after="0"/>
+        <w:ind w:left="1440"/>
+      </w:pPr>
+      <w:r>
+        <w:rPr>
+          <w:lang w:val="en-US"/>
+        </w:rPr>
+        <w:t>order_id</w:t>
+      </w:r>
+      <w:r>
+        <w:rPr>
+          <w:lang w:val="en-US"/>
+        </w:rPr>
         <w:t xml:space="preserve"> </w:t>
       </w:r>
-      <w:proofErr w:type="spellStart"/>
-      <w:r>
-        <w:t>p_id</w:t>
-      </w:r>
-      <w:proofErr w:type="spellEnd"/>
-    </w:p>
-    <w:p>
-      <w:pPr>
-        <w:spacing w:after="0"/>
-        <w:ind w:left="1440"/>
-      </w:pPr>
-      <w:r>
-        <w:t>ISBN+ = R</w:t>
-      </w:r>
-    </w:p>
-    <w:p>
-      <w:pPr>
-        <w:spacing w:after="0"/>
-        <w:ind w:left="1440"/>
-        <w:rPr>
-          <w:lang w:val="en-US"/>
-        </w:rPr>
-      </w:pPr>
-      <w:r>
-        <w:t>Therefore, in BCNF</w:t>
+      <w:r>
+        <w:t>→ ISBN</w:t>
+      </w:r>
+    </w:p>
+    <w:p>
+      <w:pPr>
+        <w:spacing w:after="0"/>
+        <w:ind w:left="1440"/>
+      </w:pPr>
+      <w:r>
+        <w:t>order_id</w:t>
+      </w:r>
+      <w:r>
+        <w:t xml:space="preserve"> → quantity</w:t>
+      </w:r>
+    </w:p>
+    <w:p>
+      <w:pPr>
+        <w:spacing w:after="0"/>
+        <w:ind w:left="1440"/>
+        <w:rPr>
+          <w:lang w:val="en-US"/>
+        </w:rPr>
+      </w:pPr>
+      <w:r>
+        <w:t>order_id</w:t>
+      </w:r>
+      <w:r>
+        <w:t>+ = R</w:t>
       </w:r>
     </w:p>
     <w:p>
@@ -3899,28 +3497,24 @@
           <w:lang w:val="en-US"/>
         </w:rPr>
       </w:pPr>
-      <w:proofErr w:type="spellStart"/>
-      <w:r>
-        <w:rPr>
-          <w:lang w:val="en-US"/>
-        </w:rPr>
-        <w:t>Publisher_addr</w:t>
-      </w:r>
-      <w:proofErr w:type="spellEnd"/>
-    </w:p>
-    <w:p>
-      <w:pPr>
-        <w:spacing w:after="0"/>
-        <w:ind w:left="1440"/>
-      </w:pPr>
-      <w:proofErr w:type="spellStart"/>
-      <w:r>
-        <w:rPr>
-          <w:lang w:val="en-US"/>
-        </w:rPr>
-        <w:t>p_id</w:t>
-      </w:r>
-      <w:proofErr w:type="spellEnd"/>
+      <w:r>
+        <w:rPr>
+          <w:lang w:val="en-US"/>
+        </w:rPr>
+        <w:t>Customer_shipping</w:t>
+      </w:r>
+    </w:p>
+    <w:p>
+      <w:pPr>
+        <w:spacing w:after="0"/>
+        <w:ind w:left="1440"/>
+      </w:pPr>
+      <w:r>
+        <w:rPr>
+          <w:lang w:val="en-US"/>
+        </w:rPr>
+        <w:t>cust_id</w:t>
+      </w:r>
       <w:r>
         <w:rPr>
           <w:lang w:val="en-US"/>
@@ -3928,77 +3522,31 @@
         <w:t xml:space="preserve"> </w:t>
       </w:r>
       <w:r>
-        <w:t>→</w:t>
-      </w:r>
-      <w:r>
-        <w:t xml:space="preserve"> </w:t>
-      </w:r>
-      <w:proofErr w:type="spellStart"/>
-      <w:r>
-        <w:t>a</w:t>
-      </w:r>
-      <w:r>
-        <w:t>ddr</w:t>
-      </w:r>
-      <w:r>
-        <w:t>_id</w:t>
-      </w:r>
-      <w:proofErr w:type="spellEnd"/>
-      <w:r>
-        <w:tab/>
-      </w:r>
-      <w:r>
-        <w:tab/>
-      </w:r>
-      <w:proofErr w:type="spellStart"/>
-      <w:r>
-        <w:t>addr_id</w:t>
-      </w:r>
-      <w:proofErr w:type="spellEnd"/>
-      <w:r>
-        <w:t xml:space="preserve"> </w:t>
-      </w:r>
-      <w:r>
-        <w:t>→</w:t>
-      </w:r>
-      <w:r>
-        <w:t xml:space="preserve"> </w:t>
-      </w:r>
-      <w:proofErr w:type="spellStart"/>
-      <w:r>
-        <w:t>p_id</w:t>
-      </w:r>
-      <w:proofErr w:type="spellEnd"/>
-    </w:p>
-    <w:p>
-      <w:pPr>
-        <w:spacing w:after="0"/>
-        <w:ind w:left="1440"/>
-        <w:rPr>
-          <w:lang w:val="en-US"/>
-        </w:rPr>
-      </w:pPr>
-      <w:proofErr w:type="spellStart"/>
-      <w:r>
-        <w:t>p_id</w:t>
-      </w:r>
-      <w:proofErr w:type="spellEnd"/>
+        <w:t>→ addr_id</w:t>
+      </w:r>
+    </w:p>
+    <w:p>
+      <w:pPr>
+        <w:spacing w:after="0"/>
+        <w:ind w:left="1440"/>
+      </w:pPr>
+      <w:r>
+        <w:t>cust_id</w:t>
+      </w:r>
       <w:r>
         <w:t>+ = R</w:t>
       </w:r>
-      <w:r>
-        <w:tab/>
-      </w:r>
-      <w:r>
-        <w:tab/>
-      </w:r>
-      <w:proofErr w:type="spellStart"/>
-      <w:r>
-        <w:t>addr_id</w:t>
-      </w:r>
-      <w:proofErr w:type="spellEnd"/>
-      <w:r>
-        <w:t>+ = R</w:t>
+    </w:p>
+    <w:p>
+      <w:pPr>
+        <w:spacing w:after="0"/>
+        <w:ind w:left="1440"/>
+        <w:rPr>
+          <w:lang w:val="en-US"/>
+        </w:rPr>
+      </w:pPr>
+      <w:r>
+        <w:t>Therefore, in BCNF</w:t>
       </w:r>
     </w:p>
     <w:p>
@@ -4013,28 +3561,24 @@
           <w:lang w:val="en-US"/>
         </w:rPr>
       </w:pPr>
-      <w:proofErr w:type="spellStart"/>
-      <w:r>
-        <w:rPr>
-          <w:lang w:val="en-US"/>
-        </w:rPr>
-        <w:t>Book_purchased</w:t>
-      </w:r>
-      <w:proofErr w:type="spellEnd"/>
-    </w:p>
-    <w:p>
-      <w:pPr>
-        <w:spacing w:after="0"/>
-        <w:ind w:left="1440"/>
-      </w:pPr>
-      <w:proofErr w:type="spellStart"/>
-      <w:r>
-        <w:rPr>
-          <w:lang w:val="en-US"/>
-        </w:rPr>
-        <w:t>o_id</w:t>
-      </w:r>
-      <w:proofErr w:type="spellEnd"/>
+      <w:r>
+        <w:rPr>
+          <w:lang w:val="en-US"/>
+        </w:rPr>
+        <w:t>Customer_billing</w:t>
+      </w:r>
+    </w:p>
+    <w:p>
+      <w:pPr>
+        <w:spacing w:after="0"/>
+        <w:ind w:left="1440"/>
+      </w:pPr>
+      <w:r>
+        <w:rPr>
+          <w:lang w:val="en-US"/>
+        </w:rPr>
+        <w:t>cust_id</w:t>
+      </w:r>
       <w:r>
         <w:rPr>
           <w:lang w:val="en-US"/>
@@ -4042,47 +3586,31 @@
         <w:t xml:space="preserve"> </w:t>
       </w:r>
       <w:r>
-        <w:t>→</w:t>
-      </w:r>
-      <w:r>
-        <w:t xml:space="preserve"> ISBN</w:t>
-      </w:r>
-    </w:p>
-    <w:p>
-      <w:pPr>
-        <w:spacing w:after="0"/>
-        <w:ind w:left="1440"/>
-      </w:pPr>
-      <w:proofErr w:type="spellStart"/>
-      <w:r>
-        <w:t>o_id</w:t>
-      </w:r>
-      <w:proofErr w:type="spellEnd"/>
-      <w:r>
-        <w:t xml:space="preserve"> </w:t>
-      </w:r>
-      <w:r>
-        <w:t>→</w:t>
-      </w:r>
-      <w:r>
-        <w:t xml:space="preserve"> quantity</w:t>
-      </w:r>
-    </w:p>
-    <w:p>
-      <w:pPr>
-        <w:spacing w:after="0"/>
-        <w:ind w:left="1440"/>
-        <w:rPr>
-          <w:lang w:val="en-US"/>
-        </w:rPr>
-      </w:pPr>
-      <w:proofErr w:type="spellStart"/>
-      <w:r>
-        <w:t>o_id</w:t>
-      </w:r>
-      <w:proofErr w:type="spellEnd"/>
+        <w:t>→ addr_id</w:t>
+      </w:r>
+    </w:p>
+    <w:p>
+      <w:pPr>
+        <w:spacing w:after="0"/>
+        <w:ind w:left="1440"/>
+      </w:pPr>
+      <w:r>
+        <w:t>cust_id</w:t>
+      </w:r>
       <w:r>
         <w:t>+ = R</w:t>
+      </w:r>
+    </w:p>
+    <w:p>
+      <w:pPr>
+        <w:spacing w:after="0"/>
+        <w:ind w:left="1440"/>
+        <w:rPr>
+          <w:lang w:val="en-US"/>
+        </w:rPr>
+      </w:pPr>
+      <w:r>
+        <w:t>Therefore, in BCNF</w:t>
       </w:r>
     </w:p>
     <w:p>
@@ -4097,176 +3625,12 @@
           <w:lang w:val="en-US"/>
         </w:rPr>
       </w:pPr>
-      <w:proofErr w:type="spellStart"/>
-      <w:r>
-        <w:rPr>
-          <w:lang w:val="en-US"/>
-        </w:rPr>
-        <w:t>Customer_shipping</w:t>
-      </w:r>
-      <w:proofErr w:type="spellEnd"/>
-    </w:p>
-    <w:p>
-      <w:pPr>
-        <w:spacing w:after="0"/>
-        <w:ind w:left="1440"/>
-      </w:pPr>
-      <w:proofErr w:type="spellStart"/>
-      <w:r>
-        <w:rPr>
-          <w:lang w:val="en-US"/>
-        </w:rPr>
-        <w:t>c</w:t>
-      </w:r>
-      <w:r>
-        <w:rPr>
-          <w:lang w:val="en-US"/>
-        </w:rPr>
-        <w:t>_id</w:t>
-      </w:r>
-      <w:proofErr w:type="spellEnd"/>
-      <w:r>
-        <w:rPr>
-          <w:lang w:val="en-US"/>
-        </w:rPr>
-        <w:t xml:space="preserve"> </w:t>
-      </w:r>
-      <w:r>
-        <w:t>→</w:t>
-      </w:r>
-      <w:r>
-        <w:t xml:space="preserve"> </w:t>
-      </w:r>
-      <w:proofErr w:type="spellStart"/>
-      <w:r>
-        <w:t>addr_id</w:t>
-      </w:r>
-      <w:proofErr w:type="spellEnd"/>
-    </w:p>
-    <w:p>
-      <w:pPr>
-        <w:spacing w:after="0"/>
-        <w:ind w:left="1440"/>
-      </w:pPr>
-      <w:proofErr w:type="spellStart"/>
-      <w:r>
-        <w:t>c_id</w:t>
-      </w:r>
-      <w:proofErr w:type="spellEnd"/>
-      <w:r>
-        <w:t>+ = R</w:t>
-      </w:r>
-    </w:p>
-    <w:p>
-      <w:pPr>
-        <w:spacing w:after="0"/>
-        <w:ind w:left="1440"/>
-        <w:rPr>
-          <w:lang w:val="en-US"/>
-        </w:rPr>
-      </w:pPr>
-      <w:r>
-        <w:t>Therefore, in BCNF</w:t>
-      </w:r>
-    </w:p>
-    <w:p>
-      <w:pPr>
-        <w:pStyle w:val="ListParagraph"/>
-        <w:numPr>
-          <w:ilvl w:val="0"/>
-          <w:numId w:val="8"/>
-        </w:numPr>
-        <w:spacing w:after="0"/>
-        <w:rPr>
-          <w:lang w:val="en-US"/>
-        </w:rPr>
-      </w:pPr>
-      <w:proofErr w:type="spellStart"/>
-      <w:r>
-        <w:rPr>
-          <w:lang w:val="en-US"/>
-        </w:rPr>
-        <w:t>Customer_billing</w:t>
-      </w:r>
-      <w:proofErr w:type="spellEnd"/>
-    </w:p>
-    <w:p>
-      <w:pPr>
-        <w:spacing w:after="0"/>
-        <w:ind w:left="1440"/>
-      </w:pPr>
-      <w:proofErr w:type="spellStart"/>
-      <w:r>
-        <w:rPr>
-          <w:lang w:val="en-US"/>
-        </w:rPr>
-        <w:t>c_id</w:t>
-      </w:r>
-      <w:proofErr w:type="spellEnd"/>
-      <w:r>
-        <w:rPr>
-          <w:lang w:val="en-US"/>
-        </w:rPr>
-        <w:t xml:space="preserve"> </w:t>
-      </w:r>
-      <w:r>
-        <w:t>→</w:t>
-      </w:r>
-      <w:r>
-        <w:t xml:space="preserve"> </w:t>
-      </w:r>
-      <w:proofErr w:type="spellStart"/>
-      <w:r>
-        <w:t>addr_id</w:t>
-      </w:r>
-      <w:proofErr w:type="spellEnd"/>
-    </w:p>
-    <w:p>
-      <w:pPr>
-        <w:spacing w:after="0"/>
-        <w:ind w:left="1440"/>
-      </w:pPr>
-      <w:proofErr w:type="spellStart"/>
-      <w:r>
-        <w:t>c_id</w:t>
-      </w:r>
-      <w:proofErr w:type="spellEnd"/>
-      <w:r>
-        <w:t>+ = R</w:t>
-      </w:r>
-    </w:p>
-    <w:p>
-      <w:pPr>
-        <w:spacing w:after="0"/>
-        <w:ind w:left="1440"/>
-        <w:rPr>
-          <w:lang w:val="en-US"/>
-        </w:rPr>
-      </w:pPr>
-      <w:r>
-        <w:t>Therefore, in BCNF</w:t>
-      </w:r>
-    </w:p>
-    <w:p>
-      <w:pPr>
-        <w:pStyle w:val="ListParagraph"/>
-        <w:numPr>
-          <w:ilvl w:val="0"/>
-          <w:numId w:val="8"/>
-        </w:numPr>
-        <w:spacing w:after="0"/>
-        <w:rPr>
-          <w:lang w:val="en-US"/>
-        </w:rPr>
-      </w:pPr>
-      <w:proofErr w:type="spellStart"/>
       <w:r>
         <w:rPr>
           <w:lang w:val="en-US"/>
         </w:rPr>
         <w:t>Book_in_cart</w:t>
       </w:r>
-      <w:proofErr w:type="spellEnd"/>
     </w:p>
     <w:p>
       <w:pPr>
@@ -4281,84 +3645,6 @@
           <w:lang w:val="en-US"/>
         </w:rPr>
         <w:t>No FDs break it, so it’s in BCNF</w:t>
-      </w:r>
-    </w:p>
-    <w:p>
-      <w:pPr>
-        <w:pStyle w:val="ListParagraph"/>
-        <w:numPr>
-          <w:ilvl w:val="0"/>
-          <w:numId w:val="8"/>
-        </w:numPr>
-        <w:spacing w:after="0"/>
-        <w:rPr>
-          <w:lang w:val="en-US"/>
-        </w:rPr>
-      </w:pPr>
-      <w:proofErr w:type="spellStart"/>
-      <w:r>
-        <w:rPr>
-          <w:lang w:val="en-US"/>
-        </w:rPr>
-        <w:t>Ships_to</w:t>
-      </w:r>
-      <w:proofErr w:type="spellEnd"/>
-    </w:p>
-    <w:p>
-      <w:pPr>
-        <w:spacing w:after="0"/>
-        <w:ind w:left="1440"/>
-      </w:pPr>
-      <w:proofErr w:type="spellStart"/>
-      <w:r>
-        <w:rPr>
-          <w:lang w:val="en-US"/>
-        </w:rPr>
-        <w:t>o_id</w:t>
-      </w:r>
-      <w:proofErr w:type="spellEnd"/>
-      <w:r>
-        <w:rPr>
-          <w:lang w:val="en-US"/>
-        </w:rPr>
-        <w:t xml:space="preserve"> </w:t>
-      </w:r>
-      <w:r>
-        <w:t>→</w:t>
-      </w:r>
-      <w:r>
-        <w:t xml:space="preserve"> </w:t>
-      </w:r>
-      <w:proofErr w:type="spellStart"/>
-      <w:r>
-        <w:t>addr_id</w:t>
-      </w:r>
-      <w:proofErr w:type="spellEnd"/>
-    </w:p>
-    <w:p>
-      <w:pPr>
-        <w:spacing w:after="0"/>
-        <w:ind w:left="1440"/>
-      </w:pPr>
-      <w:proofErr w:type="spellStart"/>
-      <w:r>
-        <w:t>o_id</w:t>
-      </w:r>
-      <w:proofErr w:type="spellEnd"/>
-      <w:r>
-        <w:t>+ = R</w:t>
-      </w:r>
-    </w:p>
-    <w:p>
-      <w:pPr>
-        <w:spacing w:after="0"/>
-        <w:ind w:left="1440"/>
-        <w:rPr>
-          <w:lang w:val="en-US"/>
-        </w:rPr>
-      </w:pPr>
-      <w:r>
-        <w:t>Therefore, in BCNF</w:t>
       </w:r>
     </w:p>
     <w:p>
@@ -4381,12 +3667,13 @@
           <w:lang w:val="en-US"/>
         </w:rPr>
       </w:pPr>
-      <w:bookmarkStart w:id="3" w:name="_Toc37342699"/>
+      <w:bookmarkStart w:id="4" w:name="_Toc37342699"/>
       <w:r>
         <w:rPr>
           <w:rFonts w:asciiTheme="minorHAnsi" w:hAnsiTheme="minorHAnsi"/>
           <w:lang w:val="en-US"/>
         </w:rPr>
+        <w:lastRenderedPageBreak/>
         <w:t>Database Schema Diagram</w:t>
       </w:r>
       <w:r>
@@ -4396,20 +3683,60 @@
         </w:rPr>
         <w:t xml:space="preserve"> (10%)</w:t>
       </w:r>
-      <w:bookmarkEnd w:id="3"/>
-    </w:p>
-    <w:p>
-      <w:pPr>
-        <w:rPr>
-          <w:lang w:val="en-US"/>
-        </w:rPr>
-      </w:pPr>
-      <w:r>
-        <w:rPr>
-          <w:highlight w:val="yellow"/>
-          <w:lang w:val="en-US"/>
-        </w:rPr>
-        <w:t>[final schema diagram]</w:t>
+      <w:bookmarkEnd w:id="4"/>
+    </w:p>
+    <w:p>
+      <w:pPr>
+        <w:rPr>
+          <w:lang w:val="en-US"/>
+        </w:rPr>
+      </w:pPr>
+      <w:r>
+        <w:rPr>
+          <w:noProof/>
+          <w:lang w:val="en-US"/>
+        </w:rPr>
+        <w:drawing>
+          <wp:inline distT="0" distB="0" distL="0" distR="0" wp14:anchorId="7FE47625" wp14:editId="1B77DD16">
+            <wp:extent cx="6315691" cy="4472940"/>
+            <wp:effectExtent l="0" t="0" r="9525" b="3810"/>
+            <wp:docPr id="3" name="Picture 3" descr="A screenshot of a social media post&#10;&#10;Description automatically generated"/>
+            <wp:cNvGraphicFramePr>
+              <a:graphicFrameLocks xmlns:a="http://schemas.openxmlformats.org/drawingml/2006/main" noChangeAspect="1"/>
+            </wp:cNvGraphicFramePr>
+            <a:graphic xmlns:a="http://schemas.openxmlformats.org/drawingml/2006/main">
+              <a:graphicData uri="http://schemas.openxmlformats.org/drawingml/2006/picture">
+                <pic:pic xmlns:pic="http://schemas.openxmlformats.org/drawingml/2006/picture">
+                  <pic:nvPicPr>
+                    <pic:cNvPr id="3" name="schema.png"/>
+                    <pic:cNvPicPr/>
+                  </pic:nvPicPr>
+                  <pic:blipFill>
+                    <a:blip r:embed="rId7">
+                      <a:extLst>
+                        <a:ext uri="{28A0092B-C50C-407E-A947-70E740481C1C}">
+                          <a14:useLocalDpi xmlns:a14="http://schemas.microsoft.com/office/drawing/2010/main" val="0"/>
+                        </a:ext>
+                      </a:extLst>
+                    </a:blip>
+                    <a:stretch>
+                      <a:fillRect/>
+                    </a:stretch>
+                  </pic:blipFill>
+                  <pic:spPr>
+                    <a:xfrm>
+                      <a:off x="0" y="0"/>
+                      <a:ext cx="6331333" cy="4484018"/>
+                    </a:xfrm>
+                    <a:prstGeom prst="rect">
+                      <a:avLst/>
+                    </a:prstGeom>
+                  </pic:spPr>
+                </pic:pic>
+              </a:graphicData>
+            </a:graphic>
+          </wp:inline>
+        </w:drawing>
       </w:r>
     </w:p>
     <w:p>
@@ -4431,7 +3758,7 @@
           <w:lang w:val="en-US"/>
         </w:rPr>
       </w:pPr>
-      <w:bookmarkStart w:id="4" w:name="_Toc37342700"/>
+      <w:bookmarkStart w:id="5" w:name="_Toc37342700"/>
       <w:r>
         <w:rPr>
           <w:rFonts w:asciiTheme="minorHAnsi" w:hAnsiTheme="minorHAnsi"/>
@@ -4446,7 +3773,7 @@
         </w:rPr>
         <w:t xml:space="preserve"> (25%)</w:t>
       </w:r>
-      <w:bookmarkEnd w:id="4"/>
+      <w:bookmarkEnd w:id="5"/>
     </w:p>
     <w:p>
       <w:pPr>
@@ -4495,13 +3822,12 @@
           <w:lang w:val="en-US"/>
         </w:rPr>
       </w:pPr>
-      <w:bookmarkStart w:id="5" w:name="_Toc37342701"/>
+      <w:bookmarkStart w:id="6" w:name="_Toc37342701"/>
       <w:r>
         <w:rPr>
           <w:rFonts w:asciiTheme="minorHAnsi" w:hAnsiTheme="minorHAnsi"/>
           <w:lang w:val="en-US"/>
         </w:rPr>
-        <w:lastRenderedPageBreak/>
         <w:t>Bonus Features</w:t>
       </w:r>
       <w:r>
@@ -4511,7 +3837,7 @@
         </w:rPr>
         <w:t xml:space="preserve"> (up to 15%)</w:t>
       </w:r>
-      <w:bookmarkEnd w:id="5"/>
+      <w:bookmarkEnd w:id="6"/>
     </w:p>
     <w:p>
       <w:pPr>
@@ -4546,7 +3872,7 @@
           <w:lang w:val="en-US"/>
         </w:rPr>
       </w:pPr>
-      <w:bookmarkStart w:id="6" w:name="_Toc37342702"/>
+      <w:bookmarkStart w:id="7" w:name="_Toc37342702"/>
       <w:r>
         <w:rPr>
           <w:rFonts w:asciiTheme="minorHAnsi" w:hAnsiTheme="minorHAnsi"/>
@@ -4554,7 +3880,7 @@
         </w:rPr>
         <w:t>GitHub Repo</w:t>
       </w:r>
-      <w:bookmarkEnd w:id="6"/>
+      <w:bookmarkEnd w:id="7"/>
     </w:p>
     <w:p>
       <w:pPr>
@@ -4585,8 +3911,8 @@
         </w:rPr>
         <w:t xml:space="preserve"> to repo]</w:t>
       </w:r>
-      <w:bookmarkStart w:id="7" w:name="_GoBack"/>
-      <w:bookmarkEnd w:id="7"/>
+      <w:bookmarkStart w:id="8" w:name="_GoBack"/>
+      <w:bookmarkEnd w:id="8"/>
     </w:p>
     <w:sectPr>
       <w:pgSz w:w="12240" w:h="15840"/>
@@ -6240,7 +5566,7 @@
 </file>
 
 <file path=customXml/itemProps1.xml><?xml version="1.0" encoding="utf-8"?>
-<ds:datastoreItem xmlns:ds="http://schemas.openxmlformats.org/officeDocument/2006/customXml" ds:itemID="{2385FEDD-627F-4BBE-A689-3522AFC0C90E}">
+<ds:datastoreItem xmlns:ds="http://schemas.openxmlformats.org/officeDocument/2006/customXml" ds:itemID="{DF6C128F-C9C0-45CC-BB5C-5E14A6A61F69}">
   <ds:schemaRefs>
     <ds:schemaRef ds:uri="http://schemas.openxmlformats.org/officeDocument/2006/bibliography"/>
   </ds:schemaRefs>

</xml_diff>

<commit_message>
updated diagrams, made SQL stuff match diagrams
</commit_message>
<xml_diff>
--- a/report.docx
+++ b/report.docx
@@ -1166,14 +1166,12 @@
         </w:rPr>
         <w:t xml:space="preserve">, title, </w:t>
       </w:r>
-      <w:proofErr w:type="spellStart"/>
       <w:r>
         <w:rPr>
           <w:lang w:val="en-US"/>
         </w:rPr>
         <w:t>pub_id</w:t>
       </w:r>
-      <w:proofErr w:type="spellEnd"/>
       <w:r>
         <w:rPr>
           <w:lang w:val="en-US"/>
@@ -1199,7 +1197,6 @@
         </w:rPr>
         <w:t>publisher(</w:t>
       </w:r>
-      <w:proofErr w:type="spellStart"/>
       <w:proofErr w:type="gramEnd"/>
       <w:r>
         <w:rPr>
@@ -1208,21 +1205,18 @@
         </w:rPr>
         <w:t>pub_id</w:t>
       </w:r>
-      <w:proofErr w:type="spellEnd"/>
       <w:r>
         <w:rPr>
           <w:lang w:val="en-US"/>
         </w:rPr>
         <w:t xml:space="preserve">, </w:t>
       </w:r>
-      <w:proofErr w:type="spellStart"/>
       <w:r>
         <w:rPr>
           <w:lang w:val="en-US"/>
         </w:rPr>
         <w:t>pub_name</w:t>
       </w:r>
-      <w:proofErr w:type="spellEnd"/>
       <w:r>
         <w:rPr>
           <w:lang w:val="en-US"/>
@@ -1501,7 +1495,6 @@
         </w:rPr>
         <w:t>published(</w:t>
       </w:r>
-      <w:proofErr w:type="spellStart"/>
       <w:proofErr w:type="gramEnd"/>
       <w:r>
         <w:rPr>
@@ -1510,7 +1503,6 @@
         </w:rPr>
         <w:t>pub_id</w:t>
       </w:r>
-      <w:proofErr w:type="spellEnd"/>
       <w:r>
         <w:rPr>
           <w:lang w:val="en-US"/>
@@ -2049,32 +2041,20 @@
         <w:br/>
         <w:t xml:space="preserve">ISBN → </w:t>
       </w:r>
-      <w:proofErr w:type="spellStart"/>
       <w:r>
         <w:t>pub_id</w:t>
       </w:r>
-      <w:proofErr w:type="spellEnd"/>
-      <w:r>
-        <w:tab/>
-      </w:r>
-      <w:r>
-        <w:tab/>
-        <w:t xml:space="preserve">ISBN → </w:t>
-      </w:r>
-      <w:proofErr w:type="spellStart"/>
-      <w:r>
-        <w:t>pub_percent</w:t>
-      </w:r>
-      <w:proofErr w:type="spellEnd"/>
+      <w:r>
+        <w:tab/>
+      </w:r>
+      <w:r>
+        <w:tab/>
+        <w:t>ISBN → pub_percent</w:t>
+      </w:r>
       <w:r>
         <w:br/>
-        <w:t xml:space="preserve">ISBN → </w:t>
-      </w:r>
-      <w:proofErr w:type="spellStart"/>
-      <w:r>
-        <w:t>num_pages</w:t>
-      </w:r>
-      <w:proofErr w:type="spellEnd"/>
+        <w:t>ISBN → num_pages</w:t>
+      </w:r>
       <w:r>
         <w:tab/>
         <w:t>ISBN →year</w:t>
@@ -2142,11 +2122,9 @@
         <w:lastRenderedPageBreak/>
         <w:t xml:space="preserve">summary → </w:t>
       </w:r>
-      <w:proofErr w:type="spellStart"/>
       <w:r>
         <w:t>pub_id</w:t>
       </w:r>
-      <w:proofErr w:type="spellEnd"/>
       <w:r>
         <w:tab/>
       </w:r>
@@ -2161,22 +2139,12 @@
         <w:ind w:left="1440"/>
       </w:pPr>
       <w:r>
-        <w:t xml:space="preserve">summary → </w:t>
-      </w:r>
-      <w:proofErr w:type="spellStart"/>
-      <w:r>
-        <w:t>num_pages</w:t>
-      </w:r>
-      <w:proofErr w:type="spellEnd"/>
-      <w:r>
-        <w:tab/>
-        <w:t xml:space="preserve">summary → </w:t>
-      </w:r>
-      <w:proofErr w:type="spellStart"/>
-      <w:r>
-        <w:t>pub_percent</w:t>
-      </w:r>
-      <w:proofErr w:type="spellEnd"/>
+        <w:t>summary → num_pages</w:t>
+      </w:r>
+      <w:r>
+        <w:tab/>
+        <w:t>summary → pub_percent</w:t>
+      </w:r>
     </w:p>
     <w:p>
       <w:pPr>
@@ -2211,14 +2179,12 @@
         <w:spacing w:after="0"/>
         <w:ind w:left="1440"/>
       </w:pPr>
-      <w:proofErr w:type="spellStart"/>
       <w:r>
         <w:rPr>
           <w:lang w:val="en-US"/>
         </w:rPr>
         <w:t>pub_id</w:t>
       </w:r>
-      <w:proofErr w:type="spellEnd"/>
       <w:r>
         <w:rPr>
           <w:lang w:val="en-US"/>
@@ -2228,38 +2194,30 @@
       <w:r>
         <w:t xml:space="preserve">→ </w:t>
       </w:r>
-      <w:proofErr w:type="spellStart"/>
       <w:r>
         <w:t>pub_name</w:t>
       </w:r>
-      <w:proofErr w:type="spellEnd"/>
-      <w:r>
-        <w:tab/>
-      </w:r>
-      <w:proofErr w:type="spellStart"/>
+      <w:r>
+        <w:tab/>
+      </w:r>
       <w:r>
         <w:t>pub_name</w:t>
       </w:r>
-      <w:proofErr w:type="spellEnd"/>
       <w:r>
         <w:t xml:space="preserve"> → </w:t>
       </w:r>
-      <w:proofErr w:type="spellStart"/>
       <w:r>
         <w:t>pub_id</w:t>
       </w:r>
-      <w:proofErr w:type="spellEnd"/>
       <w:r>
         <w:tab/>
       </w:r>
       <w:r>
         <w:t xml:space="preserve">email → </w:t>
       </w:r>
-      <w:proofErr w:type="spellStart"/>
       <w:r>
         <w:t>pub_id</w:t>
       </w:r>
-      <w:proofErr w:type="spellEnd"/>
       <w:r>
         <w:tab/>
       </w:r>
@@ -2272,11 +2230,9 @@
         <w:spacing w:after="0"/>
         <w:ind w:left="1440"/>
       </w:pPr>
-      <w:proofErr w:type="spellStart"/>
       <w:r>
         <w:t>pub_id</w:t>
       </w:r>
-      <w:proofErr w:type="spellEnd"/>
       <w:r>
         <w:t xml:space="preserve"> → email</w:t>
       </w:r>
@@ -2286,11 +2242,9 @@
       <w:r>
         <w:tab/>
       </w:r>
-      <w:proofErr w:type="spellStart"/>
       <w:r>
         <w:t>pub_name</w:t>
       </w:r>
-      <w:proofErr w:type="spellEnd"/>
       <w:r>
         <w:t xml:space="preserve"> → email</w:t>
       </w:r>
@@ -2300,215 +2254,165 @@
       <w:r>
         <w:t xml:space="preserve">  </w:t>
       </w:r>
-      <w:proofErr w:type="spellStart"/>
-      <w:r>
-        <w:t>email</w:t>
-      </w:r>
-      <w:proofErr w:type="spellEnd"/>
-      <w:r>
-        <w:t xml:space="preserve"> → </w:t>
-      </w:r>
-      <w:proofErr w:type="spellStart"/>
+      <w:r>
+        <w:t xml:space="preserve">email → </w:t>
+      </w:r>
+      <w:r>
+        <w:t xml:space="preserve">pub_name  </w:t>
+      </w:r>
+      <w:r>
+        <w:tab/>
+      </w:r>
+    </w:p>
+    <w:p>
+      <w:pPr>
+        <w:spacing w:after="0"/>
+        <w:ind w:left="1440"/>
+      </w:pPr>
+      <w:r>
+        <w:t>pub_id</w:t>
+      </w:r>
+      <w:r>
+        <w:t xml:space="preserve"> → phone</w:t>
+      </w:r>
+      <w:r>
+        <w:tab/>
+      </w:r>
       <w:r>
         <w:t>pub_name</w:t>
       </w:r>
-      <w:proofErr w:type="spellEnd"/>
-      <w:r>
-        <w:t xml:space="preserve">  </w:t>
-      </w:r>
-      <w:r>
-        <w:tab/>
-      </w:r>
-    </w:p>
-    <w:p>
-      <w:pPr>
-        <w:spacing w:after="0"/>
-        <w:ind w:left="1440"/>
-      </w:pPr>
-      <w:proofErr w:type="spellStart"/>
+      <w:r>
+        <w:t xml:space="preserve"> → phone</w:t>
+      </w:r>
+      <w:r>
+        <w:tab/>
+        <w:t>email → phone</w:t>
+      </w:r>
+    </w:p>
+    <w:p>
+      <w:pPr>
+        <w:spacing w:after="0"/>
+        <w:ind w:left="1440"/>
+      </w:pPr>
+      <w:r>
+        <w:t xml:space="preserve">pub_id </w:t>
+      </w:r>
+      <w:r>
+        <w:t>→</w:t>
+      </w:r>
+      <w:r>
+        <w:t xml:space="preserve"> addr_id</w:t>
+      </w:r>
+      <w:r>
+        <w:tab/>
+        <w:t xml:space="preserve">pub_name </w:t>
+      </w:r>
+      <w:r>
+        <w:t>→</w:t>
+      </w:r>
+      <w:r>
+        <w:t xml:space="preserve"> addr_id</w:t>
+      </w:r>
+      <w:r>
+        <w:tab/>
+        <w:t xml:space="preserve">email </w:t>
+      </w:r>
+      <w:r>
+        <w:t>→</w:t>
+      </w:r>
+      <w:r>
+        <w:t xml:space="preserve"> addr_id</w:t>
+      </w:r>
+    </w:p>
+    <w:p>
+      <w:pPr>
+        <w:spacing w:after="0"/>
+        <w:ind w:left="1440"/>
+      </w:pPr>
       <w:r>
         <w:t>pub_id</w:t>
       </w:r>
-      <w:proofErr w:type="spellEnd"/>
-      <w:r>
-        <w:t xml:space="preserve"> → phone</w:t>
-      </w:r>
-      <w:r>
-        <w:tab/>
-      </w:r>
-      <w:proofErr w:type="spellStart"/>
+      <w:r>
+        <w:t>+ = R</w:t>
+      </w:r>
+      <w:r>
+        <w:tab/>
+      </w:r>
+      <w:r>
+        <w:tab/>
+      </w:r>
       <w:r>
         <w:t>pub_name</w:t>
       </w:r>
-      <w:proofErr w:type="spellEnd"/>
-      <w:r>
-        <w:t xml:space="preserve"> → phone</w:t>
-      </w:r>
-      <w:r>
-        <w:tab/>
-        <w:t>email → phone</w:t>
-      </w:r>
-    </w:p>
-    <w:p>
-      <w:pPr>
-        <w:spacing w:after="0"/>
-        <w:ind w:left="1440"/>
-      </w:pPr>
-      <w:proofErr w:type="spellStart"/>
-      <w:r>
-        <w:t>pub_id</w:t>
-      </w:r>
-      <w:proofErr w:type="spellEnd"/>
-      <w:r>
-        <w:t xml:space="preserve"> </w:t>
+      <w:r>
+        <w:t>+ = R</w:t>
+      </w:r>
+      <w:r>
+        <w:tab/>
+      </w:r>
+      <w:r>
+        <w:tab/>
+        <w:t xml:space="preserve">email+ = </w:t>
+      </w:r>
+      <w:r>
+        <w:t>R</w:t>
+      </w:r>
+    </w:p>
+    <w:p>
+      <w:pPr>
+        <w:spacing w:after="0"/>
+        <w:ind w:left="1440"/>
+      </w:pPr>
+    </w:p>
+    <w:p>
+      <w:pPr>
+        <w:spacing w:after="0"/>
+        <w:ind w:left="1440"/>
+      </w:pPr>
+      <w:r>
+        <w:t xml:space="preserve">phone </w:t>
       </w:r>
       <w:r>
         <w:t>→</w:t>
       </w:r>
       <w:r>
-        <w:t xml:space="preserve"> addr_id</w:t>
-      </w:r>
-      <w:r>
-        <w:tab/>
-      </w:r>
-      <w:proofErr w:type="spellStart"/>
-      <w:r>
-        <w:t>pub_name</w:t>
-      </w:r>
-      <w:proofErr w:type="spellEnd"/>
-      <w:r>
-        <w:t xml:space="preserve"> </w:t>
+        <w:t xml:space="preserve"> pub_id</w:t>
+      </w:r>
+      <w:r>
+        <w:tab/>
+        <w:t xml:space="preserve">addr_id </w:t>
       </w:r>
       <w:r>
         <w:t>→</w:t>
       </w:r>
       <w:r>
-        <w:t xml:space="preserve"> addr_id</w:t>
-      </w:r>
-      <w:r>
-        <w:tab/>
-        <w:t xml:space="preserve">email </w:t>
+        <w:t xml:space="preserve"> pub_id</w:t>
+      </w:r>
+    </w:p>
+    <w:p>
+      <w:pPr>
+        <w:spacing w:after="0"/>
+        <w:ind w:left="1440"/>
+      </w:pPr>
+      <w:r>
+        <w:t xml:space="preserve">phone </w:t>
       </w:r>
       <w:r>
         <w:t>→</w:t>
       </w:r>
       <w:r>
-        <w:t xml:space="preserve"> addr_id</w:t>
-      </w:r>
-    </w:p>
-    <w:p>
-      <w:pPr>
-        <w:spacing w:after="0"/>
-        <w:ind w:left="1440"/>
-      </w:pPr>
-      <w:proofErr w:type="spellStart"/>
-      <w:r>
-        <w:t>pub_id</w:t>
-      </w:r>
-      <w:proofErr w:type="spellEnd"/>
-      <w:r>
-        <w:t>+ = R</w:t>
-      </w:r>
-      <w:r>
-        <w:tab/>
-      </w:r>
-      <w:r>
-        <w:tab/>
-      </w:r>
-      <w:proofErr w:type="spellStart"/>
-      <w:r>
-        <w:t>pub_name</w:t>
-      </w:r>
-      <w:proofErr w:type="spellEnd"/>
-      <w:r>
-        <w:t>+ = R</w:t>
-      </w:r>
-      <w:r>
-        <w:tab/>
-      </w:r>
-      <w:r>
-        <w:tab/>
-        <w:t xml:space="preserve">email+ = </w:t>
-      </w:r>
-      <w:r>
-        <w:t>R</w:t>
-      </w:r>
-    </w:p>
-    <w:p>
-      <w:pPr>
-        <w:spacing w:after="0"/>
-        <w:ind w:left="1440"/>
-      </w:pPr>
-    </w:p>
-    <w:p>
-      <w:pPr>
-        <w:spacing w:after="0"/>
-        <w:ind w:left="1440"/>
-      </w:pPr>
-      <w:r>
-        <w:t xml:space="preserve">phone </w:t>
+        <w:t xml:space="preserve"> pub_name</w:t>
+      </w:r>
+      <w:r>
+        <w:tab/>
+        <w:t xml:space="preserve">addr_id </w:t>
       </w:r>
       <w:r>
         <w:t>→</w:t>
       </w:r>
       <w:r>
-        <w:t xml:space="preserve"> </w:t>
-      </w:r>
-      <w:proofErr w:type="spellStart"/>
-      <w:r>
-        <w:t>pub_id</w:t>
-      </w:r>
-      <w:proofErr w:type="spellEnd"/>
-      <w:r>
-        <w:tab/>
-        <w:t xml:space="preserve">addr_id </w:t>
-      </w:r>
-      <w:r>
-        <w:t>→</w:t>
-      </w:r>
-      <w:r>
-        <w:t xml:space="preserve"> </w:t>
-      </w:r>
-      <w:proofErr w:type="spellStart"/>
-      <w:r>
-        <w:t>pub_id</w:t>
-      </w:r>
-      <w:proofErr w:type="spellEnd"/>
-    </w:p>
-    <w:p>
-      <w:pPr>
-        <w:spacing w:after="0"/>
-        <w:ind w:left="1440"/>
-      </w:pPr>
-      <w:r>
-        <w:t xml:space="preserve">phone </w:t>
-      </w:r>
-      <w:r>
-        <w:t>→</w:t>
-      </w:r>
-      <w:r>
-        <w:t xml:space="preserve"> </w:t>
-      </w:r>
-      <w:proofErr w:type="spellStart"/>
-      <w:r>
-        <w:t>pub_name</w:t>
-      </w:r>
-      <w:proofErr w:type="spellEnd"/>
-      <w:r>
-        <w:tab/>
-        <w:t xml:space="preserve">addr_id </w:t>
-      </w:r>
-      <w:r>
-        <w:t>→</w:t>
-      </w:r>
-      <w:r>
-        <w:t xml:space="preserve"> </w:t>
-      </w:r>
-      <w:proofErr w:type="spellStart"/>
-      <w:r>
-        <w:t>pub_name</w:t>
-      </w:r>
-      <w:proofErr w:type="spellEnd"/>
+        <w:t xml:space="preserve"> pub_name</w:t>
+      </w:r>
     </w:p>
     <w:p>
       <w:pPr>
@@ -2916,103 +2820,77 @@
         <w:t xml:space="preserve"> </w:t>
       </w:r>
       <w:r>
-        <w:t xml:space="preserve">→ </w:t>
-      </w:r>
-      <w:proofErr w:type="spellStart"/>
-      <w:r>
-        <w:t>tracking_num</w:t>
-      </w:r>
-      <w:proofErr w:type="spellEnd"/>
-      <w:r>
-        <w:tab/>
-      </w:r>
-      <w:proofErr w:type="spellStart"/>
-      <w:r>
-        <w:t>tracking_num</w:t>
-      </w:r>
-      <w:proofErr w:type="spellEnd"/>
+        <w:t>→ tracking_num</w:t>
+      </w:r>
+      <w:r>
+        <w:tab/>
+        <w:t xml:space="preserve">tracking_num → </w:t>
+      </w:r>
+      <w:r>
+        <w:t>order_id</w:t>
+      </w:r>
+    </w:p>
+    <w:p>
+      <w:pPr>
+        <w:spacing w:after="0"/>
+        <w:ind w:left="1440"/>
+      </w:pPr>
+      <w:r>
+        <w:t>order_id</w:t>
+      </w:r>
       <w:r>
         <w:t xml:space="preserve"> → </w:t>
       </w:r>
       <w:r>
+        <w:t>cust_id</w:t>
+      </w:r>
+      <w:r>
+        <w:tab/>
+      </w:r>
+      <w:r>
+        <w:tab/>
+        <w:t xml:space="preserve">tracking_num → </w:t>
+      </w:r>
+      <w:r>
+        <w:t>cust_id</w:t>
+      </w:r>
+    </w:p>
+    <w:p>
+      <w:pPr>
+        <w:spacing w:after="0"/>
+        <w:ind w:left="1440"/>
+      </w:pPr>
+      <w:r>
+        <w:t xml:space="preserve">order_id </w:t>
+      </w:r>
+      <w:r>
+        <w:t>→</w:t>
+      </w:r>
+      <w:r>
+        <w:t xml:space="preserve"> addr_id</w:t>
+      </w:r>
+      <w:r>
+        <w:tab/>
+      </w:r>
+      <w:r>
+        <w:tab/>
+        <w:t xml:space="preserve">tracking_num </w:t>
+      </w:r>
+      <w:r>
+        <w:t>→</w:t>
+      </w:r>
+      <w:r>
+        <w:t xml:space="preserve"> addr_id</w:t>
+      </w:r>
+    </w:p>
+    <w:p>
+      <w:pPr>
+        <w:spacing w:after="0"/>
+        <w:ind w:left="1440"/>
+      </w:pPr>
+      <w:r>
         <w:t>order_id</w:t>
       </w:r>
-    </w:p>
-    <w:p>
-      <w:pPr>
-        <w:spacing w:after="0"/>
-        <w:ind w:left="1440"/>
-      </w:pPr>
-      <w:r>
-        <w:t>order_id</w:t>
-      </w:r>
-      <w:r>
-        <w:t xml:space="preserve"> → </w:t>
-      </w:r>
-      <w:r>
-        <w:t>cust_id</w:t>
-      </w:r>
-      <w:r>
-        <w:tab/>
-      </w:r>
-      <w:r>
-        <w:tab/>
-      </w:r>
-      <w:proofErr w:type="spellStart"/>
-      <w:r>
-        <w:t>tracking_num</w:t>
-      </w:r>
-      <w:proofErr w:type="spellEnd"/>
-      <w:r>
-        <w:t xml:space="preserve"> → </w:t>
-      </w:r>
-      <w:r>
-        <w:t>cust_id</w:t>
-      </w:r>
-    </w:p>
-    <w:p>
-      <w:pPr>
-        <w:spacing w:after="0"/>
-        <w:ind w:left="1440"/>
-      </w:pPr>
-      <w:r>
-        <w:t xml:space="preserve">order_id </w:t>
-      </w:r>
-      <w:r>
-        <w:t>→</w:t>
-      </w:r>
-      <w:r>
-        <w:t xml:space="preserve"> addr_id</w:t>
-      </w:r>
-      <w:r>
-        <w:tab/>
-      </w:r>
-      <w:r>
-        <w:tab/>
-      </w:r>
-      <w:proofErr w:type="spellStart"/>
-      <w:r>
-        <w:t>tracking_num</w:t>
-      </w:r>
-      <w:proofErr w:type="spellEnd"/>
-      <w:r>
-        <w:t xml:space="preserve"> </w:t>
-      </w:r>
-      <w:r>
-        <w:t>→</w:t>
-      </w:r>
-      <w:r>
-        <w:t xml:space="preserve"> addr_id</w:t>
-      </w:r>
-    </w:p>
-    <w:p>
-      <w:pPr>
-        <w:spacing w:after="0"/>
-        <w:ind w:left="1440"/>
-      </w:pPr>
-      <w:r>
-        <w:t>order_id</w:t>
-      </w:r>
       <w:r>
         <w:t>+ = R</w:t>
       </w:r>
@@ -3025,13 +2903,8 @@
       <w:r>
         <w:tab/>
       </w:r>
-      <w:proofErr w:type="spellStart"/>
-      <w:r>
-        <w:t>tracking_num</w:t>
-      </w:r>
-      <w:proofErr w:type="spellEnd"/>
-      <w:r>
-        <w:t>+ = R</w:t>
+      <w:r>
+        <w:t>tracking_num+ = R</w:t>
       </w:r>
     </w:p>
     <w:p>
@@ -3123,13 +2996,8 @@
         <w:t>→</w:t>
       </w:r>
       <w:r>
-        <w:t xml:space="preserve"> </w:t>
-      </w:r>
-      <w:proofErr w:type="spellStart"/>
-      <w:r>
-        <w:t>cart_id</w:t>
-      </w:r>
-      <w:proofErr w:type="spellEnd"/>
+        <w:t xml:space="preserve"> cart_id</w:t>
+      </w:r>
       <w:r>
         <w:tab/>
         <w:t xml:space="preserve">username </w:t>
@@ -3138,13 +3006,8 @@
         <w:t>→</w:t>
       </w:r>
       <w:r>
-        <w:t xml:space="preserve"> </w:t>
-      </w:r>
-      <w:proofErr w:type="spellStart"/>
-      <w:r>
-        <w:t>cart_id</w:t>
-      </w:r>
-      <w:proofErr w:type="spellEnd"/>
+        <w:t xml:space="preserve"> cart_id</w:t>
+      </w:r>
     </w:p>
     <w:p>
       <w:pPr>
@@ -3235,11 +3098,9 @@
       <w:r>
         <w:t xml:space="preserve">→ </w:t>
       </w:r>
-      <w:proofErr w:type="spellStart"/>
       <w:r>
         <w:t>auth_id</w:t>
       </w:r>
-      <w:proofErr w:type="spellEnd"/>
     </w:p>
     <w:p>
       <w:pPr>
@@ -3391,11 +3252,9 @@
       <w:r>
         <w:t xml:space="preserve">ISBN → </w:t>
       </w:r>
-      <w:proofErr w:type="spellStart"/>
       <w:r>
         <w:t>pub_id</w:t>
       </w:r>
-      <w:proofErr w:type="spellEnd"/>
     </w:p>
     <w:p>
       <w:pPr>
@@ -3697,10 +3556,10 @@
           <w:lang w:val="en-US"/>
         </w:rPr>
         <w:drawing>
-          <wp:inline distT="0" distB="0" distL="0" distR="0" wp14:anchorId="7FE47625" wp14:editId="1B77DD16">
-            <wp:extent cx="6315691" cy="4472940"/>
-            <wp:effectExtent l="0" t="0" r="9525" b="3810"/>
-            <wp:docPr id="3" name="Picture 3" descr="A screenshot of a social media post&#10;&#10;Description automatically generated"/>
+          <wp:inline distT="0" distB="0" distL="0" distR="0" wp14:anchorId="1A1325C3" wp14:editId="4F228019">
+            <wp:extent cx="6434043" cy="4556760"/>
+            <wp:effectExtent l="0" t="0" r="5080" b="0"/>
+            <wp:docPr id="7" name="Picture 7" descr="A screenshot of a social media post&#10;&#10;Description automatically generated"/>
             <wp:cNvGraphicFramePr>
               <a:graphicFrameLocks xmlns:a="http://schemas.openxmlformats.org/drawingml/2006/main" noChangeAspect="1"/>
             </wp:cNvGraphicFramePr>
@@ -3708,7 +3567,7 @@
               <a:graphicData uri="http://schemas.openxmlformats.org/drawingml/2006/picture">
                 <pic:pic xmlns:pic="http://schemas.openxmlformats.org/drawingml/2006/picture">
                   <pic:nvPicPr>
-                    <pic:cNvPr id="3" name="schema.png"/>
+                    <pic:cNvPr id="7" name="schema.png"/>
                     <pic:cNvPicPr/>
                   </pic:nvPicPr>
                   <pic:blipFill>
@@ -3726,7 +3585,7 @@
                   <pic:spPr>
                     <a:xfrm>
                       <a:off x="0" y="0"/>
-                      <a:ext cx="6331333" cy="4484018"/>
+                      <a:ext cx="6438456" cy="4559886"/>
                     </a:xfrm>
                     <a:prstGeom prst="rect">
                       <a:avLst/>
@@ -3738,6 +3597,8 @@
           </wp:inline>
         </w:drawing>
       </w:r>
+      <w:bookmarkStart w:id="5" w:name="_GoBack"/>
+      <w:bookmarkEnd w:id="5"/>
     </w:p>
     <w:p>
       <w:pPr>
@@ -3758,7 +3619,7 @@
           <w:lang w:val="en-US"/>
         </w:rPr>
       </w:pPr>
-      <w:bookmarkStart w:id="5" w:name="_Toc37342700"/>
+      <w:bookmarkStart w:id="6" w:name="_Toc37342700"/>
       <w:r>
         <w:rPr>
           <w:rFonts w:asciiTheme="minorHAnsi" w:hAnsiTheme="minorHAnsi"/>
@@ -3773,7 +3634,7 @@
         </w:rPr>
         <w:t xml:space="preserve"> (25%)</w:t>
       </w:r>
-      <w:bookmarkEnd w:id="5"/>
+      <w:bookmarkEnd w:id="6"/>
     </w:p>
     <w:p>
       <w:pPr>
@@ -3822,7 +3683,7 @@
           <w:lang w:val="en-US"/>
         </w:rPr>
       </w:pPr>
-      <w:bookmarkStart w:id="6" w:name="_Toc37342701"/>
+      <w:bookmarkStart w:id="7" w:name="_Toc37342701"/>
       <w:r>
         <w:rPr>
           <w:rFonts w:asciiTheme="minorHAnsi" w:hAnsiTheme="minorHAnsi"/>
@@ -3837,7 +3698,7 @@
         </w:rPr>
         <w:t xml:space="preserve"> (up to 15%)</w:t>
       </w:r>
-      <w:bookmarkEnd w:id="6"/>
+      <w:bookmarkEnd w:id="7"/>
     </w:p>
     <w:p>
       <w:pPr>
@@ -3872,7 +3733,7 @@
           <w:lang w:val="en-US"/>
         </w:rPr>
       </w:pPr>
-      <w:bookmarkStart w:id="7" w:name="_Toc37342702"/>
+      <w:bookmarkStart w:id="8" w:name="_Toc37342702"/>
       <w:r>
         <w:rPr>
           <w:rFonts w:asciiTheme="minorHAnsi" w:hAnsiTheme="minorHAnsi"/>
@@ -3880,7 +3741,7 @@
         </w:rPr>
         <w:t>GitHub Repo</w:t>
       </w:r>
-      <w:bookmarkEnd w:id="7"/>
+      <w:bookmarkEnd w:id="8"/>
     </w:p>
     <w:p>
       <w:pPr>
@@ -3893,26 +3754,8 @@
           <w:highlight w:val="yellow"/>
           <w:lang w:val="en-US"/>
         </w:rPr>
-        <w:t>[</w:t>
-      </w:r>
-      <w:proofErr w:type="spellStart"/>
-      <w:r>
-        <w:rPr>
-          <w:highlight w:val="yellow"/>
-          <w:lang w:val="en-US"/>
-        </w:rPr>
-        <w:t>url</w:t>
-      </w:r>
-      <w:proofErr w:type="spellEnd"/>
-      <w:r>
-        <w:rPr>
-          <w:highlight w:val="yellow"/>
-          <w:lang w:val="en-US"/>
-        </w:rPr>
-        <w:t xml:space="preserve"> to repo]</w:t>
-      </w:r>
-      <w:bookmarkStart w:id="8" w:name="_GoBack"/>
-      <w:bookmarkEnd w:id="8"/>
+        <w:t>[url to repo]</w:t>
+      </w:r>
     </w:p>
     <w:sectPr>
       <w:pgSz w:w="12240" w:h="15840"/>
@@ -5566,7 +5409,7 @@
 </file>
 
 <file path=customXml/itemProps1.xml><?xml version="1.0" encoding="utf-8"?>
-<ds:datastoreItem xmlns:ds="http://schemas.openxmlformats.org/officeDocument/2006/customXml" ds:itemID="{DF6C128F-C9C0-45CC-BB5C-5E14A6A61F69}">
+<ds:datastoreItem xmlns:ds="http://schemas.openxmlformats.org/officeDocument/2006/customXml" ds:itemID="{9222F9A7-A02F-40E8-B7F5-EC939B761823}">
   <ds:schemaRefs>
     <ds:schemaRef ds:uri="http://schemas.openxmlformats.org/officeDocument/2006/bibliography"/>
   </ds:schemaRefs>

</xml_diff>

<commit_message>
started insertion script, now inserts to author and book, added constraints to author relation in DDL
</commit_message>
<xml_diff>
--- a/report.docx
+++ b/report.docx
@@ -817,10 +817,10 @@
           <w:lang w:val="en-US"/>
         </w:rPr>
         <w:drawing>
-          <wp:inline distT="0" distB="0" distL="0" distR="0" wp14:anchorId="1FB4FEF2" wp14:editId="663368D6">
+          <wp:inline distT="0" distB="0" distL="0" distR="0" wp14:anchorId="567A975E" wp14:editId="21851E99">
             <wp:extent cx="5943600" cy="6171565"/>
             <wp:effectExtent l="0" t="0" r="0" b="635"/>
-            <wp:docPr id="2" name="Picture 2" descr="A close up of a map&#10;&#10;Description automatically generated"/>
+            <wp:docPr id="5" name="Picture 5" descr="A close up of a map&#10;&#10;Description automatically generated"/>
             <wp:cNvGraphicFramePr>
               <a:graphicFrameLocks xmlns:a="http://schemas.openxmlformats.org/drawingml/2006/main" noChangeAspect="1"/>
             </wp:cNvGraphicFramePr>
@@ -828,7 +828,7 @@
               <a:graphicData uri="http://schemas.openxmlformats.org/drawingml/2006/picture">
                 <pic:pic xmlns:pic="http://schemas.openxmlformats.org/drawingml/2006/picture">
                   <pic:nvPicPr>
-                    <pic:cNvPr id="2" name="ER.png"/>
+                    <pic:cNvPr id="5" name="ER.png"/>
                     <pic:cNvPicPr/>
                   </pic:nvPicPr>
                   <pic:blipFill>
@@ -1062,6 +1062,7 @@
         </w:rPr>
         <w:t>author(</w:t>
       </w:r>
+      <w:proofErr w:type="spellStart"/>
       <w:proofErr w:type="gramEnd"/>
       <w:r>
         <w:rPr>
@@ -1070,6 +1071,7 @@
         </w:rPr>
         <w:t>auth_id</w:t>
       </w:r>
+      <w:proofErr w:type="spellEnd"/>
       <w:r>
         <w:rPr>
           <w:lang w:val="en-US"/>
@@ -1166,17 +1168,47 @@
         </w:rPr>
         <w:t xml:space="preserve">, title, </w:t>
       </w:r>
+      <w:proofErr w:type="spellStart"/>
       <w:r>
         <w:rPr>
           <w:lang w:val="en-US"/>
         </w:rPr>
         <w:t>pub_id</w:t>
       </w:r>
-      <w:r>
-        <w:rPr>
-          <w:lang w:val="en-US"/>
-        </w:rPr>
-        <w:t>, num_pages, price, quantity, pub_percent, year, summary)</w:t>
+      <w:proofErr w:type="spellEnd"/>
+      <w:r>
+        <w:rPr>
+          <w:lang w:val="en-US"/>
+        </w:rPr>
+        <w:t xml:space="preserve">, </w:t>
+      </w:r>
+      <w:proofErr w:type="spellStart"/>
+      <w:r>
+        <w:rPr>
+          <w:lang w:val="en-US"/>
+        </w:rPr>
+        <w:t>num_pages</w:t>
+      </w:r>
+      <w:proofErr w:type="spellEnd"/>
+      <w:r>
+        <w:rPr>
+          <w:lang w:val="en-US"/>
+        </w:rPr>
+        <w:t xml:space="preserve">, price, quantity, </w:t>
+      </w:r>
+      <w:proofErr w:type="spellStart"/>
+      <w:r>
+        <w:rPr>
+          <w:lang w:val="en-US"/>
+        </w:rPr>
+        <w:t>pub_percent</w:t>
+      </w:r>
+      <w:proofErr w:type="spellEnd"/>
+      <w:r>
+        <w:rPr>
+          <w:lang w:val="en-US"/>
+        </w:rPr>
+        <w:t>, year, summary)</w:t>
       </w:r>
     </w:p>
     <w:p>
@@ -1197,6 +1229,7 @@
         </w:rPr>
         <w:t>publisher(</w:t>
       </w:r>
+      <w:proofErr w:type="spellStart"/>
       <w:proofErr w:type="gramEnd"/>
       <w:r>
         <w:rPr>
@@ -1205,18 +1238,21 @@
         </w:rPr>
         <w:t>pub_id</w:t>
       </w:r>
+      <w:proofErr w:type="spellEnd"/>
       <w:r>
         <w:rPr>
           <w:lang w:val="en-US"/>
         </w:rPr>
         <w:t xml:space="preserve">, </w:t>
       </w:r>
+      <w:proofErr w:type="spellStart"/>
       <w:r>
         <w:rPr>
           <w:lang w:val="en-US"/>
         </w:rPr>
         <w:t>pub_name</w:t>
       </w:r>
+      <w:proofErr w:type="spellEnd"/>
       <w:r>
         <w:rPr>
           <w:lang w:val="en-US"/>
@@ -1227,8 +1263,16 @@
         <w:rPr>
           <w:lang w:val="en-US"/>
         </w:rPr>
-        <w:t>, addr_id</w:t>
-      </w:r>
+        <w:t xml:space="preserve">, </w:t>
+      </w:r>
+      <w:proofErr w:type="spellStart"/>
+      <w:r>
+        <w:rPr>
+          <w:lang w:val="en-US"/>
+        </w:rPr>
+        <w:t>bank_acct</w:t>
+      </w:r>
+      <w:proofErr w:type="spellEnd"/>
       <w:r>
         <w:rPr>
           <w:lang w:val="en-US"/>
@@ -1254,6 +1298,7 @@
         </w:rPr>
         <w:t>address(</w:t>
       </w:r>
+      <w:proofErr w:type="spellStart"/>
       <w:proofErr w:type="gramEnd"/>
       <w:r>
         <w:rPr>
@@ -1276,11 +1321,54 @@
         </w:rPr>
         <w:t>_id</w:t>
       </w:r>
-      <w:r>
-        <w:rPr>
-          <w:lang w:val="en-US"/>
-        </w:rPr>
-        <w:t>, country, province, city, street_name, street_num, postal_code)</w:t>
+      <w:proofErr w:type="spellEnd"/>
+      <w:r>
+        <w:rPr>
+          <w:lang w:val="en-US"/>
+        </w:rPr>
+        <w:t xml:space="preserve">, country, province, city, </w:t>
+      </w:r>
+      <w:proofErr w:type="spellStart"/>
+      <w:r>
+        <w:rPr>
+          <w:lang w:val="en-US"/>
+        </w:rPr>
+        <w:t>street_name</w:t>
+      </w:r>
+      <w:proofErr w:type="spellEnd"/>
+      <w:r>
+        <w:rPr>
+          <w:lang w:val="en-US"/>
+        </w:rPr>
+        <w:t xml:space="preserve">, </w:t>
+      </w:r>
+      <w:proofErr w:type="spellStart"/>
+      <w:r>
+        <w:rPr>
+          <w:lang w:val="en-US"/>
+        </w:rPr>
+        <w:t>street_num</w:t>
+      </w:r>
+      <w:proofErr w:type="spellEnd"/>
+      <w:r>
+        <w:rPr>
+          <w:lang w:val="en-US"/>
+        </w:rPr>
+        <w:t xml:space="preserve">, </w:t>
+      </w:r>
+      <w:proofErr w:type="spellStart"/>
+      <w:r>
+        <w:rPr>
+          <w:lang w:val="en-US"/>
+        </w:rPr>
+        <w:t>postal_code</w:t>
+      </w:r>
+      <w:proofErr w:type="spellEnd"/>
+      <w:r>
+        <w:rPr>
+          <w:lang w:val="en-US"/>
+        </w:rPr>
+        <w:t>)</w:t>
       </w:r>
     </w:p>
     <w:p>
@@ -1313,7 +1401,21 @@
         <w:rPr>
           <w:lang w:val="en-US"/>
         </w:rPr>
-        <w:t xml:space="preserve">, tracking_num, </w:t>
+        <w:t xml:space="preserve">, </w:t>
+      </w:r>
+      <w:proofErr w:type="spellStart"/>
+      <w:r>
+        <w:rPr>
+          <w:lang w:val="en-US"/>
+        </w:rPr>
+        <w:t>tracking_num</w:t>
+      </w:r>
+      <w:proofErr w:type="spellEnd"/>
+      <w:r>
+        <w:rPr>
+          <w:lang w:val="en-US"/>
+        </w:rPr>
+        <w:t xml:space="preserve">, </w:t>
       </w:r>
       <w:r>
         <w:rPr>
@@ -1325,8 +1427,16 @@
         <w:rPr>
           <w:lang w:val="en-US"/>
         </w:rPr>
-        <w:t>, addr_id</w:t>
-      </w:r>
+        <w:t xml:space="preserve">, </w:t>
+      </w:r>
+      <w:proofErr w:type="spellStart"/>
+      <w:r>
+        <w:rPr>
+          <w:lang w:val="en-US"/>
+        </w:rPr>
+        <w:t>addr_id</w:t>
+      </w:r>
+      <w:proofErr w:type="spellEnd"/>
       <w:r>
         <w:rPr>
           <w:lang w:val="en-US"/>
@@ -1370,8 +1480,16 @@
         <w:rPr>
           <w:lang w:val="en-US"/>
         </w:rPr>
-        <w:t>, cart_id</w:t>
-      </w:r>
+        <w:t xml:space="preserve">, </w:t>
+      </w:r>
+      <w:proofErr w:type="spellStart"/>
+      <w:r>
+        <w:rPr>
+          <w:lang w:val="en-US"/>
+        </w:rPr>
+        <w:t>cart_id</w:t>
+      </w:r>
+      <w:proofErr w:type="spellEnd"/>
       <w:r>
         <w:rPr>
           <w:lang w:val="en-US"/>
@@ -1397,6 +1515,7 @@
         </w:rPr>
         <w:t>writes(</w:t>
       </w:r>
+      <w:proofErr w:type="spellStart"/>
       <w:proofErr w:type="gramEnd"/>
       <w:r>
         <w:rPr>
@@ -1405,6 +1524,7 @@
         </w:rPr>
         <w:t>auth_id</w:t>
       </w:r>
+      <w:proofErr w:type="spellEnd"/>
       <w:r>
         <w:rPr>
           <w:lang w:val="en-US"/>
@@ -1436,6 +1556,7 @@
           <w:lang w:val="en-US"/>
         </w:rPr>
       </w:pPr>
+      <w:proofErr w:type="spellStart"/>
       <w:r>
         <w:rPr>
           <w:lang w:val="en-US"/>
@@ -1447,7 +1568,14 @@
         <w:rPr>
           <w:lang w:val="en-US"/>
         </w:rPr>
-        <w:t>genre(</w:t>
+        <w:t>genre</w:t>
+      </w:r>
+      <w:proofErr w:type="spellEnd"/>
+      <w:r>
+        <w:rPr>
+          <w:lang w:val="en-US"/>
+        </w:rPr>
+        <w:t>(</w:t>
       </w:r>
       <w:proofErr w:type="gramEnd"/>
       <w:r>
@@ -1495,6 +1623,7 @@
         </w:rPr>
         <w:t>published(</w:t>
       </w:r>
+      <w:proofErr w:type="spellStart"/>
       <w:proofErr w:type="gramEnd"/>
       <w:r>
         <w:rPr>
@@ -1503,6 +1632,7 @@
         </w:rPr>
         <w:t>pub_id</w:t>
       </w:r>
+      <w:proofErr w:type="spellEnd"/>
       <w:r>
         <w:rPr>
           <w:lang w:val="en-US"/>
@@ -1534,6 +1664,7 @@
           <w:lang w:val="en-US"/>
         </w:rPr>
       </w:pPr>
+      <w:proofErr w:type="spellStart"/>
       <w:r>
         <w:rPr>
           <w:lang w:val="en-US"/>
@@ -1545,7 +1676,14 @@
         <w:rPr>
           <w:lang w:val="en-US"/>
         </w:rPr>
-        <w:t>purchased(</w:t>
+        <w:t>purchased</w:t>
+      </w:r>
+      <w:proofErr w:type="spellEnd"/>
+      <w:r>
+        <w:rPr>
+          <w:lang w:val="en-US"/>
+        </w:rPr>
+        <w:t>(</w:t>
       </w:r>
       <w:proofErr w:type="gramEnd"/>
       <w:r>
@@ -1586,6 +1724,7 @@
           <w:lang w:val="en-US"/>
         </w:rPr>
       </w:pPr>
+      <w:proofErr w:type="spellStart"/>
       <w:r>
         <w:rPr>
           <w:lang w:val="en-US"/>
@@ -1597,7 +1736,14 @@
         <w:rPr>
           <w:lang w:val="en-US"/>
         </w:rPr>
-        <w:t>shipping(</w:t>
+        <w:t>shipping</w:t>
+      </w:r>
+      <w:proofErr w:type="spellEnd"/>
+      <w:r>
+        <w:rPr>
+          <w:lang w:val="en-US"/>
+        </w:rPr>
+        <w:t>(</w:t>
       </w:r>
       <w:proofErr w:type="gramEnd"/>
       <w:r>
@@ -1613,6 +1759,7 @@
         </w:rPr>
         <w:t xml:space="preserve">, </w:t>
       </w:r>
+      <w:proofErr w:type="spellStart"/>
       <w:r>
         <w:rPr>
           <w:lang w:val="en-US"/>
@@ -1631,6 +1778,7 @@
         </w:rPr>
         <w:t>_id</w:t>
       </w:r>
+      <w:proofErr w:type="spellEnd"/>
       <w:r>
         <w:rPr>
           <w:lang w:val="en-US"/>
@@ -1649,6 +1797,7 @@
           <w:lang w:val="en-US"/>
         </w:rPr>
       </w:pPr>
+      <w:proofErr w:type="spellStart"/>
       <w:r>
         <w:rPr>
           <w:lang w:val="en-US"/>
@@ -1660,7 +1809,14 @@
         <w:rPr>
           <w:lang w:val="en-US"/>
         </w:rPr>
-        <w:t>billing(</w:t>
+        <w:t>billing</w:t>
+      </w:r>
+      <w:proofErr w:type="spellEnd"/>
+      <w:r>
+        <w:rPr>
+          <w:lang w:val="en-US"/>
+        </w:rPr>
+        <w:t>(</w:t>
       </w:r>
       <w:proofErr w:type="gramEnd"/>
       <w:r>
@@ -1676,6 +1832,7 @@
         </w:rPr>
         <w:t xml:space="preserve">, </w:t>
       </w:r>
+      <w:proofErr w:type="spellStart"/>
       <w:r>
         <w:rPr>
           <w:lang w:val="en-US"/>
@@ -1694,6 +1851,7 @@
         </w:rPr>
         <w:t>_id</w:t>
       </w:r>
+      <w:proofErr w:type="spellEnd"/>
       <w:r>
         <w:rPr>
           <w:lang w:val="en-US"/>
@@ -1712,6 +1870,7 @@
           <w:lang w:val="en-US"/>
         </w:rPr>
       </w:pPr>
+      <w:proofErr w:type="spellStart"/>
       <w:r>
         <w:rPr>
           <w:lang w:val="en-US"/>
@@ -1723,8 +1882,16 @@
         <w:rPr>
           <w:lang w:val="en-US"/>
         </w:rPr>
-        <w:t>cart(</w:t>
-      </w:r>
+        <w:t>cart</w:t>
+      </w:r>
+      <w:proofErr w:type="spellEnd"/>
+      <w:r>
+        <w:rPr>
+          <w:lang w:val="en-US"/>
+        </w:rPr>
+        <w:t>(</w:t>
+      </w:r>
+      <w:proofErr w:type="spellStart"/>
       <w:proofErr w:type="gramEnd"/>
       <w:r>
         <w:rPr>
@@ -1733,6 +1900,7 @@
         </w:rPr>
         <w:t>cart_id</w:t>
       </w:r>
+      <w:proofErr w:type="spellEnd"/>
       <w:r>
         <w:rPr>
           <w:lang w:val="en-US"/>
@@ -1755,7 +1923,6 @@
     </w:p>
     <w:p>
       <w:pPr>
-        <w:ind w:left="360"/>
         <w:rPr>
           <w:lang w:val="en-US"/>
         </w:rPr>
@@ -1818,12 +1985,14 @@
           <w:lang w:val="en-US"/>
         </w:rPr>
       </w:pPr>
+      <w:proofErr w:type="spellStart"/>
       <w:r>
         <w:rPr>
           <w:lang w:val="en-US"/>
         </w:rPr>
         <w:t>auth_id</w:t>
       </w:r>
+      <w:proofErr w:type="spellEnd"/>
       <w:r>
         <w:rPr>
           <w:lang w:val="en-US"/>
@@ -1867,12 +2036,14 @@
           <w:lang w:val="en-US"/>
         </w:rPr>
       </w:pPr>
+      <w:proofErr w:type="spellStart"/>
       <w:r>
         <w:rPr>
           <w:lang w:val="en-US"/>
         </w:rPr>
         <w:t>auth_id</w:t>
       </w:r>
+      <w:proofErr w:type="spellEnd"/>
       <w:r>
         <w:rPr>
           <w:lang w:val="en-US"/>
@@ -2041,20 +2212,32 @@
         <w:br/>
         <w:t xml:space="preserve">ISBN → </w:t>
       </w:r>
+      <w:proofErr w:type="spellStart"/>
       <w:r>
         <w:t>pub_id</w:t>
       </w:r>
-      <w:r>
-        <w:tab/>
-      </w:r>
-      <w:r>
-        <w:tab/>
-        <w:t>ISBN → pub_percent</w:t>
-      </w:r>
+      <w:proofErr w:type="spellEnd"/>
+      <w:r>
+        <w:tab/>
+      </w:r>
+      <w:r>
+        <w:tab/>
+        <w:t xml:space="preserve">ISBN → </w:t>
+      </w:r>
+      <w:proofErr w:type="spellStart"/>
+      <w:r>
+        <w:t>pub_percent</w:t>
+      </w:r>
+      <w:proofErr w:type="spellEnd"/>
       <w:r>
         <w:br/>
-        <w:t>ISBN → num_pages</w:t>
-      </w:r>
+        <w:t xml:space="preserve">ISBN → </w:t>
+      </w:r>
+      <w:proofErr w:type="spellStart"/>
+      <w:r>
+        <w:t>num_pages</w:t>
+      </w:r>
+      <w:proofErr w:type="spellEnd"/>
       <w:r>
         <w:tab/>
         <w:t>ISBN →year</w:t>
@@ -2122,9 +2305,11 @@
         <w:lastRenderedPageBreak/>
         <w:t xml:space="preserve">summary → </w:t>
       </w:r>
+      <w:proofErr w:type="spellStart"/>
       <w:r>
         <w:t>pub_id</w:t>
       </w:r>
+      <w:proofErr w:type="spellEnd"/>
       <w:r>
         <w:tab/>
       </w:r>
@@ -2139,12 +2324,22 @@
         <w:ind w:left="1440"/>
       </w:pPr>
       <w:r>
-        <w:t>summary → num_pages</w:t>
-      </w:r>
-      <w:r>
-        <w:tab/>
-        <w:t>summary → pub_percent</w:t>
-      </w:r>
+        <w:t xml:space="preserve">summary → </w:t>
+      </w:r>
+      <w:proofErr w:type="spellStart"/>
+      <w:r>
+        <w:t>num_pages</w:t>
+      </w:r>
+      <w:proofErr w:type="spellEnd"/>
+      <w:r>
+        <w:tab/>
+        <w:t xml:space="preserve">summary → </w:t>
+      </w:r>
+      <w:proofErr w:type="spellStart"/>
+      <w:r>
+        <w:t>pub_percent</w:t>
+      </w:r>
+      <w:proofErr w:type="spellEnd"/>
     </w:p>
     <w:p>
       <w:pPr>
@@ -2179,12 +2374,14 @@
         <w:spacing w:after="0"/>
         <w:ind w:left="1440"/>
       </w:pPr>
+      <w:proofErr w:type="spellStart"/>
       <w:r>
         <w:rPr>
           <w:lang w:val="en-US"/>
         </w:rPr>
         <w:t>pub_id</w:t>
       </w:r>
+      <w:proofErr w:type="spellEnd"/>
       <w:r>
         <w:rPr>
           <w:lang w:val="en-US"/>
@@ -2194,30 +2391,38 @@
       <w:r>
         <w:t xml:space="preserve">→ </w:t>
       </w:r>
+      <w:proofErr w:type="spellStart"/>
       <w:r>
         <w:t>pub_name</w:t>
       </w:r>
-      <w:r>
-        <w:tab/>
-      </w:r>
+      <w:proofErr w:type="spellEnd"/>
+      <w:r>
+        <w:tab/>
+      </w:r>
+      <w:proofErr w:type="spellStart"/>
       <w:r>
         <w:t>pub_name</w:t>
       </w:r>
+      <w:proofErr w:type="spellEnd"/>
       <w:r>
         <w:t xml:space="preserve"> → </w:t>
       </w:r>
+      <w:proofErr w:type="spellStart"/>
       <w:r>
         <w:t>pub_id</w:t>
       </w:r>
+      <w:proofErr w:type="spellEnd"/>
       <w:r>
         <w:tab/>
       </w:r>
       <w:r>
         <w:t xml:space="preserve">email → </w:t>
       </w:r>
+      <w:proofErr w:type="spellStart"/>
       <w:r>
         <w:t>pub_id</w:t>
       </w:r>
+      <w:proofErr w:type="spellEnd"/>
       <w:r>
         <w:tab/>
       </w:r>
@@ -2230,9 +2435,11 @@
         <w:spacing w:after="0"/>
         <w:ind w:left="1440"/>
       </w:pPr>
+      <w:proofErr w:type="spellStart"/>
       <w:r>
         <w:t>pub_id</w:t>
       </w:r>
+      <w:proofErr w:type="spellEnd"/>
       <w:r>
         <w:t xml:space="preserve"> → email</w:t>
       </w:r>
@@ -2242,9 +2449,11 @@
       <w:r>
         <w:tab/>
       </w:r>
+      <w:proofErr w:type="spellStart"/>
       <w:r>
         <w:t>pub_name</w:t>
       </w:r>
+      <w:proofErr w:type="spellEnd"/>
       <w:r>
         <w:t xml:space="preserve"> → email</w:t>
       </w:r>
@@ -2254,33 +2463,47 @@
       <w:r>
         <w:t xml:space="preserve">  </w:t>
       </w:r>
-      <w:r>
-        <w:t xml:space="preserve">email → </w:t>
-      </w:r>
-      <w:r>
-        <w:t xml:space="preserve">pub_name  </w:t>
-      </w:r>
-      <w:r>
-        <w:tab/>
-      </w:r>
-    </w:p>
-    <w:p>
-      <w:pPr>
-        <w:spacing w:after="0"/>
-        <w:ind w:left="1440"/>
-      </w:pPr>
+      <w:proofErr w:type="spellStart"/>
+      <w:r>
+        <w:t>email</w:t>
+      </w:r>
+      <w:proofErr w:type="spellEnd"/>
+      <w:r>
+        <w:t xml:space="preserve"> → </w:t>
+      </w:r>
+      <w:proofErr w:type="spellStart"/>
+      <w:r>
+        <w:t>pub_name</w:t>
+      </w:r>
+      <w:proofErr w:type="spellEnd"/>
+      <w:r>
+        <w:t xml:space="preserve">  </w:t>
+      </w:r>
+      <w:r>
+        <w:tab/>
+      </w:r>
+    </w:p>
+    <w:p>
+      <w:pPr>
+        <w:spacing w:after="0"/>
+        <w:ind w:left="1440"/>
+      </w:pPr>
+      <w:proofErr w:type="spellStart"/>
       <w:r>
         <w:t>pub_id</w:t>
       </w:r>
+      <w:proofErr w:type="spellEnd"/>
       <w:r>
         <w:t xml:space="preserve"> → phone</w:t>
       </w:r>
       <w:r>
         <w:tab/>
       </w:r>
+      <w:proofErr w:type="spellStart"/>
       <w:r>
         <w:t>pub_name</w:t>
       </w:r>
+      <w:proofErr w:type="spellEnd"/>
       <w:r>
         <w:t xml:space="preserve"> → phone</w:t>
       </w:r>
@@ -2294,44 +2517,72 @@
         <w:spacing w:after="0"/>
         <w:ind w:left="1440"/>
       </w:pPr>
-      <w:r>
-        <w:t xml:space="preserve">pub_id </w:t>
+      <w:proofErr w:type="spellStart"/>
+      <w:r>
+        <w:t>pub_id</w:t>
+      </w:r>
+      <w:proofErr w:type="spellEnd"/>
+      <w:r>
+        <w:t xml:space="preserve"> </w:t>
       </w:r>
       <w:r>
         <w:t>→</w:t>
       </w:r>
       <w:r>
-        <w:t xml:space="preserve"> addr_id</w:t>
-      </w:r>
-      <w:r>
-        <w:tab/>
-        <w:t xml:space="preserve">pub_name </w:t>
+        <w:t xml:space="preserve"> </w:t>
+      </w:r>
+      <w:proofErr w:type="spellStart"/>
+      <w:r>
+        <w:t>bank_acct</w:t>
+      </w:r>
+      <w:proofErr w:type="spellEnd"/>
+      <w:r>
+        <w:tab/>
+      </w:r>
+      <w:proofErr w:type="spellStart"/>
+      <w:r>
+        <w:t>pub_name</w:t>
+      </w:r>
+      <w:proofErr w:type="spellEnd"/>
+      <w:r>
+        <w:t xml:space="preserve"> </w:t>
       </w:r>
       <w:r>
         <w:t>→</w:t>
       </w:r>
       <w:r>
-        <w:t xml:space="preserve"> addr_id</w:t>
-      </w:r>
-      <w:r>
-        <w:tab/>
-        <w:t xml:space="preserve">email </w:t>
+        <w:t xml:space="preserve"> </w:t>
+      </w:r>
+      <w:proofErr w:type="spellStart"/>
+      <w:r>
+        <w:t>bank_acct</w:t>
+      </w:r>
+      <w:proofErr w:type="spellEnd"/>
+      <w:r>
+        <w:t xml:space="preserve"> email </w:t>
       </w:r>
       <w:r>
         <w:t>→</w:t>
       </w:r>
       <w:r>
-        <w:t xml:space="preserve"> addr_id</w:t>
-      </w:r>
-    </w:p>
-    <w:p>
-      <w:pPr>
-        <w:spacing w:after="0"/>
-        <w:ind w:left="1440"/>
-      </w:pPr>
+        <w:t xml:space="preserve"> </w:t>
+      </w:r>
+      <w:proofErr w:type="spellStart"/>
+      <w:r>
+        <w:t>bank_acct</w:t>
+      </w:r>
+      <w:proofErr w:type="spellEnd"/>
+    </w:p>
+    <w:p>
+      <w:pPr>
+        <w:spacing w:after="0"/>
+        <w:ind w:left="1440"/>
+      </w:pPr>
+      <w:proofErr w:type="spellStart"/>
       <w:r>
         <w:t>pub_id</w:t>
       </w:r>
+      <w:proofErr w:type="spellEnd"/>
       <w:r>
         <w:t>+ = R</w:t>
       </w:r>
@@ -2341,9 +2592,11 @@
       <w:r>
         <w:tab/>
       </w:r>
+      <w:proofErr w:type="spellStart"/>
       <w:r>
         <w:t>pub_name</w:t>
       </w:r>
+      <w:proofErr w:type="spellEnd"/>
       <w:r>
         <w:t>+ = R</w:t>
       </w:r>
@@ -2370,101 +2623,130 @@
         <w:ind w:left="1440"/>
       </w:pPr>
       <w:r>
+        <w:t xml:space="preserve">phone → </w:t>
+      </w:r>
+      <w:proofErr w:type="spellStart"/>
+      <w:r>
+        <w:t>pub_id</w:t>
+      </w:r>
+      <w:proofErr w:type="spellEnd"/>
+      <w:r>
+        <w:tab/>
+      </w:r>
+      <w:proofErr w:type="spellStart"/>
+      <w:r>
+        <w:t>bank_acct</w:t>
+      </w:r>
+      <w:proofErr w:type="spellEnd"/>
+      <w:r>
+        <w:t xml:space="preserve"> </w:t>
+      </w:r>
+      <w:r>
+        <w:t>→</w:t>
+      </w:r>
+      <w:r>
+        <w:t xml:space="preserve"> </w:t>
+      </w:r>
+      <w:proofErr w:type="spellStart"/>
+      <w:r>
+        <w:t>pub_id</w:t>
+      </w:r>
+      <w:proofErr w:type="spellEnd"/>
+    </w:p>
+    <w:p>
+      <w:pPr>
+        <w:spacing w:after="0"/>
+        <w:ind w:left="1440"/>
+      </w:pPr>
+      <w:r>
+        <w:t xml:space="preserve">phone → </w:t>
+      </w:r>
+      <w:proofErr w:type="spellStart"/>
+      <w:r>
+        <w:t>pub_name</w:t>
+      </w:r>
+      <w:proofErr w:type="spellEnd"/>
+      <w:r>
+        <w:tab/>
+      </w:r>
+      <w:proofErr w:type="spellStart"/>
+      <w:r>
+        <w:t>bank_acct</w:t>
+      </w:r>
+      <w:proofErr w:type="spellEnd"/>
+      <w:r>
+        <w:t xml:space="preserve"> </w:t>
+      </w:r>
+      <w:r>
+        <w:t>→</w:t>
+      </w:r>
+      <w:r>
+        <w:t xml:space="preserve"> </w:t>
+      </w:r>
+      <w:proofErr w:type="spellStart"/>
+      <w:r>
+        <w:t>pub_name</w:t>
+      </w:r>
+      <w:proofErr w:type="spellEnd"/>
+    </w:p>
+    <w:p>
+      <w:pPr>
+        <w:spacing w:after="0"/>
+        <w:ind w:left="1440"/>
+      </w:pPr>
+      <w:r>
+        <w:t>phone → email</w:t>
+      </w:r>
+      <w:r>
+        <w:tab/>
+      </w:r>
+      <w:r>
+        <w:tab/>
+      </w:r>
+      <w:proofErr w:type="spellStart"/>
+      <w:r>
+        <w:t>bank_acct</w:t>
+      </w:r>
+      <w:proofErr w:type="spellEnd"/>
+      <w:r>
+        <w:t xml:space="preserve"> </w:t>
+      </w:r>
+      <w:r>
+        <w:t>→</w:t>
+      </w:r>
+      <w:r>
+        <w:t xml:space="preserve"> email</w:t>
+      </w:r>
+    </w:p>
+    <w:p>
+      <w:pPr>
+        <w:spacing w:after="0"/>
+        <w:ind w:left="1440"/>
+      </w:pPr>
+      <w:r>
         <w:t xml:space="preserve">phone </w:t>
       </w:r>
       <w:r>
         <w:t>→</w:t>
       </w:r>
       <w:r>
-        <w:t xml:space="preserve"> pub_id</w:t>
-      </w:r>
-      <w:r>
-        <w:tab/>
-        <w:t xml:space="preserve">addr_id </w:t>
-      </w:r>
-      <w:r>
-        <w:t>→</w:t>
-      </w:r>
-      <w:r>
-        <w:t xml:space="preserve"> pub_id</w:t>
-      </w:r>
-    </w:p>
-    <w:p>
-      <w:pPr>
-        <w:spacing w:after="0"/>
-        <w:ind w:left="1440"/>
-      </w:pPr>
-      <w:r>
-        <w:t xml:space="preserve">phone </w:t>
-      </w:r>
-      <w:r>
-        <w:t>→</w:t>
-      </w:r>
-      <w:r>
-        <w:t xml:space="preserve"> pub_name</w:t>
-      </w:r>
-      <w:r>
-        <w:tab/>
-        <w:t xml:space="preserve">addr_id </w:t>
-      </w:r>
-      <w:r>
-        <w:t>→</w:t>
-      </w:r>
-      <w:r>
-        <w:t xml:space="preserve"> pub_name</w:t>
-      </w:r>
-    </w:p>
-    <w:p>
-      <w:pPr>
-        <w:spacing w:after="0"/>
-        <w:ind w:left="1440"/>
-      </w:pPr>
-      <w:r>
-        <w:t xml:space="preserve">phone </w:t>
-      </w:r>
-      <w:r>
-        <w:t>→</w:t>
-      </w:r>
-      <w:r>
-        <w:t xml:space="preserve"> email</w:t>
-      </w:r>
-      <w:r>
-        <w:tab/>
-      </w:r>
-      <w:r>
-        <w:tab/>
-        <w:t xml:space="preserve">addr_id </w:t>
-      </w:r>
-      <w:r>
-        <w:t>→</w:t>
-      </w:r>
-      <w:r>
-        <w:t xml:space="preserve"> email</w:t>
-      </w:r>
-    </w:p>
-    <w:p>
-      <w:pPr>
-        <w:spacing w:after="0"/>
-        <w:ind w:left="1440"/>
-      </w:pPr>
-      <w:r>
-        <w:t xml:space="preserve">phone </w:t>
-      </w:r>
-      <w:r>
-        <w:t>→</w:t>
-      </w:r>
-      <w:r>
-        <w:t xml:space="preserve"> addr_id</w:t>
-      </w:r>
-      <w:r>
-        <w:tab/>
-        <w:t xml:space="preserve">addr_id </w:t>
-      </w:r>
-      <w:r>
-        <w:t>→</w:t>
-      </w:r>
-      <w:r>
-        <w:t xml:space="preserve"> phone</w:t>
+        <w:t xml:space="preserve"> </w:t>
+      </w:r>
+      <w:proofErr w:type="spellStart"/>
+      <w:r>
+        <w:t>bank_acct</w:t>
+      </w:r>
+      <w:proofErr w:type="spellEnd"/>
+      <w:r>
+        <w:tab/>
+      </w:r>
+      <w:proofErr w:type="spellStart"/>
+      <w:r>
+        <w:t>bank_acct</w:t>
+      </w:r>
+      <w:proofErr w:type="spellEnd"/>
+      <w:r>
+        <w:t xml:space="preserve"> → phone</w:t>
       </w:r>
     </w:p>
     <w:p>
@@ -2480,7 +2762,14 @@
       </w:r>
       <w:r>
         <w:tab/>
-        <w:t>addr_id+ = R</w:t>
+      </w:r>
+      <w:proofErr w:type="spellStart"/>
+      <w:r>
+        <w:t>bank_acct</w:t>
+      </w:r>
+      <w:proofErr w:type="spellEnd"/>
+      <w:r>
+        <w:t>+ = R</w:t>
       </w:r>
     </w:p>
     <w:p>
@@ -2516,6 +2805,7 @@
         <w:spacing w:after="0"/>
         <w:ind w:left="1440"/>
       </w:pPr>
+      <w:proofErr w:type="spellStart"/>
       <w:r>
         <w:rPr>
           <w:lang w:val="en-US"/>
@@ -2532,27 +2822,47 @@
         <w:rPr>
           <w:lang w:val="en-US"/>
         </w:rPr>
-        <w:t xml:space="preserve">_id </w:t>
+        <w:t>_id</w:t>
+      </w:r>
+      <w:proofErr w:type="spellEnd"/>
+      <w:r>
+        <w:rPr>
+          <w:lang w:val="en-US"/>
+        </w:rPr>
+        <w:t xml:space="preserve"> </w:t>
       </w:r>
       <w:r>
         <w:t>→ country</w:t>
       </w:r>
       <w:r>
         <w:tab/>
+      </w:r>
+      <w:proofErr w:type="spellStart"/>
+      <w:r>
         <w:t>a</w:t>
       </w:r>
       <w:r>
         <w:t>ddr</w:t>
       </w:r>
       <w:r>
-        <w:t>_id → street_name</w:t>
-      </w:r>
-    </w:p>
-    <w:p>
-      <w:pPr>
-        <w:spacing w:after="0"/>
-        <w:ind w:left="1440"/>
-      </w:pPr>
+        <w:t>_id</w:t>
+      </w:r>
+      <w:proofErr w:type="spellEnd"/>
+      <w:r>
+        <w:t xml:space="preserve"> → </w:t>
+      </w:r>
+      <w:proofErr w:type="spellStart"/>
+      <w:r>
+        <w:t>street_name</w:t>
+      </w:r>
+      <w:proofErr w:type="spellEnd"/>
+    </w:p>
+    <w:p>
+      <w:pPr>
+        <w:spacing w:after="0"/>
+        <w:ind w:left="1440"/>
+      </w:pPr>
+      <w:proofErr w:type="spellStart"/>
       <w:r>
         <w:t>a</w:t>
       </w:r>
@@ -2560,27 +2870,44 @@
         <w:t>ddr</w:t>
       </w:r>
       <w:r>
-        <w:t>_id → province</w:t>
-      </w:r>
-      <w:r>
-        <w:tab/>
+        <w:t>_id</w:t>
+      </w:r>
+      <w:proofErr w:type="spellEnd"/>
+      <w:r>
+        <w:t xml:space="preserve"> → province</w:t>
+      </w:r>
+      <w:r>
+        <w:tab/>
+      </w:r>
+      <w:proofErr w:type="spellStart"/>
+      <w:r>
         <w:t>a</w:t>
       </w:r>
       <w:r>
         <w:t>ddr</w:t>
       </w:r>
       <w:r>
-        <w:t>_id → street_num</w:t>
-      </w:r>
-    </w:p>
-    <w:p>
-      <w:pPr>
-        <w:spacing w:after="0"/>
-        <w:ind w:left="1440"/>
-        <w:rPr>
-          <w:lang w:val="en-US"/>
-        </w:rPr>
-      </w:pPr>
+        <w:t>_id</w:t>
+      </w:r>
+      <w:proofErr w:type="spellEnd"/>
+      <w:r>
+        <w:t xml:space="preserve"> → </w:t>
+      </w:r>
+      <w:proofErr w:type="spellStart"/>
+      <w:r>
+        <w:t>street_num</w:t>
+      </w:r>
+      <w:proofErr w:type="spellEnd"/>
+    </w:p>
+    <w:p>
+      <w:pPr>
+        <w:spacing w:after="0"/>
+        <w:ind w:left="1440"/>
+        <w:rPr>
+          <w:lang w:val="en-US"/>
+        </w:rPr>
+      </w:pPr>
+      <w:proofErr w:type="spellStart"/>
       <w:r>
         <w:t>a</w:t>
       </w:r>
@@ -2588,37 +2915,58 @@
         <w:t>ddr</w:t>
       </w:r>
       <w:r>
-        <w:t>_id → city</w:t>
-      </w:r>
-      <w:r>
-        <w:tab/>
-      </w:r>
-      <w:r>
-        <w:tab/>
+        <w:t>_id</w:t>
+      </w:r>
+      <w:proofErr w:type="spellEnd"/>
+      <w:r>
+        <w:t xml:space="preserve"> → city</w:t>
+      </w:r>
+      <w:r>
+        <w:tab/>
+      </w:r>
+      <w:r>
+        <w:tab/>
+      </w:r>
+      <w:proofErr w:type="spellStart"/>
+      <w:r>
         <w:t>a</w:t>
       </w:r>
       <w:r>
         <w:t>ddr</w:t>
       </w:r>
       <w:r>
-        <w:t>_id → postal_code</w:t>
-      </w:r>
-    </w:p>
-    <w:p>
-      <w:pPr>
-        <w:spacing w:after="0"/>
-        <w:rPr>
-          <w:lang w:val="en-US"/>
-        </w:rPr>
-      </w:pPr>
-    </w:p>
-    <w:p>
-      <w:pPr>
-        <w:spacing w:after="0"/>
-        <w:ind w:left="1440"/>
-      </w:pPr>
-      <w:r>
-        <w:t>postal_code → country</w:t>
+        <w:t>_id</w:t>
+      </w:r>
+      <w:proofErr w:type="spellEnd"/>
+      <w:r>
+        <w:t xml:space="preserve"> → </w:t>
+      </w:r>
+      <w:proofErr w:type="spellStart"/>
+      <w:r>
+        <w:t>postal_code</w:t>
+      </w:r>
+      <w:proofErr w:type="spellEnd"/>
+    </w:p>
+    <w:p>
+      <w:pPr>
+        <w:spacing w:after="0"/>
+        <w:rPr>
+          <w:lang w:val="en-US"/>
+        </w:rPr>
+      </w:pPr>
+    </w:p>
+    <w:p>
+      <w:pPr>
+        <w:spacing w:after="0"/>
+        <w:ind w:left="1440"/>
+      </w:pPr>
+      <w:proofErr w:type="spellStart"/>
+      <w:r>
+        <w:t>postal_code</w:t>
+      </w:r>
+      <w:proofErr w:type="spellEnd"/>
+      <w:r>
+        <w:t xml:space="preserve"> → country</w:t>
       </w:r>
       <w:r>
         <w:tab/>
@@ -2633,8 +2981,13 @@
         <w:spacing w:after="0"/>
         <w:ind w:left="1440"/>
       </w:pPr>
-      <w:r>
-        <w:t>postal_code → province</w:t>
+      <w:proofErr w:type="spellStart"/>
+      <w:r>
+        <w:t>postal_code</w:t>
+      </w:r>
+      <w:proofErr w:type="spellEnd"/>
+      <w:r>
+        <w:t xml:space="preserve"> → province</w:t>
       </w:r>
       <w:r>
         <w:tab/>
@@ -2679,17 +3032,12 @@
         </w:rPr>
         <w:t xml:space="preserve">Add a relation: </w:t>
       </w:r>
-      <w:r>
-        <w:rPr>
-          <w:lang w:val="en-US"/>
-        </w:rPr>
-        <w:t>postal</w:t>
-      </w:r>
-      <w:r>
-        <w:rPr>
-          <w:lang w:val="en-US"/>
-        </w:rPr>
-        <w:t>_</w:t>
+      <w:proofErr w:type="spellStart"/>
+      <w:r>
+        <w:rPr>
+          <w:lang w:val="en-US"/>
+        </w:rPr>
+        <w:t>postal_</w:t>
       </w:r>
       <w:proofErr w:type="gramStart"/>
       <w:r>
@@ -2698,12 +3046,14 @@
         </w:rPr>
         <w:t>area</w:t>
       </w:r>
+      <w:proofErr w:type="spellEnd"/>
       <w:r>
         <w:rPr>
           <w:lang w:val="en-US"/>
         </w:rPr>
         <w:t>(</w:t>
       </w:r>
+      <w:proofErr w:type="spellStart"/>
       <w:proofErr w:type="gramEnd"/>
       <w:r>
         <w:rPr>
@@ -2712,6 +3062,7 @@
         </w:rPr>
         <w:t>postal_code</w:t>
       </w:r>
+      <w:proofErr w:type="spellEnd"/>
       <w:r>
         <w:rPr>
           <w:lang w:val="en-US"/>
@@ -2729,7 +3080,20 @@
           <w:lang w:val="en-US"/>
         </w:rPr>
         <w:tab/>
-        <w:t xml:space="preserve">postal_code </w:t>
+      </w:r>
+      <w:proofErr w:type="spellStart"/>
+      <w:r>
+        <w:rPr>
+          <w:lang w:val="en-US"/>
+        </w:rPr>
+        <w:t>postal_code</w:t>
+      </w:r>
+      <w:proofErr w:type="spellEnd"/>
+      <w:r>
+        <w:rPr>
+          <w:lang w:val="en-US"/>
+        </w:rPr>
+        <w:t xml:space="preserve"> </w:t>
       </w:r>
       <w:r>
         <w:t>→ province</w:t>
@@ -2742,7 +3106,14 @@
       </w:pPr>
       <w:r>
         <w:tab/>
-        <w:t>postal_code → country</w:t>
+      </w:r>
+      <w:proofErr w:type="spellStart"/>
+      <w:r>
+        <w:t>postal_code</w:t>
+      </w:r>
+      <w:proofErr w:type="spellEnd"/>
+      <w:r>
+        <w:t xml:space="preserve"> → country</w:t>
       </w:r>
     </w:p>
     <w:p>
@@ -2760,6 +3131,7 @@
       <w:r>
         <w:t>ddress(</w:t>
       </w:r>
+      <w:proofErr w:type="spellStart"/>
       <w:proofErr w:type="gramEnd"/>
       <w:r>
         <w:rPr>
@@ -2779,8 +3151,33 @@
         </w:rPr>
         <w:t>_id</w:t>
       </w:r>
-      <w:r>
-        <w:t>, city, street_name, street_num, postal_code)</w:t>
+      <w:proofErr w:type="spellEnd"/>
+      <w:r>
+        <w:t xml:space="preserve">, city, </w:t>
+      </w:r>
+      <w:proofErr w:type="spellStart"/>
+      <w:r>
+        <w:t>street_name</w:t>
+      </w:r>
+      <w:proofErr w:type="spellEnd"/>
+      <w:r>
+        <w:t xml:space="preserve">, </w:t>
+      </w:r>
+      <w:proofErr w:type="spellStart"/>
+      <w:r>
+        <w:t>street_num</w:t>
+      </w:r>
+      <w:proofErr w:type="spellEnd"/>
+      <w:r>
+        <w:t xml:space="preserve">, </w:t>
+      </w:r>
+      <w:proofErr w:type="spellStart"/>
+      <w:r>
+        <w:t>postal_code</w:t>
+      </w:r>
+      <w:proofErr w:type="spellEnd"/>
+      <w:r>
+        <w:t>)</w:t>
       </w:r>
     </w:p>
     <w:p>
@@ -2820,11 +3217,23 @@
         <w:t xml:space="preserve"> </w:t>
       </w:r>
       <w:r>
-        <w:t>→ tracking_num</w:t>
-      </w:r>
-      <w:r>
-        <w:tab/>
-        <w:t xml:space="preserve">tracking_num → </w:t>
+        <w:t xml:space="preserve">→ </w:t>
+      </w:r>
+      <w:proofErr w:type="spellStart"/>
+      <w:r>
+        <w:t>tracking_num</w:t>
+      </w:r>
+      <w:proofErr w:type="spellEnd"/>
+      <w:r>
+        <w:tab/>
+      </w:r>
+      <w:proofErr w:type="spellStart"/>
+      <w:r>
+        <w:t>tracking_num</w:t>
+      </w:r>
+      <w:proofErr w:type="spellEnd"/>
+      <w:r>
+        <w:t xml:space="preserve"> → </w:t>
       </w:r>
       <w:r>
         <w:t>order_id</w:t>
@@ -2849,7 +3258,14 @@
       </w:r>
       <w:r>
         <w:tab/>
-        <w:t xml:space="preserve">tracking_num → </w:t>
+      </w:r>
+      <w:proofErr w:type="spellStart"/>
+      <w:r>
+        <w:t>tracking_num</w:t>
+      </w:r>
+      <w:proofErr w:type="spellEnd"/>
+      <w:r>
+        <w:t xml:space="preserve"> → </w:t>
       </w:r>
       <w:r>
         <w:t>cust_id</w:t>
@@ -2861,27 +3277,32 @@
         <w:ind w:left="1440"/>
       </w:pPr>
       <w:r>
-        <w:t xml:space="preserve">order_id </w:t>
-      </w:r>
-      <w:r>
-        <w:t>→</w:t>
-      </w:r>
-      <w:r>
-        <w:t xml:space="preserve"> addr_id</w:t>
-      </w:r>
-      <w:r>
-        <w:tab/>
-      </w:r>
-      <w:r>
-        <w:tab/>
-        <w:t xml:space="preserve">tracking_num </w:t>
-      </w:r>
-      <w:r>
-        <w:t>→</w:t>
-      </w:r>
-      <w:r>
-        <w:t xml:space="preserve"> addr_id</w:t>
-      </w:r>
+        <w:t xml:space="preserve">order_id → </w:t>
+      </w:r>
+      <w:proofErr w:type="spellStart"/>
+      <w:r>
+        <w:t>addr_id</w:t>
+      </w:r>
+      <w:proofErr w:type="spellEnd"/>
+      <w:r>
+        <w:tab/>
+      </w:r>
+      <w:r>
+        <w:tab/>
+      </w:r>
+      <w:proofErr w:type="spellStart"/>
+      <w:r>
+        <w:t>tracking_num</w:t>
+      </w:r>
+      <w:proofErr w:type="spellEnd"/>
+      <w:r>
+        <w:t xml:space="preserve"> → </w:t>
+      </w:r>
+      <w:proofErr w:type="spellStart"/>
+      <w:r>
+        <w:t>addr_id</w:t>
+      </w:r>
+      <w:proofErr w:type="spellEnd"/>
     </w:p>
     <w:p>
       <w:pPr>
@@ -2903,8 +3324,13 @@
       <w:r>
         <w:tab/>
       </w:r>
-      <w:r>
-        <w:t>tracking_num+ = R</w:t>
+      <w:proofErr w:type="spellStart"/>
+      <w:r>
+        <w:t>tracking_num</w:t>
+      </w:r>
+      <w:proofErr w:type="spellEnd"/>
+      <w:r>
+        <w:t>+ = R</w:t>
       </w:r>
     </w:p>
     <w:p>
@@ -2961,53 +3387,56 @@
       <w:r>
         <w:tab/>
       </w:r>
-      <w:r>
+      <w:proofErr w:type="spellStart"/>
+      <w:r>
+        <w:t>username</w:t>
+      </w:r>
+      <w:proofErr w:type="spellEnd"/>
+      <w:r>
+        <w:t xml:space="preserve"> → </w:t>
+      </w:r>
+      <w:r>
+        <w:t>cust_id</w:t>
+      </w:r>
+    </w:p>
+    <w:p>
+      <w:pPr>
+        <w:spacing w:after="0"/>
+        <w:ind w:left="1440"/>
+      </w:pPr>
+      <w:r>
+        <w:t>cust_id</w:t>
+      </w:r>
+      <w:r>
+        <w:t xml:space="preserve"> → password</w:t>
+      </w:r>
+      <w:r>
+        <w:tab/>
+        <w:t>username → password</w:t>
+      </w:r>
+    </w:p>
+    <w:p>
+      <w:pPr>
+        <w:spacing w:after="0"/>
+        <w:ind w:left="1440"/>
+      </w:pPr>
+      <w:r>
+        <w:t xml:space="preserve">cust_id → </w:t>
+      </w:r>
+      <w:proofErr w:type="spellStart"/>
+      <w:r>
+        <w:t>cart_id</w:t>
+      </w:r>
+      <w:proofErr w:type="spellEnd"/>
+      <w:r>
+        <w:tab/>
         <w:t xml:space="preserve">username → </w:t>
       </w:r>
-      <w:r>
-        <w:t>cust_id</w:t>
-      </w:r>
-    </w:p>
-    <w:p>
-      <w:pPr>
-        <w:spacing w:after="0"/>
-        <w:ind w:left="1440"/>
-      </w:pPr>
-      <w:r>
-        <w:t>cust_id</w:t>
-      </w:r>
-      <w:r>
-        <w:t xml:space="preserve"> → password</w:t>
-      </w:r>
-      <w:r>
-        <w:tab/>
-        <w:t>username → password</w:t>
-      </w:r>
-    </w:p>
-    <w:p>
-      <w:pPr>
-        <w:spacing w:after="0"/>
-        <w:ind w:left="1440"/>
-      </w:pPr>
-      <w:r>
-        <w:t xml:space="preserve">cust_id </w:t>
-      </w:r>
-      <w:r>
-        <w:t>→</w:t>
-      </w:r>
-      <w:r>
-        <w:t xml:space="preserve"> cart_id</w:t>
-      </w:r>
-      <w:r>
-        <w:tab/>
-        <w:t xml:space="preserve">username </w:t>
-      </w:r>
-      <w:r>
-        <w:t>→</w:t>
-      </w:r>
-      <w:r>
-        <w:t xml:space="preserve"> cart_id</w:t>
-      </w:r>
+      <w:proofErr w:type="spellStart"/>
+      <w:r>
+        <w:t>cart_id</w:t>
+      </w:r>
+      <w:proofErr w:type="spellEnd"/>
     </w:p>
     <w:p>
       <w:pPr>
@@ -3067,12 +3496,14 @@
           <w:lang w:val="en-US"/>
         </w:rPr>
       </w:pPr>
+      <w:proofErr w:type="spellStart"/>
       <w:r>
         <w:rPr>
           <w:lang w:val="en-US"/>
         </w:rPr>
         <w:t>auth_id</w:t>
       </w:r>
+      <w:proofErr w:type="spellEnd"/>
       <w:r>
         <w:t xml:space="preserve"> →</w:t>
       </w:r>
@@ -3093,29 +3524,46 @@
           <w:lang w:val="en-US"/>
         </w:rPr>
         <w:tab/>
-        <w:t xml:space="preserve">ISBN </w:t>
+      </w:r>
+      <w:proofErr w:type="spellStart"/>
+      <w:r>
+        <w:rPr>
+          <w:lang w:val="en-US"/>
+        </w:rPr>
+        <w:t>ISBN</w:t>
+      </w:r>
+      <w:proofErr w:type="spellEnd"/>
+      <w:r>
+        <w:rPr>
+          <w:lang w:val="en-US"/>
+        </w:rPr>
+        <w:t xml:space="preserve"> </w:t>
       </w:r>
       <w:r>
         <w:t xml:space="preserve">→ </w:t>
       </w:r>
+      <w:proofErr w:type="spellStart"/>
       <w:r>
         <w:t>auth_id</w:t>
       </w:r>
-    </w:p>
-    <w:p>
-      <w:pPr>
-        <w:spacing w:after="0"/>
-        <w:ind w:left="1440"/>
-        <w:rPr>
-          <w:lang w:val="en-US"/>
-        </w:rPr>
-      </w:pPr>
+      <w:proofErr w:type="spellEnd"/>
+    </w:p>
+    <w:p>
+      <w:pPr>
+        <w:spacing w:after="0"/>
+        <w:ind w:left="1440"/>
+        <w:rPr>
+          <w:lang w:val="en-US"/>
+        </w:rPr>
+      </w:pPr>
+      <w:proofErr w:type="spellStart"/>
       <w:r>
         <w:rPr>
           <w:lang w:val="en-US"/>
         </w:rPr>
         <w:t>auth_id</w:t>
       </w:r>
+      <w:proofErr w:type="spellEnd"/>
       <w:r>
         <w:rPr>
           <w:lang w:val="en-US"/>
@@ -3173,12 +3621,14 @@
           <w:lang w:val="en-US"/>
         </w:rPr>
       </w:pPr>
+      <w:proofErr w:type="spellStart"/>
       <w:r>
         <w:rPr>
           <w:lang w:val="en-US"/>
         </w:rPr>
         <w:t>Book_genre</w:t>
       </w:r>
+      <w:proofErr w:type="spellEnd"/>
     </w:p>
     <w:p>
       <w:pPr>
@@ -3252,9 +3702,11 @@
       <w:r>
         <w:t xml:space="preserve">ISBN → </w:t>
       </w:r>
+      <w:proofErr w:type="spellStart"/>
       <w:r>
         <w:t>pub_id</w:t>
       </w:r>
+      <w:proofErr w:type="spellEnd"/>
     </w:p>
     <w:p>
       <w:pPr>
@@ -3289,12 +3741,14 @@
           <w:lang w:val="en-US"/>
         </w:rPr>
       </w:pPr>
+      <w:proofErr w:type="spellStart"/>
       <w:r>
         <w:rPr>
           <w:lang w:val="en-US"/>
         </w:rPr>
         <w:t>Book_purchased</w:t>
       </w:r>
+      <w:proofErr w:type="spellEnd"/>
     </w:p>
     <w:p>
       <w:pPr>
@@ -3356,12 +3810,14 @@
           <w:lang w:val="en-US"/>
         </w:rPr>
       </w:pPr>
+      <w:proofErr w:type="spellStart"/>
       <w:r>
         <w:rPr>
           <w:lang w:val="en-US"/>
         </w:rPr>
         <w:t>Customer_shipping</w:t>
       </w:r>
+      <w:proofErr w:type="spellEnd"/>
     </w:p>
     <w:p>
       <w:pPr>
@@ -3381,8 +3837,13 @@
         <w:t xml:space="preserve"> </w:t>
       </w:r>
       <w:r>
-        <w:t>→ addr_id</w:t>
-      </w:r>
+        <w:t xml:space="preserve">→ </w:t>
+      </w:r>
+      <w:proofErr w:type="spellStart"/>
+      <w:r>
+        <w:t>addr_id</w:t>
+      </w:r>
+      <w:proofErr w:type="spellEnd"/>
     </w:p>
     <w:p>
       <w:pPr>
@@ -3420,12 +3881,14 @@
           <w:lang w:val="en-US"/>
         </w:rPr>
       </w:pPr>
+      <w:proofErr w:type="spellStart"/>
       <w:r>
         <w:rPr>
           <w:lang w:val="en-US"/>
         </w:rPr>
         <w:t>Customer_billing</w:t>
       </w:r>
+      <w:proofErr w:type="spellEnd"/>
     </w:p>
     <w:p>
       <w:pPr>
@@ -3445,8 +3908,13 @@
         <w:t xml:space="preserve"> </w:t>
       </w:r>
       <w:r>
-        <w:t>→ addr_id</w:t>
-      </w:r>
+        <w:t xml:space="preserve">→ </w:t>
+      </w:r>
+      <w:proofErr w:type="spellStart"/>
+      <w:r>
+        <w:t>addr_id</w:t>
+      </w:r>
+      <w:proofErr w:type="spellEnd"/>
     </w:p>
     <w:p>
       <w:pPr>
@@ -3484,12 +3952,14 @@
           <w:lang w:val="en-US"/>
         </w:rPr>
       </w:pPr>
+      <w:proofErr w:type="spellStart"/>
       <w:r>
         <w:rPr>
           <w:lang w:val="en-US"/>
         </w:rPr>
         <w:t>Book_in_cart</w:t>
       </w:r>
+      <w:proofErr w:type="spellEnd"/>
     </w:p>
     <w:p>
       <w:pPr>
@@ -3556,10 +4026,10 @@
           <w:lang w:val="en-US"/>
         </w:rPr>
         <w:drawing>
-          <wp:inline distT="0" distB="0" distL="0" distR="0" wp14:anchorId="1A1325C3" wp14:editId="4F228019">
-            <wp:extent cx="6434043" cy="4556760"/>
-            <wp:effectExtent l="0" t="0" r="5080" b="0"/>
-            <wp:docPr id="7" name="Picture 7" descr="A screenshot of a social media post&#10;&#10;Description automatically generated"/>
+          <wp:inline distT="0" distB="0" distL="0" distR="0" wp14:anchorId="37130C8D" wp14:editId="623AD7BC">
+            <wp:extent cx="5943600" cy="4209415"/>
+            <wp:effectExtent l="0" t="0" r="0" b="635"/>
+            <wp:docPr id="4" name="Picture 4" descr="A screenshot of a social media post&#10;&#10;Description automatically generated"/>
             <wp:cNvGraphicFramePr>
               <a:graphicFrameLocks xmlns:a="http://schemas.openxmlformats.org/drawingml/2006/main" noChangeAspect="1"/>
             </wp:cNvGraphicFramePr>
@@ -3567,7 +4037,7 @@
               <a:graphicData uri="http://schemas.openxmlformats.org/drawingml/2006/picture">
                 <pic:pic xmlns:pic="http://schemas.openxmlformats.org/drawingml/2006/picture">
                   <pic:nvPicPr>
-                    <pic:cNvPr id="7" name="schema.png"/>
+                    <pic:cNvPr id="4" name="schema.png"/>
                     <pic:cNvPicPr/>
                   </pic:nvPicPr>
                   <pic:blipFill>
@@ -3585,7 +4055,7 @@
                   <pic:spPr>
                     <a:xfrm>
                       <a:off x="0" y="0"/>
-                      <a:ext cx="6438456" cy="4559886"/>
+                      <a:ext cx="5943600" cy="4209415"/>
                     </a:xfrm>
                     <a:prstGeom prst="rect">
                       <a:avLst/>
@@ -3597,8 +4067,6 @@
           </wp:inline>
         </w:drawing>
       </w:r>
-      <w:bookmarkStart w:id="5" w:name="_GoBack"/>
-      <w:bookmarkEnd w:id="5"/>
     </w:p>
     <w:p>
       <w:pPr>
@@ -3619,7 +4087,7 @@
           <w:lang w:val="en-US"/>
         </w:rPr>
       </w:pPr>
-      <w:bookmarkStart w:id="6" w:name="_Toc37342700"/>
+      <w:bookmarkStart w:id="5" w:name="_Toc37342700"/>
       <w:r>
         <w:rPr>
           <w:rFonts w:asciiTheme="minorHAnsi" w:hAnsiTheme="minorHAnsi"/>
@@ -3634,7 +4102,7 @@
         </w:rPr>
         <w:t xml:space="preserve"> (25%)</w:t>
       </w:r>
-      <w:bookmarkEnd w:id="6"/>
+      <w:bookmarkEnd w:id="5"/>
     </w:p>
     <w:p>
       <w:pPr>
@@ -3683,7 +4151,7 @@
           <w:lang w:val="en-US"/>
         </w:rPr>
       </w:pPr>
-      <w:bookmarkStart w:id="7" w:name="_Toc37342701"/>
+      <w:bookmarkStart w:id="6" w:name="_Toc37342701"/>
       <w:r>
         <w:rPr>
           <w:rFonts w:asciiTheme="minorHAnsi" w:hAnsiTheme="minorHAnsi"/>
@@ -3698,7 +4166,7 @@
         </w:rPr>
         <w:t xml:space="preserve"> (up to 15%)</w:t>
       </w:r>
-      <w:bookmarkEnd w:id="7"/>
+      <w:bookmarkEnd w:id="6"/>
     </w:p>
     <w:p>
       <w:pPr>
@@ -3733,7 +4201,7 @@
           <w:lang w:val="en-US"/>
         </w:rPr>
       </w:pPr>
-      <w:bookmarkStart w:id="8" w:name="_Toc37342702"/>
+      <w:bookmarkStart w:id="7" w:name="_Toc37342702"/>
       <w:r>
         <w:rPr>
           <w:rFonts w:asciiTheme="minorHAnsi" w:hAnsiTheme="minorHAnsi"/>
@@ -3741,7 +4209,7 @@
         </w:rPr>
         <w:t>GitHub Repo</w:t>
       </w:r>
-      <w:bookmarkEnd w:id="8"/>
+      <w:bookmarkEnd w:id="7"/>
     </w:p>
     <w:p>
       <w:pPr>
@@ -3754,7 +4222,23 @@
           <w:highlight w:val="yellow"/>
           <w:lang w:val="en-US"/>
         </w:rPr>
-        <w:t>[url to repo]</w:t>
+        <w:t>[</w:t>
+      </w:r>
+      <w:proofErr w:type="spellStart"/>
+      <w:r>
+        <w:rPr>
+          <w:highlight w:val="yellow"/>
+          <w:lang w:val="en-US"/>
+        </w:rPr>
+        <w:t>url</w:t>
+      </w:r>
+      <w:proofErr w:type="spellEnd"/>
+      <w:r>
+        <w:rPr>
+          <w:highlight w:val="yellow"/>
+          <w:lang w:val="en-US"/>
+        </w:rPr>
+        <w:t xml:space="preserve"> to repo]</w:t>
       </w:r>
     </w:p>
     <w:sectPr>
@@ -5021,6 +5505,7 @@
   <w:style w:type="character" w:default="1" w:styleId="DefaultParagraphFont">
     <w:name w:val="Default Paragraph Font"/>
     <w:uiPriority w:val="1"/>
+    <w:semiHidden/>
     <w:unhideWhenUsed/>
   </w:style>
   <w:style w:type="table" w:default="1" w:styleId="TableNormal">
@@ -5409,7 +5894,7 @@
 </file>
 
 <file path=customXml/itemProps1.xml><?xml version="1.0" encoding="utf-8"?>
-<ds:datastoreItem xmlns:ds="http://schemas.openxmlformats.org/officeDocument/2006/customXml" ds:itemID="{9222F9A7-A02F-40E8-B7F5-EC939B761823}">
+<ds:datastoreItem xmlns:ds="http://schemas.openxmlformats.org/officeDocument/2006/customXml" ds:itemID="{990880EC-13DC-4F6E-9F7E-C8B456A76F94}">
   <ds:schemaRefs>
     <ds:schemaRef ds:uri="http://schemas.openxmlformats.org/officeDocument/2006/bibliography"/>
   </ds:schemaRefs>

</xml_diff>

<commit_message>
added report.pdf, updated report
</commit_message>
<xml_diff>
--- a/report.docx
+++ b/report.docx
@@ -973,21 +973,7 @@
         <w:rPr>
           <w:lang w:val="en-US"/>
         </w:rPr>
-        <w:t xml:space="preserve">The bookstore only sells books, therefore each purchase must have </w:t>
-      </w:r>
-      <w:proofErr w:type="gramStart"/>
-      <w:r>
-        <w:rPr>
-          <w:lang w:val="en-US"/>
-        </w:rPr>
-        <w:t>1..</w:t>
-      </w:r>
-      <w:proofErr w:type="gramEnd"/>
-      <w:r>
-        <w:rPr>
-          <w:lang w:val="en-US"/>
-        </w:rPr>
-        <w:t xml:space="preserve">* books. </w:t>
+        <w:t xml:space="preserve">The bookstore only sells books, therefore each purchase must have 1..* books. </w:t>
       </w:r>
     </w:p>
     <w:p>
@@ -1055,7 +1041,6 @@
           <w:lang w:val="en-US"/>
         </w:rPr>
       </w:pPr>
-      <w:proofErr w:type="gramStart"/>
       <w:r>
         <w:rPr>
           <w:lang w:val="en-US"/>
@@ -1063,7 +1048,6 @@
         <w:t>author(</w:t>
       </w:r>
       <w:proofErr w:type="spellStart"/>
-      <w:proofErr w:type="gramEnd"/>
       <w:r>
         <w:rPr>
           <w:u w:val="single"/>
@@ -1102,14 +1086,12 @@
           <w:lang w:val="en-US"/>
         </w:rPr>
       </w:pPr>
-      <w:proofErr w:type="gramStart"/>
       <w:r>
         <w:rPr>
           <w:lang w:val="en-US"/>
         </w:rPr>
         <w:t>genre(</w:t>
       </w:r>
-      <w:proofErr w:type="gramEnd"/>
       <w:r>
         <w:rPr>
           <w:u w:val="single"/>
@@ -1147,14 +1129,12 @@
           <w:lang w:val="en-US"/>
         </w:rPr>
       </w:pPr>
-      <w:proofErr w:type="gramStart"/>
       <w:r>
         <w:rPr>
           <w:lang w:val="en-US"/>
         </w:rPr>
         <w:t>book(</w:t>
       </w:r>
-      <w:proofErr w:type="gramEnd"/>
       <w:r>
         <w:rPr>
           <w:u w:val="single"/>
@@ -1222,7 +1202,6 @@
           <w:lang w:val="en-US"/>
         </w:rPr>
       </w:pPr>
-      <w:proofErr w:type="gramStart"/>
       <w:r>
         <w:rPr>
           <w:lang w:val="en-US"/>
@@ -1230,7 +1209,6 @@
         <w:t>publisher(</w:t>
       </w:r>
       <w:proofErr w:type="spellStart"/>
-      <w:proofErr w:type="gramEnd"/>
       <w:r>
         <w:rPr>
           <w:u w:val="single"/>
@@ -1291,7 +1269,6 @@
           <w:lang w:val="en-US"/>
         </w:rPr>
       </w:pPr>
-      <w:proofErr w:type="gramStart"/>
       <w:r>
         <w:rPr>
           <w:lang w:val="en-US"/>
@@ -1299,7 +1276,6 @@
         <w:t>address(</w:t>
       </w:r>
       <w:proofErr w:type="spellStart"/>
-      <w:proofErr w:type="gramEnd"/>
       <w:r>
         <w:rPr>
           <w:u w:val="single"/>
@@ -1382,14 +1358,12 @@
           <w:lang w:val="en-US"/>
         </w:rPr>
       </w:pPr>
-      <w:proofErr w:type="gramStart"/>
       <w:r>
         <w:rPr>
           <w:lang w:val="en-US"/>
         </w:rPr>
         <w:t>purchase(</w:t>
       </w:r>
-      <w:proofErr w:type="gramEnd"/>
       <w:r>
         <w:rPr>
           <w:u w:val="single"/>
@@ -1455,14 +1429,12 @@
           <w:lang w:val="en-US"/>
         </w:rPr>
       </w:pPr>
-      <w:proofErr w:type="gramStart"/>
       <w:r>
         <w:rPr>
           <w:lang w:val="en-US"/>
         </w:rPr>
         <w:t>customer(</w:t>
       </w:r>
-      <w:proofErr w:type="gramEnd"/>
       <w:r>
         <w:rPr>
           <w:u w:val="single"/>
@@ -1508,7 +1480,6 @@
           <w:lang w:val="en-US"/>
         </w:rPr>
       </w:pPr>
-      <w:proofErr w:type="gramStart"/>
       <w:r>
         <w:rPr>
           <w:lang w:val="en-US"/>
@@ -1516,7 +1487,6 @@
         <w:t>writes(</w:t>
       </w:r>
       <w:proofErr w:type="spellStart"/>
-      <w:proofErr w:type="gramEnd"/>
       <w:r>
         <w:rPr>
           <w:u w:val="single"/>
@@ -1561,14 +1531,7 @@
         <w:rPr>
           <w:lang w:val="en-US"/>
         </w:rPr>
-        <w:t>book_</w:t>
-      </w:r>
-      <w:proofErr w:type="gramStart"/>
-      <w:r>
-        <w:rPr>
-          <w:lang w:val="en-US"/>
-        </w:rPr>
-        <w:t>genre</w:t>
+        <w:t>book_genre</w:t>
       </w:r>
       <w:proofErr w:type="spellEnd"/>
       <w:r>
@@ -1577,7 +1540,6 @@
         </w:rPr>
         <w:t>(</w:t>
       </w:r>
-      <w:proofErr w:type="gramEnd"/>
       <w:r>
         <w:rPr>
           <w:u w:val="single"/>
@@ -1616,7 +1578,6 @@
           <w:lang w:val="en-US"/>
         </w:rPr>
       </w:pPr>
-      <w:proofErr w:type="gramStart"/>
       <w:r>
         <w:rPr>
           <w:lang w:val="en-US"/>
@@ -1624,7 +1585,6 @@
         <w:t>published(</w:t>
       </w:r>
       <w:proofErr w:type="spellStart"/>
-      <w:proofErr w:type="gramEnd"/>
       <w:r>
         <w:rPr>
           <w:u w:val="single"/>
@@ -1669,14 +1629,7 @@
         <w:rPr>
           <w:lang w:val="en-US"/>
         </w:rPr>
-        <w:t>book_</w:t>
-      </w:r>
-      <w:proofErr w:type="gramStart"/>
-      <w:r>
-        <w:rPr>
-          <w:lang w:val="en-US"/>
-        </w:rPr>
-        <w:t>purchased</w:t>
+        <w:t>book_purchased</w:t>
       </w:r>
       <w:proofErr w:type="spellEnd"/>
       <w:r>
@@ -1685,7 +1638,6 @@
         </w:rPr>
         <w:t>(</w:t>
       </w:r>
-      <w:proofErr w:type="gramEnd"/>
       <w:r>
         <w:rPr>
           <w:u w:val="single"/>
@@ -1729,14 +1681,7 @@
         <w:rPr>
           <w:lang w:val="en-US"/>
         </w:rPr>
-        <w:t>customer_</w:t>
-      </w:r>
-      <w:proofErr w:type="gramStart"/>
-      <w:r>
-        <w:rPr>
-          <w:lang w:val="en-US"/>
-        </w:rPr>
-        <w:t>shipping</w:t>
+        <w:t>customer_shipping</w:t>
       </w:r>
       <w:proofErr w:type="spellEnd"/>
       <w:r>
@@ -1745,7 +1690,6 @@
         </w:rPr>
         <w:t>(</w:t>
       </w:r>
-      <w:proofErr w:type="gramEnd"/>
       <w:r>
         <w:rPr>
           <w:u w:val="single"/>
@@ -1802,14 +1746,7 @@
         <w:rPr>
           <w:lang w:val="en-US"/>
         </w:rPr>
-        <w:t>customer_</w:t>
-      </w:r>
-      <w:proofErr w:type="gramStart"/>
-      <w:r>
-        <w:rPr>
-          <w:lang w:val="en-US"/>
-        </w:rPr>
-        <w:t>billing</w:t>
+        <w:t>customer_billing</w:t>
       </w:r>
       <w:proofErr w:type="spellEnd"/>
       <w:r>
@@ -1818,7 +1755,6 @@
         </w:rPr>
         <w:t>(</w:t>
       </w:r>
-      <w:proofErr w:type="gramEnd"/>
       <w:r>
         <w:rPr>
           <w:u w:val="single"/>
@@ -1875,14 +1811,7 @@
         <w:rPr>
           <w:lang w:val="en-US"/>
         </w:rPr>
-        <w:t>book_in_</w:t>
-      </w:r>
-      <w:proofErr w:type="gramStart"/>
-      <w:r>
-        <w:rPr>
-          <w:lang w:val="en-US"/>
-        </w:rPr>
-        <w:t>cart</w:t>
+        <w:t>book_in_cart</w:t>
       </w:r>
       <w:proofErr w:type="spellEnd"/>
       <w:r>
@@ -1892,7 +1821,6 @@
         <w:t>(</w:t>
       </w:r>
       <w:proofErr w:type="spellStart"/>
-      <w:proofErr w:type="gramEnd"/>
       <w:r>
         <w:rPr>
           <w:u w:val="single"/>
@@ -2523,13 +2451,7 @@
       </w:r>
       <w:proofErr w:type="spellEnd"/>
       <w:r>
-        <w:t xml:space="preserve"> </w:t>
-      </w:r>
-      <w:r>
-        <w:t>→</w:t>
-      </w:r>
-      <w:r>
-        <w:t xml:space="preserve"> </w:t>
+        <w:t xml:space="preserve"> → </w:t>
       </w:r>
       <w:proofErr w:type="spellStart"/>
       <w:r>
@@ -2545,13 +2467,7 @@
       </w:r>
       <w:proofErr w:type="spellEnd"/>
       <w:r>
-        <w:t xml:space="preserve"> </w:t>
-      </w:r>
-      <w:r>
-        <w:t>→</w:t>
-      </w:r>
-      <w:r>
-        <w:t xml:space="preserve"> </w:t>
+        <w:t xml:space="preserve"> → </w:t>
       </w:r>
       <w:proofErr w:type="spellStart"/>
       <w:r>
@@ -2559,13 +2475,7 @@
       </w:r>
       <w:proofErr w:type="spellEnd"/>
       <w:r>
-        <w:t xml:space="preserve"> email </w:t>
-      </w:r>
-      <w:r>
-        <w:t>→</w:t>
-      </w:r>
-      <w:r>
-        <w:t xml:space="preserve"> </w:t>
+        <w:t xml:space="preserve"> email → </w:t>
       </w:r>
       <w:proofErr w:type="spellStart"/>
       <w:r>
@@ -2639,13 +2549,7 @@
       </w:r>
       <w:proofErr w:type="spellEnd"/>
       <w:r>
-        <w:t xml:space="preserve"> </w:t>
-      </w:r>
-      <w:r>
-        <w:t>→</w:t>
-      </w:r>
-      <w:r>
-        <w:t xml:space="preserve"> </w:t>
+        <w:t xml:space="preserve"> → </w:t>
       </w:r>
       <w:proofErr w:type="spellStart"/>
       <w:r>
@@ -2675,13 +2579,7 @@
       </w:r>
       <w:proofErr w:type="spellEnd"/>
       <w:r>
-        <w:t xml:space="preserve"> </w:t>
-      </w:r>
-      <w:r>
-        <w:t>→</w:t>
-      </w:r>
-      <w:r>
-        <w:t xml:space="preserve"> </w:t>
+        <w:t xml:space="preserve"> → </w:t>
       </w:r>
       <w:proofErr w:type="spellStart"/>
       <w:r>
@@ -2709,28 +2607,16 @@
       </w:r>
       <w:proofErr w:type="spellEnd"/>
       <w:r>
-        <w:t xml:space="preserve"> </w:t>
-      </w:r>
-      <w:r>
-        <w:t>→</w:t>
-      </w:r>
-      <w:r>
-        <w:t xml:space="preserve"> email</w:t>
-      </w:r>
-    </w:p>
-    <w:p>
-      <w:pPr>
-        <w:spacing w:after="0"/>
-        <w:ind w:left="1440"/>
-      </w:pPr>
-      <w:r>
-        <w:t xml:space="preserve">phone </w:t>
-      </w:r>
-      <w:r>
-        <w:t>→</w:t>
-      </w:r>
-      <w:r>
-        <w:t xml:space="preserve"> </w:t>
+        <w:t xml:space="preserve"> → email</w:t>
+      </w:r>
+    </w:p>
+    <w:p>
+      <w:pPr>
+        <w:spacing w:after="0"/>
+        <w:ind w:left="1440"/>
+      </w:pPr>
+      <w:r>
+        <w:t xml:space="preserve">phone → </w:t>
       </w:r>
       <w:proofErr w:type="spellStart"/>
       <w:r>
@@ -3037,14 +2923,7 @@
         <w:rPr>
           <w:lang w:val="en-US"/>
         </w:rPr>
-        <w:t>postal_</w:t>
-      </w:r>
-      <w:proofErr w:type="gramStart"/>
-      <w:r>
-        <w:rPr>
-          <w:lang w:val="en-US"/>
-        </w:rPr>
-        <w:t>area</w:t>
+        <w:t>postal_area</w:t>
       </w:r>
       <w:proofErr w:type="spellEnd"/>
       <w:r>
@@ -3054,7 +2933,6 @@
         <w:t>(</w:t>
       </w:r>
       <w:proofErr w:type="spellStart"/>
-      <w:proofErr w:type="gramEnd"/>
       <w:r>
         <w:rPr>
           <w:u w:val="single"/>
@@ -3124,7 +3002,6 @@
       <w:r>
         <w:t xml:space="preserve">Address becomes: </w:t>
       </w:r>
-      <w:proofErr w:type="gramStart"/>
       <w:r>
         <w:t>a</w:t>
       </w:r>
@@ -3132,7 +3009,6 @@
         <w:t>ddress(</w:t>
       </w:r>
       <w:proofErr w:type="spellStart"/>
-      <w:proofErr w:type="gramEnd"/>
       <w:r>
         <w:rPr>
           <w:u w:val="single"/>
@@ -4112,32 +3988,10 @@
       </w:pPr>
       <w:r>
         <w:rPr>
-          <w:highlight w:val="yellow"/>
-          <w:lang w:val="en-US"/>
-        </w:rPr>
-        <w:t>[describe architecture, what modules there are and how they interact]</w:t>
-      </w:r>
-    </w:p>
-    <w:p>
-      <w:pPr>
-        <w:rPr>
-          <w:lang w:val="en-US"/>
-        </w:rPr>
-      </w:pPr>
-      <w:r>
-        <w:rPr>
-          <w:highlight w:val="yellow"/>
-          <w:lang w:val="en-US"/>
-        </w:rPr>
-        <w:t>[architectural diagram, optional but encouraged]</w:t>
-      </w:r>
-    </w:p>
-    <w:p>
-      <w:pPr>
-        <w:rPr>
-          <w:lang w:val="en-US"/>
-        </w:rPr>
-      </w:pPr>
+          <w:lang w:val="en-US"/>
+        </w:rPr>
+        <w:t xml:space="preserve">I split the code into 2 files, one of which just houses queries in python functions and the other handles all of the UI, and makes calls to the query python functions as needed. </w:t>
+      </w:r>
     </w:p>
     <w:p>
       <w:pPr>
@@ -4170,24 +4024,130 @@
     </w:p>
     <w:p>
       <w:pPr>
-        <w:rPr>
-          <w:lang w:val="en-US"/>
-        </w:rPr>
-      </w:pPr>
-      <w:r>
-        <w:rPr>
-          <w:highlight w:val="yellow"/>
-          <w:lang w:val="en-US"/>
-        </w:rPr>
-        <w:t>[list any bonus features implemented]</w:t>
-      </w:r>
-    </w:p>
-    <w:p>
-      <w:pPr>
-        <w:rPr>
-          <w:lang w:val="en-US"/>
-        </w:rPr>
-      </w:pPr>
+        <w:pStyle w:val="ListParagraph"/>
+        <w:numPr>
+          <w:ilvl w:val="0"/>
+          <w:numId w:val="9"/>
+        </w:numPr>
+        <w:rPr>
+          <w:lang w:val="en-US"/>
+        </w:rPr>
+      </w:pPr>
+      <w:r>
+        <w:rPr>
+          <w:lang w:val="en-US"/>
+        </w:rPr>
+        <w:t>Searches by titles similar to what the user typed in for searching by title</w:t>
+      </w:r>
+    </w:p>
+    <w:p>
+      <w:pPr>
+        <w:pStyle w:val="ListParagraph"/>
+        <w:numPr>
+          <w:ilvl w:val="0"/>
+          <w:numId w:val="9"/>
+        </w:numPr>
+        <w:rPr>
+          <w:lang w:val="en-US"/>
+        </w:rPr>
+      </w:pPr>
+      <w:r>
+        <w:rPr>
+          <w:lang w:val="en-US"/>
+        </w:rPr>
+        <w:t xml:space="preserve">Searches by </w:t>
+      </w:r>
+      <w:r>
+        <w:rPr>
+          <w:lang w:val="en-US"/>
+        </w:rPr>
+        <w:t>authors with</w:t>
+      </w:r>
+      <w:r>
+        <w:rPr>
+          <w:lang w:val="en-US"/>
+        </w:rPr>
+        <w:t xml:space="preserve"> similar </w:t>
+      </w:r>
+      <w:r>
+        <w:rPr>
+          <w:lang w:val="en-US"/>
+        </w:rPr>
+        <w:t xml:space="preserve">names </w:t>
+      </w:r>
+      <w:r>
+        <w:rPr>
+          <w:lang w:val="en-US"/>
+        </w:rPr>
+        <w:t>to what the user in</w:t>
+      </w:r>
+      <w:r>
+        <w:rPr>
+          <w:lang w:val="en-US"/>
+        </w:rPr>
+        <w:t>put</w:t>
+      </w:r>
+      <w:r>
+        <w:rPr>
+          <w:lang w:val="en-US"/>
+        </w:rPr>
+        <w:t xml:space="preserve"> for searching by </w:t>
+      </w:r>
+      <w:r>
+        <w:rPr>
+          <w:lang w:val="en-US"/>
+        </w:rPr>
+        <w:t>author</w:t>
+      </w:r>
+    </w:p>
+    <w:p>
+      <w:pPr>
+        <w:pStyle w:val="ListParagraph"/>
+        <w:numPr>
+          <w:ilvl w:val="0"/>
+          <w:numId w:val="9"/>
+        </w:numPr>
+        <w:rPr>
+          <w:lang w:val="en-US"/>
+        </w:rPr>
+      </w:pPr>
+      <w:r>
+        <w:rPr>
+          <w:lang w:val="en-US"/>
+        </w:rPr>
+        <w:t xml:space="preserve">Searches by </w:t>
+      </w:r>
+      <w:r>
+        <w:rPr>
+          <w:lang w:val="en-US"/>
+        </w:rPr>
+        <w:t>genres</w:t>
+      </w:r>
+      <w:r>
+        <w:rPr>
+          <w:lang w:val="en-US"/>
+        </w:rPr>
+        <w:t xml:space="preserve"> similar to what the user typed in for searching by </w:t>
+      </w:r>
+      <w:r>
+        <w:rPr>
+          <w:lang w:val="en-US"/>
+        </w:rPr>
+        <w:t>genre</w:t>
+      </w:r>
+    </w:p>
+    <w:p>
+      <w:pPr>
+        <w:rPr>
+          <w:lang w:val="en-US"/>
+        </w:rPr>
+      </w:pPr>
+      <w:r>
+        <w:rPr>
+          <w:lang w:val="en-US"/>
+        </w:rPr>
+        <w:t>I don’t believe there are any other bonus features, but I can’t remember.</w:t>
+      </w:r>
     </w:p>
     <w:p>
       <w:pPr>
@@ -4217,28 +4177,16 @@
           <w:lang w:val="en-US"/>
         </w:rPr>
       </w:pPr>
-      <w:r>
-        <w:rPr>
-          <w:highlight w:val="yellow"/>
-          <w:lang w:val="en-US"/>
-        </w:rPr>
-        <w:t>[</w:t>
-      </w:r>
-      <w:proofErr w:type="spellStart"/>
-      <w:r>
-        <w:rPr>
-          <w:highlight w:val="yellow"/>
-          <w:lang w:val="en-US"/>
-        </w:rPr>
-        <w:t>url</w:t>
-      </w:r>
-      <w:proofErr w:type="spellEnd"/>
-      <w:r>
-        <w:rPr>
-          <w:highlight w:val="yellow"/>
-          <w:lang w:val="en-US"/>
-        </w:rPr>
-        <w:t xml:space="preserve"> to repo]</w:t>
+      <w:hyperlink r:id="rId8" w:history="1">
+        <w:r>
+          <w:rPr>
+            <w:rStyle w:val="Hyperlink"/>
+          </w:rPr>
+          <w:t>https://github.com/shaejsp/3005Project</w:t>
+        </w:r>
+      </w:hyperlink>
+      <w:r>
+        <w:t xml:space="preserve"> </w:t>
       </w:r>
     </w:p>
     <w:sectPr>
@@ -4679,9 +4627,95 @@
     </w:lvl>
   </w:abstractNum>
   <w:abstractNum w:abstractNumId="4" w15:restartNumberingAfterBreak="0">
+    <w:nsid w:val="50FD4B63"/>
+    <w:multiLevelType w:val="multilevel"/>
+    <w:tmpl w:val="1009001D"/>
+    <w:lvl w:ilvl="0">
+      <w:start w:val="1"/>
+      <w:numFmt w:val="decimal"/>
+      <w:lvlText w:val="%1)"/>
+      <w:lvlJc w:val="left"/>
+      <w:pPr>
+        <w:ind w:left="360" w:hanging="360"/>
+      </w:pPr>
+    </w:lvl>
+    <w:lvl w:ilvl="1">
+      <w:start w:val="1"/>
+      <w:numFmt w:val="lowerLetter"/>
+      <w:lvlText w:val="%2)"/>
+      <w:lvlJc w:val="left"/>
+      <w:pPr>
+        <w:ind w:left="720" w:hanging="360"/>
+      </w:pPr>
+    </w:lvl>
+    <w:lvl w:ilvl="2">
+      <w:start w:val="1"/>
+      <w:numFmt w:val="lowerRoman"/>
+      <w:lvlText w:val="%3)"/>
+      <w:lvlJc w:val="left"/>
+      <w:pPr>
+        <w:ind w:left="1080" w:hanging="360"/>
+      </w:pPr>
+    </w:lvl>
+    <w:lvl w:ilvl="3">
+      <w:start w:val="1"/>
+      <w:numFmt w:val="decimal"/>
+      <w:lvlText w:val="(%4)"/>
+      <w:lvlJc w:val="left"/>
+      <w:pPr>
+        <w:ind w:left="1440" w:hanging="360"/>
+      </w:pPr>
+    </w:lvl>
+    <w:lvl w:ilvl="4">
+      <w:start w:val="1"/>
+      <w:numFmt w:val="lowerLetter"/>
+      <w:lvlText w:val="(%5)"/>
+      <w:lvlJc w:val="left"/>
+      <w:pPr>
+        <w:ind w:left="1800" w:hanging="360"/>
+      </w:pPr>
+    </w:lvl>
+    <w:lvl w:ilvl="5">
+      <w:start w:val="1"/>
+      <w:numFmt w:val="lowerRoman"/>
+      <w:lvlText w:val="(%6)"/>
+      <w:lvlJc w:val="left"/>
+      <w:pPr>
+        <w:ind w:left="2160" w:hanging="360"/>
+      </w:pPr>
+    </w:lvl>
+    <w:lvl w:ilvl="6">
+      <w:start w:val="1"/>
+      <w:numFmt w:val="decimal"/>
+      <w:lvlText w:val="%7."/>
+      <w:lvlJc w:val="left"/>
+      <w:pPr>
+        <w:ind w:left="2520" w:hanging="360"/>
+      </w:pPr>
+    </w:lvl>
+    <w:lvl w:ilvl="7">
+      <w:start w:val="1"/>
+      <w:numFmt w:val="lowerLetter"/>
+      <w:lvlText w:val="%8."/>
+      <w:lvlJc w:val="left"/>
+      <w:pPr>
+        <w:ind w:left="2880" w:hanging="360"/>
+      </w:pPr>
+    </w:lvl>
+    <w:lvl w:ilvl="8">
+      <w:start w:val="1"/>
+      <w:numFmt w:val="lowerRoman"/>
+      <w:lvlText w:val="%9."/>
+      <w:lvlJc w:val="left"/>
+      <w:pPr>
+        <w:ind w:left="3240" w:hanging="360"/>
+      </w:pPr>
+    </w:lvl>
+  </w:abstractNum>
+  <w:abstractNum w:abstractNumId="5" w15:restartNumberingAfterBreak="0">
     <w:nsid w:val="70F95DD5"/>
     <w:multiLevelType w:val="hybridMultilevel"/>
-    <w:tmpl w:val="BE9274FA"/>
+    <w:tmpl w:val="CEA29D48"/>
     <w:lvl w:ilvl="0" w:tplc="1009000F">
       <w:start w:val="1"/>
       <w:numFmt w:val="decimal"/>
@@ -4767,7 +4801,7 @@
       </w:pPr>
     </w:lvl>
   </w:abstractNum>
-  <w:abstractNum w:abstractNumId="5" w15:restartNumberingAfterBreak="0">
+  <w:abstractNum w:abstractNumId="6" w15:restartNumberingAfterBreak="0">
     <w:nsid w:val="763B0B2C"/>
     <w:multiLevelType w:val="hybridMultilevel"/>
     <w:tmpl w:val="4612A834"/>
@@ -4856,7 +4890,7 @@
       </w:pPr>
     </w:lvl>
   </w:abstractNum>
-  <w:abstractNum w:abstractNumId="6" w15:restartNumberingAfterBreak="0">
+  <w:abstractNum w:abstractNumId="7" w15:restartNumberingAfterBreak="0">
     <w:nsid w:val="7AAD008C"/>
     <w:multiLevelType w:val="hybridMultilevel"/>
     <w:tmpl w:val="6CF09196"/>
@@ -4969,7 +5003,7 @@
       </w:rPr>
     </w:lvl>
   </w:abstractNum>
-  <w:abstractNum w:abstractNumId="7" w15:restartNumberingAfterBreak="0">
+  <w:abstractNum w:abstractNumId="8" w15:restartNumberingAfterBreak="0">
     <w:nsid w:val="7D0A3512"/>
     <w:multiLevelType w:val="hybridMultilevel"/>
     <w:tmpl w:val="3EF6C710"/>
@@ -5056,19 +5090,19 @@
     </w:lvl>
   </w:abstractNum>
   <w:num w:numId="1">
-    <w:abstractNumId w:val="5"/>
+    <w:abstractNumId w:val="6"/>
   </w:num>
   <w:num w:numId="2">
-    <w:abstractNumId w:val="4"/>
+    <w:abstractNumId w:val="5"/>
   </w:num>
   <w:num w:numId="3">
     <w:abstractNumId w:val="0"/>
   </w:num>
   <w:num w:numId="4">
-    <w:abstractNumId w:val="7"/>
+    <w:abstractNumId w:val="8"/>
   </w:num>
   <w:num w:numId="5">
-    <w:abstractNumId w:val="6"/>
+    <w:abstractNumId w:val="7"/>
   </w:num>
   <w:num w:numId="6">
     <w:abstractNumId w:val="1"/>
@@ -5078,6 +5112,9 @@
   </w:num>
   <w:num w:numId="8">
     <w:abstractNumId w:val="3"/>
+  </w:num>
+  <w:num w:numId="9">
+    <w:abstractNumId w:val="4"/>
   </w:num>
 </w:numbering>
 </file>
@@ -5894,7 +5931,7 @@
 </file>
 
 <file path=customXml/itemProps1.xml><?xml version="1.0" encoding="utf-8"?>
-<ds:datastoreItem xmlns:ds="http://schemas.openxmlformats.org/officeDocument/2006/customXml" ds:itemID="{990880EC-13DC-4F6E-9F7E-C8B456A76F94}">
+<ds:datastoreItem xmlns:ds="http://schemas.openxmlformats.org/officeDocument/2006/customXml" ds:itemID="{0486125E-AA04-4972-BE5C-B9B0A16149AB}">
   <ds:schemaRefs>
     <ds:schemaRef ds:uri="http://schemas.openxmlformats.org/officeDocument/2006/bibliography"/>
   </ds:schemaRefs>

</xml_diff>

<commit_message>
modified report, forgot to push in april
</commit_message>
<xml_diff>
--- a/report.docx
+++ b/report.docx
@@ -198,7 +198,7 @@
                 <w:noProof/>
                 <w:webHidden/>
               </w:rPr>
-              <w:t>1</w:t>
+              <w:t>2</w:t>
             </w:r>
             <w:r>
               <w:rPr>
@@ -286,7 +286,7 @@
                 <w:noProof/>
                 <w:webHidden/>
               </w:rPr>
-              <w:t>1</w:t>
+              <w:t>3</w:t>
             </w:r>
             <w:r>
               <w:rPr>
@@ -374,7 +374,7 @@
                 <w:noProof/>
                 <w:webHidden/>
               </w:rPr>
-              <w:t>2</w:t>
+              <w:t>3</w:t>
             </w:r>
             <w:r>
               <w:rPr>
@@ -462,7 +462,7 @@
                 <w:noProof/>
                 <w:webHidden/>
               </w:rPr>
-              <w:t>2</w:t>
+              <w:t>6</w:t>
             </w:r>
             <w:r>
               <w:rPr>
@@ -550,7 +550,7 @@
                 <w:noProof/>
                 <w:webHidden/>
               </w:rPr>
-              <w:t>2</w:t>
+              <w:t>6</w:t>
             </w:r>
             <w:r>
               <w:rPr>
@@ -638,7 +638,7 @@
                 <w:noProof/>
                 <w:webHidden/>
               </w:rPr>
-              <w:t>2</w:t>
+              <w:t>6</w:t>
             </w:r>
             <w:r>
               <w:rPr>
@@ -726,7 +726,7 @@
                 <w:noProof/>
                 <w:webHidden/>
               </w:rPr>
-              <w:t>2</w:t>
+              <w:t>6</w:t>
             </w:r>
             <w:r>
               <w:rPr>
@@ -4055,49 +4055,7 @@
         <w:rPr>
           <w:lang w:val="en-US"/>
         </w:rPr>
-        <w:t xml:space="preserve">Searches by </w:t>
-      </w:r>
-      <w:r>
-        <w:rPr>
-          <w:lang w:val="en-US"/>
-        </w:rPr>
-        <w:t>authors with</w:t>
-      </w:r>
-      <w:r>
-        <w:rPr>
-          <w:lang w:val="en-US"/>
-        </w:rPr>
-        <w:t xml:space="preserve"> similar </w:t>
-      </w:r>
-      <w:r>
-        <w:rPr>
-          <w:lang w:val="en-US"/>
-        </w:rPr>
-        <w:t xml:space="preserve">names </w:t>
-      </w:r>
-      <w:r>
-        <w:rPr>
-          <w:lang w:val="en-US"/>
-        </w:rPr>
-        <w:t>to what the user in</w:t>
-      </w:r>
-      <w:r>
-        <w:rPr>
-          <w:lang w:val="en-US"/>
-        </w:rPr>
-        <w:t>put</w:t>
-      </w:r>
-      <w:r>
-        <w:rPr>
-          <w:lang w:val="en-US"/>
-        </w:rPr>
-        <w:t xml:space="preserve"> for searching by </w:t>
-      </w:r>
-      <w:r>
-        <w:rPr>
-          <w:lang w:val="en-US"/>
-        </w:rPr>
-        <w:t>author</w:t>
+        <w:t>Searches by authors with similar names to what the user input for searching by author</w:t>
       </w:r>
     </w:p>
     <w:p>
@@ -4115,25 +4073,7 @@
         <w:rPr>
           <w:lang w:val="en-US"/>
         </w:rPr>
-        <w:t xml:space="preserve">Searches by </w:t>
-      </w:r>
-      <w:r>
-        <w:rPr>
-          <w:lang w:val="en-US"/>
-        </w:rPr>
-        <w:t>genres</w:t>
-      </w:r>
-      <w:r>
-        <w:rPr>
-          <w:lang w:val="en-US"/>
-        </w:rPr>
-        <w:t xml:space="preserve"> similar to what the user typed in for searching by </w:t>
-      </w:r>
-      <w:r>
-        <w:rPr>
-          <w:lang w:val="en-US"/>
-        </w:rPr>
-        <w:t>genre</w:t>
+        <w:t>Searches by genres similar to what the user typed in for searching by genre</w:t>
       </w:r>
     </w:p>
     <w:p>
@@ -5931,7 +5871,7 @@
 </file>
 
 <file path=customXml/itemProps1.xml><?xml version="1.0" encoding="utf-8"?>
-<ds:datastoreItem xmlns:ds="http://schemas.openxmlformats.org/officeDocument/2006/customXml" ds:itemID="{0486125E-AA04-4972-BE5C-B9B0A16149AB}">
+<ds:datastoreItem xmlns:ds="http://schemas.openxmlformats.org/officeDocument/2006/customXml" ds:itemID="{F671C672-5DF9-4014-A334-679DB430E59C}">
   <ds:schemaRefs>
     <ds:schemaRef ds:uri="http://schemas.openxmlformats.org/officeDocument/2006/bibliography"/>
   </ds:schemaRefs>

</xml_diff>